<commit_message>
Customers react to all events, Cleaners move to OptimalPosition
</commit_message>
<xml_diff>
--- a/References/Project Hotel - Documentatie.docx
+++ b/References/Project Hotel - Documentatie.docx
@@ -75,7 +75,6 @@
             <w:rPr>
               <w:rFonts w:eastAsiaTheme="minorEastAsia"/>
               <w:noProof/>
-              <w:lang/>
             </w:rPr>
           </w:pPr>
           <w:r>
@@ -170,7 +169,6 @@
             <w:rPr>
               <w:rFonts w:eastAsiaTheme="minorEastAsia"/>
               <w:noProof/>
-              <w:lang/>
             </w:rPr>
           </w:pPr>
           <w:hyperlink w:anchor="_Toc527653843" w:history="1">
@@ -240,7 +238,6 @@
             <w:rPr>
               <w:rFonts w:eastAsiaTheme="minorEastAsia"/>
               <w:noProof/>
-              <w:lang/>
             </w:rPr>
           </w:pPr>
           <w:hyperlink w:anchor="_Toc527653844" w:history="1">
@@ -310,7 +307,6 @@
             <w:rPr>
               <w:rFonts w:eastAsiaTheme="minorEastAsia"/>
               <w:noProof/>
-              <w:lang/>
             </w:rPr>
           </w:pPr>
           <w:hyperlink w:anchor="_Toc527653845" w:history="1">
@@ -380,7 +376,6 @@
             <w:rPr>
               <w:rFonts w:eastAsiaTheme="minorEastAsia"/>
               <w:noProof/>
-              <w:lang/>
             </w:rPr>
           </w:pPr>
           <w:hyperlink w:anchor="_Toc527653846" w:history="1">
@@ -450,7 +445,6 @@
             <w:rPr>
               <w:rFonts w:eastAsiaTheme="minorEastAsia"/>
               <w:noProof/>
-              <w:lang/>
             </w:rPr>
           </w:pPr>
           <w:hyperlink w:anchor="_Toc527653847" w:history="1">
@@ -520,7 +514,6 @@
             <w:rPr>
               <w:rFonts w:eastAsiaTheme="minorEastAsia"/>
               <w:noProof/>
-              <w:lang/>
             </w:rPr>
           </w:pPr>
           <w:hyperlink w:anchor="_Toc527653848" w:history="1">
@@ -1280,7 +1273,7 @@
                                 <w:color w:val="000000"/>
                                 <w:sz w:val="19"/>
                                 <w:szCs w:val="19"/>
-                                <w:lang/>
+                                <w:lang w:val="en-US"/>
                               </w:rPr>
                             </w:pPr>
                             <w:r>
@@ -1289,7 +1282,7 @@
                                 <w:color w:val="0000FF"/>
                                 <w:sz w:val="19"/>
                                 <w:szCs w:val="19"/>
-                                <w:lang/>
+                                <w:lang w:val="en-US"/>
                               </w:rPr>
                               <w:t>public</w:t>
                             </w:r>
@@ -1299,7 +1292,7 @@
                                 <w:color w:val="000000"/>
                                 <w:sz w:val="19"/>
                                 <w:szCs w:val="19"/>
-                                <w:lang/>
+                                <w:lang w:val="en-US"/>
                               </w:rPr>
                               <w:t xml:space="preserve"> </w:t>
                             </w:r>
@@ -1309,7 +1302,7 @@
                                 <w:color w:val="0000FF"/>
                                 <w:sz w:val="19"/>
                                 <w:szCs w:val="19"/>
-                                <w:lang/>
+                                <w:lang w:val="en-US"/>
                               </w:rPr>
                               <w:t>void</w:t>
                             </w:r>
@@ -1319,7 +1312,7 @@
                                 <w:color w:val="000000"/>
                                 <w:sz w:val="19"/>
                                 <w:szCs w:val="19"/>
-                                <w:lang/>
+                                <w:lang w:val="en-US"/>
                               </w:rPr>
                               <w:t xml:space="preserve"> RequestElevator(</w:t>
                             </w:r>
@@ -1329,7 +1322,7 @@
                                 <w:color w:val="0000FF"/>
                                 <w:sz w:val="19"/>
                                 <w:szCs w:val="19"/>
-                                <w:lang/>
+                                <w:lang w:val="en-US"/>
                               </w:rPr>
                               <w:t>int</w:t>
                             </w:r>
@@ -1339,7 +1332,7 @@
                                 <w:color w:val="000000"/>
                                 <w:sz w:val="19"/>
                                 <w:szCs w:val="19"/>
-                                <w:lang/>
+                                <w:lang w:val="en-US"/>
                               </w:rPr>
                               <w:t xml:space="preserve"> RequestFloor)</w:t>
                             </w:r>
@@ -1355,7 +1348,7 @@
                                 <w:color w:val="000000"/>
                                 <w:sz w:val="19"/>
                                 <w:szCs w:val="19"/>
-                                <w:lang/>
+                                <w:lang w:val="en-US"/>
                               </w:rPr>
                             </w:pPr>
                             <w:r>
@@ -1364,7 +1357,7 @@
                                 <w:color w:val="000000"/>
                                 <w:sz w:val="19"/>
                                 <w:szCs w:val="19"/>
-                                <w:lang/>
+                                <w:lang w:val="en-US"/>
                               </w:rPr>
                               <w:t>{</w:t>
                             </w:r>
@@ -1381,7 +1374,7 @@
                                 <w:color w:val="000000"/>
                                 <w:sz w:val="19"/>
                                 <w:szCs w:val="19"/>
-                                <w:lang/>
+                                <w:lang w:val="en-US"/>
                               </w:rPr>
                             </w:pPr>
                             <w:r>
@@ -1390,7 +1383,7 @@
                                 <w:color w:val="0000FF"/>
                                 <w:sz w:val="19"/>
                                 <w:szCs w:val="19"/>
-                                <w:lang/>
+                                <w:lang w:val="en-US"/>
                               </w:rPr>
                               <w:t>if</w:t>
                             </w:r>
@@ -1400,7 +1393,7 @@
                                 <w:color w:val="000000"/>
                                 <w:sz w:val="19"/>
                                 <w:szCs w:val="19"/>
-                                <w:lang/>
+                                <w:lang w:val="en-US"/>
                               </w:rPr>
                               <w:t xml:space="preserve"> (RequestFloor &lt;= Hotel.Floors.Length - 1 &amp;&amp; RequestFloor &gt;= 0)</w:t>
                             </w:r>
@@ -1417,7 +1410,7 @@
                                 <w:color w:val="000000"/>
                                 <w:sz w:val="19"/>
                                 <w:szCs w:val="19"/>
-                                <w:lang/>
+                                <w:lang w:val="en-US"/>
                               </w:rPr>
                             </w:pPr>
                             <w:r>
@@ -1426,7 +1419,7 @@
                                 <w:color w:val="000000"/>
                                 <w:sz w:val="19"/>
                                 <w:szCs w:val="19"/>
-                                <w:lang/>
+                                <w:lang w:val="en-US"/>
                               </w:rPr>
                               <w:t>{</w:t>
                             </w:r>
@@ -1443,7 +1436,7 @@
                                 <w:color w:val="000000"/>
                                 <w:sz w:val="19"/>
                                 <w:szCs w:val="19"/>
-                                <w:lang/>
+                                <w:lang w:val="en-US"/>
                               </w:rPr>
                             </w:pPr>
                             <w:r>
@@ -1452,7 +1445,7 @@
                                 <w:color w:val="0000FF"/>
                                 <w:sz w:val="19"/>
                                 <w:szCs w:val="19"/>
-                                <w:lang/>
+                                <w:lang w:val="en-US"/>
                               </w:rPr>
                               <w:t>if</w:t>
                             </w:r>
@@ -1462,7 +1455,7 @@
                                 <w:color w:val="000000"/>
                                 <w:sz w:val="19"/>
                                 <w:szCs w:val="19"/>
-                                <w:lang/>
+                                <w:lang w:val="en-US"/>
                               </w:rPr>
                               <w:t xml:space="preserve"> (RequestFloor &gt; PositionY)</w:t>
                             </w:r>
@@ -1478,7 +1471,7 @@
                                 <w:color w:val="000000"/>
                                 <w:sz w:val="19"/>
                                 <w:szCs w:val="19"/>
-                                <w:lang/>
+                                <w:lang w:val="en-US"/>
                               </w:rPr>
                             </w:pPr>
                             <w:r>
@@ -1487,7 +1480,7 @@
                                 <w:color w:val="000000"/>
                                 <w:sz w:val="19"/>
                                 <w:szCs w:val="19"/>
-                                <w:lang/>
+                                <w:lang w:val="en-US"/>
                               </w:rPr>
                               <w:t xml:space="preserve">              {</w:t>
                             </w:r>
@@ -1503,7 +1496,7 @@
                                 <w:color w:val="000000"/>
                                 <w:sz w:val="19"/>
                                 <w:szCs w:val="19"/>
-                                <w:lang/>
+                                <w:lang w:val="en-US"/>
                               </w:rPr>
                             </w:pPr>
                             <w:r>
@@ -1512,7 +1505,7 @@
                                 <w:color w:val="000000"/>
                                 <w:sz w:val="19"/>
                                 <w:szCs w:val="19"/>
-                                <w:lang/>
+                                <w:lang w:val="en-US"/>
                               </w:rPr>
                               <w:t xml:space="preserve">                   </w:t>
                             </w:r>
@@ -1522,7 +1515,7 @@
                                 <w:color w:val="000000"/>
                                 <w:sz w:val="19"/>
                                 <w:szCs w:val="19"/>
-                                <w:lang/>
+                                <w:lang w:val="en-US"/>
                               </w:rPr>
                               <w:tab/>
                             </w:r>
@@ -1532,7 +1525,7 @@
                                 <w:color w:val="000000"/>
                                 <w:sz w:val="19"/>
                                 <w:szCs w:val="19"/>
-                                <w:lang/>
+                                <w:lang w:val="en-US"/>
                               </w:rPr>
                               <w:t>Up.Add(RequestFloor);</w:t>
                             </w:r>
@@ -1548,7 +1541,7 @@
                                 <w:color w:val="000000"/>
                                 <w:sz w:val="19"/>
                                 <w:szCs w:val="19"/>
-                                <w:lang/>
+                                <w:lang w:val="en-US"/>
                               </w:rPr>
                             </w:pPr>
                             <w:r>
@@ -1557,7 +1550,7 @@
                                 <w:color w:val="000000"/>
                                 <w:sz w:val="19"/>
                                 <w:szCs w:val="19"/>
-                                <w:lang/>
+                                <w:lang w:val="en-US"/>
                               </w:rPr>
                               <w:t xml:space="preserve">              }</w:t>
                             </w:r>
@@ -1573,7 +1566,7 @@
                                 <w:color w:val="000000"/>
                                 <w:sz w:val="19"/>
                                 <w:szCs w:val="19"/>
-                                <w:lang/>
+                                <w:lang w:val="en-US"/>
                               </w:rPr>
                             </w:pPr>
                             <w:r>
@@ -1582,7 +1575,7 @@
                                 <w:color w:val="000000"/>
                                 <w:sz w:val="19"/>
                                 <w:szCs w:val="19"/>
-                                <w:lang/>
+                                <w:lang w:val="en-US"/>
                               </w:rPr>
                               <w:t xml:space="preserve">              </w:t>
                             </w:r>
@@ -1592,7 +1585,7 @@
                                 <w:color w:val="0000FF"/>
                                 <w:sz w:val="19"/>
                                 <w:szCs w:val="19"/>
-                                <w:lang/>
+                                <w:lang w:val="en-US"/>
                               </w:rPr>
                               <w:t>else</w:t>
                             </w:r>
@@ -1609,7 +1602,7 @@
                                 <w:color w:val="000000"/>
                                 <w:sz w:val="19"/>
                                 <w:szCs w:val="19"/>
-                                <w:lang/>
+                                <w:lang w:val="en-US"/>
                               </w:rPr>
                             </w:pPr>
                             <w:r>
@@ -1618,7 +1611,7 @@
                                 <w:color w:val="000000"/>
                                 <w:sz w:val="19"/>
                                 <w:szCs w:val="19"/>
-                                <w:lang/>
+                                <w:lang w:val="en-US"/>
                               </w:rPr>
                               <w:t>{</w:t>
                             </w:r>
@@ -1635,7 +1628,7 @@
                                 <w:color w:val="000000"/>
                                 <w:sz w:val="19"/>
                                 <w:szCs w:val="19"/>
-                                <w:lang/>
+                                <w:lang w:val="en-US"/>
                               </w:rPr>
                             </w:pPr>
                             <w:r>
@@ -1644,7 +1637,7 @@
                                 <w:color w:val="000000"/>
                                 <w:sz w:val="19"/>
                                 <w:szCs w:val="19"/>
-                                <w:lang/>
+                                <w:lang w:val="en-US"/>
                               </w:rPr>
                               <w:t>Down.Add(RequestFloor);</w:t>
                             </w:r>
@@ -1661,7 +1654,7 @@
                                 <w:color w:val="000000"/>
                                 <w:sz w:val="19"/>
                                 <w:szCs w:val="19"/>
-                                <w:lang/>
+                                <w:lang w:val="en-US"/>
                               </w:rPr>
                             </w:pPr>
                             <w:r>
@@ -1670,7 +1663,7 @@
                                 <w:color w:val="000000"/>
                                 <w:sz w:val="19"/>
                                 <w:szCs w:val="19"/>
-                                <w:lang/>
+                                <w:lang w:val="en-US"/>
                               </w:rPr>
                               <w:t>}</w:t>
                             </w:r>
@@ -1687,7 +1680,7 @@
                                 <w:color w:val="000000"/>
                                 <w:sz w:val="19"/>
                                 <w:szCs w:val="19"/>
-                                <w:lang/>
+                                <w:lang w:val="en-US"/>
                               </w:rPr>
                             </w:pPr>
                             <w:r>
@@ -1696,7 +1689,7 @@
                                 <w:color w:val="000000"/>
                                 <w:sz w:val="19"/>
                                 <w:szCs w:val="19"/>
-                                <w:lang/>
+                                <w:lang w:val="en-US"/>
                               </w:rPr>
                               <w:t>UpdateList();</w:t>
                             </w:r>
@@ -1713,7 +1706,6 @@
                                 <w:color w:val="000000"/>
                                 <w:sz w:val="19"/>
                                 <w:szCs w:val="19"/>
-                                <w:lang/>
                               </w:rPr>
                             </w:pPr>
                             <w:r>
@@ -1722,7 +1714,6 @@
                                 <w:color w:val="000000"/>
                                 <w:sz w:val="19"/>
                                 <w:szCs w:val="19"/>
-                                <w:lang/>
                               </w:rPr>
                               <w:t>}</w:t>
                             </w:r>
@@ -1739,7 +1730,6 @@
                                 <w:color w:val="000000"/>
                                 <w:sz w:val="19"/>
                                 <w:szCs w:val="19"/>
-                                <w:lang/>
                               </w:rPr>
                               <w:t>}</w:t>
                             </w:r>
@@ -1777,7 +1767,7 @@
                           <w:color w:val="000000"/>
                           <w:sz w:val="19"/>
                           <w:szCs w:val="19"/>
-                          <w:lang/>
+                          <w:lang w:val="en-US"/>
                         </w:rPr>
                       </w:pPr>
                       <w:r>
@@ -1786,7 +1776,7 @@
                           <w:color w:val="0000FF"/>
                           <w:sz w:val="19"/>
                           <w:szCs w:val="19"/>
-                          <w:lang/>
+                          <w:lang w:val="en-US"/>
                         </w:rPr>
                         <w:t>public</w:t>
                       </w:r>
@@ -1796,7 +1786,7 @@
                           <w:color w:val="000000"/>
                           <w:sz w:val="19"/>
                           <w:szCs w:val="19"/>
-                          <w:lang/>
+                          <w:lang w:val="en-US"/>
                         </w:rPr>
                         <w:t xml:space="preserve"> </w:t>
                       </w:r>
@@ -1806,7 +1796,7 @@
                           <w:color w:val="0000FF"/>
                           <w:sz w:val="19"/>
                           <w:szCs w:val="19"/>
-                          <w:lang/>
+                          <w:lang w:val="en-US"/>
                         </w:rPr>
                         <w:t>void</w:t>
                       </w:r>
@@ -1816,7 +1806,7 @@
                           <w:color w:val="000000"/>
                           <w:sz w:val="19"/>
                           <w:szCs w:val="19"/>
-                          <w:lang/>
+                          <w:lang w:val="en-US"/>
                         </w:rPr>
                         <w:t xml:space="preserve"> RequestElevator(</w:t>
                       </w:r>
@@ -1826,7 +1816,7 @@
                           <w:color w:val="0000FF"/>
                           <w:sz w:val="19"/>
                           <w:szCs w:val="19"/>
-                          <w:lang/>
+                          <w:lang w:val="en-US"/>
                         </w:rPr>
                         <w:t>int</w:t>
                       </w:r>
@@ -1836,7 +1826,7 @@
                           <w:color w:val="000000"/>
                           <w:sz w:val="19"/>
                           <w:szCs w:val="19"/>
-                          <w:lang/>
+                          <w:lang w:val="en-US"/>
                         </w:rPr>
                         <w:t xml:space="preserve"> RequestFloor)</w:t>
                       </w:r>
@@ -1852,7 +1842,7 @@
                           <w:color w:val="000000"/>
                           <w:sz w:val="19"/>
                           <w:szCs w:val="19"/>
-                          <w:lang/>
+                          <w:lang w:val="en-US"/>
                         </w:rPr>
                       </w:pPr>
                       <w:r>
@@ -1861,7 +1851,7 @@
                           <w:color w:val="000000"/>
                           <w:sz w:val="19"/>
                           <w:szCs w:val="19"/>
-                          <w:lang/>
+                          <w:lang w:val="en-US"/>
                         </w:rPr>
                         <w:t>{</w:t>
                       </w:r>
@@ -1878,7 +1868,7 @@
                           <w:color w:val="000000"/>
                           <w:sz w:val="19"/>
                           <w:szCs w:val="19"/>
-                          <w:lang/>
+                          <w:lang w:val="en-US"/>
                         </w:rPr>
                       </w:pPr>
                       <w:r>
@@ -1887,7 +1877,7 @@
                           <w:color w:val="0000FF"/>
                           <w:sz w:val="19"/>
                           <w:szCs w:val="19"/>
-                          <w:lang/>
+                          <w:lang w:val="en-US"/>
                         </w:rPr>
                         <w:t>if</w:t>
                       </w:r>
@@ -1897,7 +1887,7 @@
                           <w:color w:val="000000"/>
                           <w:sz w:val="19"/>
                           <w:szCs w:val="19"/>
-                          <w:lang/>
+                          <w:lang w:val="en-US"/>
                         </w:rPr>
                         <w:t xml:space="preserve"> (RequestFloor &lt;= Hotel.Floors.Length - 1 &amp;&amp; RequestFloor &gt;= 0)</w:t>
                       </w:r>
@@ -1914,7 +1904,7 @@
                           <w:color w:val="000000"/>
                           <w:sz w:val="19"/>
                           <w:szCs w:val="19"/>
-                          <w:lang/>
+                          <w:lang w:val="en-US"/>
                         </w:rPr>
                       </w:pPr>
                       <w:r>
@@ -1923,7 +1913,7 @@
                           <w:color w:val="000000"/>
                           <w:sz w:val="19"/>
                           <w:szCs w:val="19"/>
-                          <w:lang/>
+                          <w:lang w:val="en-US"/>
                         </w:rPr>
                         <w:t>{</w:t>
                       </w:r>
@@ -1940,7 +1930,7 @@
                           <w:color w:val="000000"/>
                           <w:sz w:val="19"/>
                           <w:szCs w:val="19"/>
-                          <w:lang/>
+                          <w:lang w:val="en-US"/>
                         </w:rPr>
                       </w:pPr>
                       <w:r>
@@ -1949,7 +1939,7 @@
                           <w:color w:val="0000FF"/>
                           <w:sz w:val="19"/>
                           <w:szCs w:val="19"/>
-                          <w:lang/>
+                          <w:lang w:val="en-US"/>
                         </w:rPr>
                         <w:t>if</w:t>
                       </w:r>
@@ -1959,7 +1949,7 @@
                           <w:color w:val="000000"/>
                           <w:sz w:val="19"/>
                           <w:szCs w:val="19"/>
-                          <w:lang/>
+                          <w:lang w:val="en-US"/>
                         </w:rPr>
                         <w:t xml:space="preserve"> (RequestFloor &gt; PositionY)</w:t>
                       </w:r>
@@ -1975,7 +1965,7 @@
                           <w:color w:val="000000"/>
                           <w:sz w:val="19"/>
                           <w:szCs w:val="19"/>
-                          <w:lang/>
+                          <w:lang w:val="en-US"/>
                         </w:rPr>
                       </w:pPr>
                       <w:r>
@@ -1984,7 +1974,7 @@
                           <w:color w:val="000000"/>
                           <w:sz w:val="19"/>
                           <w:szCs w:val="19"/>
-                          <w:lang/>
+                          <w:lang w:val="en-US"/>
                         </w:rPr>
                         <w:t xml:space="preserve">              {</w:t>
                       </w:r>
@@ -2000,7 +1990,7 @@
                           <w:color w:val="000000"/>
                           <w:sz w:val="19"/>
                           <w:szCs w:val="19"/>
-                          <w:lang/>
+                          <w:lang w:val="en-US"/>
                         </w:rPr>
                       </w:pPr>
                       <w:r>
@@ -2009,7 +1999,7 @@
                           <w:color w:val="000000"/>
                           <w:sz w:val="19"/>
                           <w:szCs w:val="19"/>
-                          <w:lang/>
+                          <w:lang w:val="en-US"/>
                         </w:rPr>
                         <w:t xml:space="preserve">                   </w:t>
                       </w:r>
@@ -2019,7 +2009,7 @@
                           <w:color w:val="000000"/>
                           <w:sz w:val="19"/>
                           <w:szCs w:val="19"/>
-                          <w:lang/>
+                          <w:lang w:val="en-US"/>
                         </w:rPr>
                         <w:tab/>
                       </w:r>
@@ -2029,7 +2019,7 @@
                           <w:color w:val="000000"/>
                           <w:sz w:val="19"/>
                           <w:szCs w:val="19"/>
-                          <w:lang/>
+                          <w:lang w:val="en-US"/>
                         </w:rPr>
                         <w:t>Up.Add(RequestFloor);</w:t>
                       </w:r>
@@ -2045,7 +2035,7 @@
                           <w:color w:val="000000"/>
                           <w:sz w:val="19"/>
                           <w:szCs w:val="19"/>
-                          <w:lang/>
+                          <w:lang w:val="en-US"/>
                         </w:rPr>
                       </w:pPr>
                       <w:r>
@@ -2054,7 +2044,7 @@
                           <w:color w:val="000000"/>
                           <w:sz w:val="19"/>
                           <w:szCs w:val="19"/>
-                          <w:lang/>
+                          <w:lang w:val="en-US"/>
                         </w:rPr>
                         <w:t xml:space="preserve">              }</w:t>
                       </w:r>
@@ -2070,7 +2060,7 @@
                           <w:color w:val="000000"/>
                           <w:sz w:val="19"/>
                           <w:szCs w:val="19"/>
-                          <w:lang/>
+                          <w:lang w:val="en-US"/>
                         </w:rPr>
                       </w:pPr>
                       <w:r>
@@ -2079,7 +2069,7 @@
                           <w:color w:val="000000"/>
                           <w:sz w:val="19"/>
                           <w:szCs w:val="19"/>
-                          <w:lang/>
+                          <w:lang w:val="en-US"/>
                         </w:rPr>
                         <w:t xml:space="preserve">              </w:t>
                       </w:r>
@@ -2089,7 +2079,7 @@
                           <w:color w:val="0000FF"/>
                           <w:sz w:val="19"/>
                           <w:szCs w:val="19"/>
-                          <w:lang/>
+                          <w:lang w:val="en-US"/>
                         </w:rPr>
                         <w:t>else</w:t>
                       </w:r>
@@ -2106,7 +2096,7 @@
                           <w:color w:val="000000"/>
                           <w:sz w:val="19"/>
                           <w:szCs w:val="19"/>
-                          <w:lang/>
+                          <w:lang w:val="en-US"/>
                         </w:rPr>
                       </w:pPr>
                       <w:r>
@@ -2115,7 +2105,7 @@
                           <w:color w:val="000000"/>
                           <w:sz w:val="19"/>
                           <w:szCs w:val="19"/>
-                          <w:lang/>
+                          <w:lang w:val="en-US"/>
                         </w:rPr>
                         <w:t>{</w:t>
                       </w:r>
@@ -2132,7 +2122,7 @@
                           <w:color w:val="000000"/>
                           <w:sz w:val="19"/>
                           <w:szCs w:val="19"/>
-                          <w:lang/>
+                          <w:lang w:val="en-US"/>
                         </w:rPr>
                       </w:pPr>
                       <w:r>
@@ -2141,7 +2131,7 @@
                           <w:color w:val="000000"/>
                           <w:sz w:val="19"/>
                           <w:szCs w:val="19"/>
-                          <w:lang/>
+                          <w:lang w:val="en-US"/>
                         </w:rPr>
                         <w:t>Down.Add(RequestFloor);</w:t>
                       </w:r>
@@ -2158,7 +2148,7 @@
                           <w:color w:val="000000"/>
                           <w:sz w:val="19"/>
                           <w:szCs w:val="19"/>
-                          <w:lang/>
+                          <w:lang w:val="en-US"/>
                         </w:rPr>
                       </w:pPr>
                       <w:r>
@@ -2167,7 +2157,7 @@
                           <w:color w:val="000000"/>
                           <w:sz w:val="19"/>
                           <w:szCs w:val="19"/>
-                          <w:lang/>
+                          <w:lang w:val="en-US"/>
                         </w:rPr>
                         <w:t>}</w:t>
                       </w:r>
@@ -2184,7 +2174,7 @@
                           <w:color w:val="000000"/>
                           <w:sz w:val="19"/>
                           <w:szCs w:val="19"/>
-                          <w:lang/>
+                          <w:lang w:val="en-US"/>
                         </w:rPr>
                       </w:pPr>
                       <w:r>
@@ -2193,7 +2183,7 @@
                           <w:color w:val="000000"/>
                           <w:sz w:val="19"/>
                           <w:szCs w:val="19"/>
-                          <w:lang/>
+                          <w:lang w:val="en-US"/>
                         </w:rPr>
                         <w:t>UpdateList();</w:t>
                       </w:r>
@@ -2210,7 +2200,6 @@
                           <w:color w:val="000000"/>
                           <w:sz w:val="19"/>
                           <w:szCs w:val="19"/>
-                          <w:lang/>
                         </w:rPr>
                       </w:pPr>
                       <w:r>
@@ -2219,7 +2208,6 @@
                           <w:color w:val="000000"/>
                           <w:sz w:val="19"/>
                           <w:szCs w:val="19"/>
-                          <w:lang/>
                         </w:rPr>
                         <w:t>}</w:t>
                       </w:r>
@@ -2236,7 +2224,6 @@
                           <w:color w:val="000000"/>
                           <w:sz w:val="19"/>
                           <w:szCs w:val="19"/>
-                          <w:lang/>
                         </w:rPr>
                         <w:t>}</w:t>
                       </w:r>
@@ -2345,15 +2332,7 @@
           <w:sz w:val="18"/>
           <w:szCs w:val="18"/>
         </w:rPr>
-        <w:t>RequestElevator</w:t>
-      </w:r>
-      <w:r>
-        <w:rPr>
-          <w:i/>
-          <w:sz w:val="18"/>
-          <w:szCs w:val="18"/>
-        </w:rPr>
-        <w:t>(</w:t>
+        <w:t>RequestElevator(</w:t>
       </w:r>
       <w:r>
         <w:rPr>
@@ -2686,7 +2665,7 @@
                                 <w:color w:val="000000"/>
                                 <w:sz w:val="19"/>
                                 <w:szCs w:val="19"/>
-                                <w:lang/>
+                                <w:lang w:val="en-US"/>
                               </w:rPr>
                             </w:pPr>
                             <w:r>
@@ -2695,7 +2674,7 @@
                                 <w:color w:val="0000FF"/>
                                 <w:sz w:val="19"/>
                                 <w:szCs w:val="19"/>
-                                <w:lang/>
+                                <w:lang w:val="en-US"/>
                               </w:rPr>
                               <w:t>private</w:t>
                             </w:r>
@@ -2705,7 +2684,7 @@
                                 <w:color w:val="000000"/>
                                 <w:sz w:val="19"/>
                                 <w:szCs w:val="19"/>
-                                <w:lang/>
+                                <w:lang w:val="en-US"/>
                               </w:rPr>
                               <w:t xml:space="preserve"> </w:t>
                             </w:r>
@@ -2715,7 +2694,7 @@
                                 <w:color w:val="0000FF"/>
                                 <w:sz w:val="19"/>
                                 <w:szCs w:val="19"/>
-                                <w:lang/>
+                                <w:lang w:val="en-US"/>
                               </w:rPr>
                               <w:t>void</w:t>
                             </w:r>
@@ -2725,7 +2704,7 @@
                                 <w:color w:val="000000"/>
                                 <w:sz w:val="19"/>
                                 <w:szCs w:val="19"/>
-                                <w:lang/>
+                                <w:lang w:val="en-US"/>
                               </w:rPr>
                               <w:t xml:space="preserve"> UpdateList()</w:t>
                             </w:r>
@@ -2741,7 +2720,7 @@
                                 <w:color w:val="000000"/>
                                 <w:sz w:val="19"/>
                                 <w:szCs w:val="19"/>
-                                <w:lang/>
+                                <w:lang w:val="en-US"/>
                               </w:rPr>
                             </w:pPr>
                             <w:r>
@@ -2750,7 +2729,7 @@
                                 <w:color w:val="000000"/>
                                 <w:sz w:val="19"/>
                                 <w:szCs w:val="19"/>
-                                <w:lang/>
+                                <w:lang w:val="en-US"/>
                               </w:rPr>
                               <w:t>{</w:t>
                             </w:r>
@@ -2767,7 +2746,7 @@
                                 <w:color w:val="000000"/>
                                 <w:sz w:val="19"/>
                                 <w:szCs w:val="19"/>
-                                <w:lang/>
+                                <w:lang w:val="en-US"/>
                               </w:rPr>
                             </w:pPr>
                             <w:r>
@@ -2776,7 +2755,7 @@
                                 <w:color w:val="000000"/>
                                 <w:sz w:val="19"/>
                                 <w:szCs w:val="19"/>
-                                <w:lang/>
+                                <w:lang w:val="en-US"/>
                               </w:rPr>
                               <w:t>Up = Up.Distinct().OrderBy(x =&gt; x).ToList();</w:t>
                             </w:r>
@@ -2793,7 +2772,7 @@
                                 <w:color w:val="000000"/>
                                 <w:sz w:val="19"/>
                                 <w:szCs w:val="19"/>
-                                <w:lang/>
+                                <w:lang w:val="en-US"/>
                               </w:rPr>
                             </w:pPr>
                             <w:r>
@@ -2802,7 +2781,7 @@
                                 <w:color w:val="000000"/>
                                 <w:sz w:val="19"/>
                                 <w:szCs w:val="19"/>
-                                <w:lang/>
+                                <w:lang w:val="en-US"/>
                               </w:rPr>
                               <w:t>Down = Down.Distinct().OrderByDescending(x =&gt; x).ToList();</w:t>
                             </w:r>
@@ -2819,7 +2798,6 @@
                                 <w:color w:val="000000"/>
                                 <w:sz w:val="19"/>
                                 <w:szCs w:val="19"/>
-                                <w:lang/>
                               </w:rPr>
                               <w:t>}</w:t>
                             </w:r>
@@ -2857,7 +2835,7 @@
                           <w:color w:val="000000"/>
                           <w:sz w:val="19"/>
                           <w:szCs w:val="19"/>
-                          <w:lang/>
+                          <w:lang w:val="en-US"/>
                         </w:rPr>
                       </w:pPr>
                       <w:r>
@@ -2866,7 +2844,7 @@
                           <w:color w:val="0000FF"/>
                           <w:sz w:val="19"/>
                           <w:szCs w:val="19"/>
-                          <w:lang/>
+                          <w:lang w:val="en-US"/>
                         </w:rPr>
                         <w:t>private</w:t>
                       </w:r>
@@ -2876,7 +2854,7 @@
                           <w:color w:val="000000"/>
                           <w:sz w:val="19"/>
                           <w:szCs w:val="19"/>
-                          <w:lang/>
+                          <w:lang w:val="en-US"/>
                         </w:rPr>
                         <w:t xml:space="preserve"> </w:t>
                       </w:r>
@@ -2886,7 +2864,7 @@
                           <w:color w:val="0000FF"/>
                           <w:sz w:val="19"/>
                           <w:szCs w:val="19"/>
-                          <w:lang/>
+                          <w:lang w:val="en-US"/>
                         </w:rPr>
                         <w:t>void</w:t>
                       </w:r>
@@ -2896,7 +2874,7 @@
                           <w:color w:val="000000"/>
                           <w:sz w:val="19"/>
                           <w:szCs w:val="19"/>
-                          <w:lang/>
+                          <w:lang w:val="en-US"/>
                         </w:rPr>
                         <w:t xml:space="preserve"> UpdateList()</w:t>
                       </w:r>
@@ -2912,7 +2890,7 @@
                           <w:color w:val="000000"/>
                           <w:sz w:val="19"/>
                           <w:szCs w:val="19"/>
-                          <w:lang/>
+                          <w:lang w:val="en-US"/>
                         </w:rPr>
                       </w:pPr>
                       <w:r>
@@ -2921,7 +2899,7 @@
                           <w:color w:val="000000"/>
                           <w:sz w:val="19"/>
                           <w:szCs w:val="19"/>
-                          <w:lang/>
+                          <w:lang w:val="en-US"/>
                         </w:rPr>
                         <w:t>{</w:t>
                       </w:r>
@@ -2938,7 +2916,7 @@
                           <w:color w:val="000000"/>
                           <w:sz w:val="19"/>
                           <w:szCs w:val="19"/>
-                          <w:lang/>
+                          <w:lang w:val="en-US"/>
                         </w:rPr>
                       </w:pPr>
                       <w:r>
@@ -2947,7 +2925,7 @@
                           <w:color w:val="000000"/>
                           <w:sz w:val="19"/>
                           <w:szCs w:val="19"/>
-                          <w:lang/>
+                          <w:lang w:val="en-US"/>
                         </w:rPr>
                         <w:t>Up = Up.Distinct().OrderBy(x =&gt; x).ToList();</w:t>
                       </w:r>
@@ -2964,7 +2942,7 @@
                           <w:color w:val="000000"/>
                           <w:sz w:val="19"/>
                           <w:szCs w:val="19"/>
-                          <w:lang/>
+                          <w:lang w:val="en-US"/>
                         </w:rPr>
                       </w:pPr>
                       <w:r>
@@ -2973,7 +2951,7 @@
                           <w:color w:val="000000"/>
                           <w:sz w:val="19"/>
                           <w:szCs w:val="19"/>
-                          <w:lang/>
+                          <w:lang w:val="en-US"/>
                         </w:rPr>
                         <w:t>Down = Down.Distinct().OrderByDescending(x =&gt; x).ToList();</w:t>
                       </w:r>
@@ -2990,7 +2968,6 @@
                           <w:color w:val="000000"/>
                           <w:sz w:val="19"/>
                           <w:szCs w:val="19"/>
-                          <w:lang/>
                         </w:rPr>
                         <w:t>}</w:t>
                       </w:r>
@@ -3465,7 +3442,7 @@
                                 <w:color w:val="000000"/>
                                 <w:sz w:val="19"/>
                                 <w:szCs w:val="19"/>
-                                <w:lang/>
+                                <w:lang w:val="en-US"/>
                               </w:rPr>
                             </w:pPr>
                             <w:r>
@@ -3474,7 +3451,7 @@
                                 <w:color w:val="0000FF"/>
                                 <w:sz w:val="19"/>
                                 <w:szCs w:val="19"/>
-                                <w:lang/>
+                                <w:lang w:val="en-US"/>
                               </w:rPr>
                               <w:t>if</w:t>
                             </w:r>
@@ -3484,7 +3461,7 @@
                                 <w:color w:val="000000"/>
                                 <w:sz w:val="19"/>
                                 <w:szCs w:val="19"/>
-                                <w:lang/>
+                                <w:lang w:val="en-US"/>
                               </w:rPr>
                               <w:t>(Direction == ElevatorDirection.IDLE)</w:t>
                             </w:r>
@@ -3500,7 +3477,7 @@
                                 <w:color w:val="000000"/>
                                 <w:sz w:val="19"/>
                                 <w:szCs w:val="19"/>
-                                <w:lang/>
+                                <w:lang w:val="en-US"/>
                               </w:rPr>
                             </w:pPr>
                             <w:r>
@@ -3509,7 +3486,7 @@
                                 <w:color w:val="000000"/>
                                 <w:sz w:val="19"/>
                                 <w:szCs w:val="19"/>
-                                <w:lang/>
+                                <w:lang w:val="en-US"/>
                               </w:rPr>
                               <w:t>{</w:t>
                             </w:r>
@@ -3526,7 +3503,7 @@
                                 <w:color w:val="000000"/>
                                 <w:sz w:val="19"/>
                                 <w:szCs w:val="19"/>
-                                <w:lang/>
+                                <w:lang w:val="en-US"/>
                               </w:rPr>
                             </w:pPr>
                             <w:r>
@@ -3535,7 +3512,7 @@
                                 <w:color w:val="0000FF"/>
                                 <w:sz w:val="19"/>
                                 <w:szCs w:val="19"/>
-                                <w:lang/>
+                                <w:lang w:val="en-US"/>
                               </w:rPr>
                               <w:t>if</w:t>
                             </w:r>
@@ -3545,7 +3522,7 @@
                                 <w:color w:val="000000"/>
                                 <w:sz w:val="19"/>
                                 <w:szCs w:val="19"/>
-                                <w:lang/>
+                                <w:lang w:val="en-US"/>
                               </w:rPr>
                               <w:t>(Up.Count &gt; Down.Count)</w:t>
                             </w:r>
@@ -3562,7 +3539,7 @@
                                 <w:color w:val="000000"/>
                                 <w:sz w:val="19"/>
                                 <w:szCs w:val="19"/>
-                                <w:lang/>
+                                <w:lang w:val="en-US"/>
                               </w:rPr>
                             </w:pPr>
                             <w:r>
@@ -3571,7 +3548,7 @@
                                 <w:color w:val="000000"/>
                                 <w:sz w:val="19"/>
                                 <w:szCs w:val="19"/>
-                                <w:lang/>
+                                <w:lang w:val="en-US"/>
                               </w:rPr>
                               <w:t>{</w:t>
                             </w:r>
@@ -3588,7 +3565,7 @@
                                 <w:color w:val="000000"/>
                                 <w:sz w:val="19"/>
                                 <w:szCs w:val="19"/>
-                                <w:lang/>
+                                <w:lang w:val="en-US"/>
                               </w:rPr>
                             </w:pPr>
                             <w:r>
@@ -3597,7 +3574,7 @@
                                 <w:color w:val="000000"/>
                                 <w:sz w:val="19"/>
                                 <w:szCs w:val="19"/>
-                                <w:lang/>
+                                <w:lang w:val="en-US"/>
                               </w:rPr>
                               <w:t>Direction = ElevatorDirection.UP;</w:t>
                             </w:r>
@@ -3614,7 +3591,7 @@
                                 <w:color w:val="000000"/>
                                 <w:sz w:val="19"/>
                                 <w:szCs w:val="19"/>
-                                <w:lang/>
+                                <w:lang w:val="en-US"/>
                               </w:rPr>
                             </w:pPr>
                             <w:r>
@@ -3623,7 +3600,7 @@
                                 <w:color w:val="000000"/>
                                 <w:sz w:val="19"/>
                                 <w:szCs w:val="19"/>
-                                <w:lang/>
+                                <w:lang w:val="en-US"/>
                               </w:rPr>
                               <w:t>}</w:t>
                             </w:r>
@@ -3640,7 +3617,7 @@
                                 <w:color w:val="000000"/>
                                 <w:sz w:val="19"/>
                                 <w:szCs w:val="19"/>
-                                <w:lang/>
+                                <w:lang w:val="en-US"/>
                               </w:rPr>
                             </w:pPr>
                             <w:r>
@@ -3649,7 +3626,7 @@
                                 <w:color w:val="0000FF"/>
                                 <w:sz w:val="19"/>
                                 <w:szCs w:val="19"/>
-                                <w:lang/>
+                                <w:lang w:val="en-US"/>
                               </w:rPr>
                               <w:t>else</w:t>
                             </w:r>
@@ -3666,7 +3643,7 @@
                                 <w:color w:val="000000"/>
                                 <w:sz w:val="19"/>
                                 <w:szCs w:val="19"/>
-                                <w:lang/>
+                                <w:lang w:val="en-US"/>
                               </w:rPr>
                             </w:pPr>
                             <w:r>
@@ -3675,7 +3652,7 @@
                                 <w:color w:val="000000"/>
                                 <w:sz w:val="19"/>
                                 <w:szCs w:val="19"/>
-                                <w:lang/>
+                                <w:lang w:val="en-US"/>
                               </w:rPr>
                               <w:t>{</w:t>
                             </w:r>
@@ -3692,7 +3669,7 @@
                                 <w:color w:val="000000"/>
                                 <w:sz w:val="19"/>
                                 <w:szCs w:val="19"/>
-                                <w:lang/>
+                                <w:lang w:val="en-US"/>
                               </w:rPr>
                             </w:pPr>
                             <w:r>
@@ -3701,7 +3678,7 @@
                                 <w:color w:val="000000"/>
                                 <w:sz w:val="19"/>
                                 <w:szCs w:val="19"/>
-                                <w:lang/>
+                                <w:lang w:val="en-US"/>
                               </w:rPr>
                               <w:t>Direction = ElevatorDirection.DOWN;</w:t>
                             </w:r>
@@ -3718,7 +3695,6 @@
                                 <w:color w:val="000000"/>
                                 <w:sz w:val="19"/>
                                 <w:szCs w:val="19"/>
-                                <w:lang/>
                               </w:rPr>
                             </w:pPr>
                             <w:r>
@@ -3727,7 +3703,6 @@
                                 <w:color w:val="000000"/>
                                 <w:sz w:val="19"/>
                                 <w:szCs w:val="19"/>
-                                <w:lang/>
                               </w:rPr>
                               <w:t>}</w:t>
                             </w:r>
@@ -3744,7 +3719,6 @@
                                 <w:color w:val="000000"/>
                                 <w:sz w:val="19"/>
                                 <w:szCs w:val="19"/>
-                                <w:lang/>
                               </w:rPr>
                               <w:t>}</w:t>
                             </w:r>
@@ -3782,7 +3756,7 @@
                           <w:color w:val="000000"/>
                           <w:sz w:val="19"/>
                           <w:szCs w:val="19"/>
-                          <w:lang/>
+                          <w:lang w:val="en-US"/>
                         </w:rPr>
                       </w:pPr>
                       <w:r>
@@ -3791,7 +3765,7 @@
                           <w:color w:val="0000FF"/>
                           <w:sz w:val="19"/>
                           <w:szCs w:val="19"/>
-                          <w:lang/>
+                          <w:lang w:val="en-US"/>
                         </w:rPr>
                         <w:t>if</w:t>
                       </w:r>
@@ -3801,7 +3775,7 @@
                           <w:color w:val="000000"/>
                           <w:sz w:val="19"/>
                           <w:szCs w:val="19"/>
-                          <w:lang/>
+                          <w:lang w:val="en-US"/>
                         </w:rPr>
                         <w:t>(Direction == ElevatorDirection.IDLE)</w:t>
                       </w:r>
@@ -3817,7 +3791,7 @@
                           <w:color w:val="000000"/>
                           <w:sz w:val="19"/>
                           <w:szCs w:val="19"/>
-                          <w:lang/>
+                          <w:lang w:val="en-US"/>
                         </w:rPr>
                       </w:pPr>
                       <w:r>
@@ -3826,7 +3800,7 @@
                           <w:color w:val="000000"/>
                           <w:sz w:val="19"/>
                           <w:szCs w:val="19"/>
-                          <w:lang/>
+                          <w:lang w:val="en-US"/>
                         </w:rPr>
                         <w:t>{</w:t>
                       </w:r>
@@ -3843,7 +3817,7 @@
                           <w:color w:val="000000"/>
                           <w:sz w:val="19"/>
                           <w:szCs w:val="19"/>
-                          <w:lang/>
+                          <w:lang w:val="en-US"/>
                         </w:rPr>
                       </w:pPr>
                       <w:r>
@@ -3852,7 +3826,7 @@
                           <w:color w:val="0000FF"/>
                           <w:sz w:val="19"/>
                           <w:szCs w:val="19"/>
-                          <w:lang/>
+                          <w:lang w:val="en-US"/>
                         </w:rPr>
                         <w:t>if</w:t>
                       </w:r>
@@ -3862,7 +3836,7 @@
                           <w:color w:val="000000"/>
                           <w:sz w:val="19"/>
                           <w:szCs w:val="19"/>
-                          <w:lang/>
+                          <w:lang w:val="en-US"/>
                         </w:rPr>
                         <w:t>(Up.Count &gt; Down.Count)</w:t>
                       </w:r>
@@ -3879,7 +3853,7 @@
                           <w:color w:val="000000"/>
                           <w:sz w:val="19"/>
                           <w:szCs w:val="19"/>
-                          <w:lang/>
+                          <w:lang w:val="en-US"/>
                         </w:rPr>
                       </w:pPr>
                       <w:r>
@@ -3888,7 +3862,7 @@
                           <w:color w:val="000000"/>
                           <w:sz w:val="19"/>
                           <w:szCs w:val="19"/>
-                          <w:lang/>
+                          <w:lang w:val="en-US"/>
                         </w:rPr>
                         <w:t>{</w:t>
                       </w:r>
@@ -3905,7 +3879,7 @@
                           <w:color w:val="000000"/>
                           <w:sz w:val="19"/>
                           <w:szCs w:val="19"/>
-                          <w:lang/>
+                          <w:lang w:val="en-US"/>
                         </w:rPr>
                       </w:pPr>
                       <w:r>
@@ -3914,7 +3888,7 @@
                           <w:color w:val="000000"/>
                           <w:sz w:val="19"/>
                           <w:szCs w:val="19"/>
-                          <w:lang/>
+                          <w:lang w:val="en-US"/>
                         </w:rPr>
                         <w:t>Direction = ElevatorDirection.UP;</w:t>
                       </w:r>
@@ -3931,7 +3905,7 @@
                           <w:color w:val="000000"/>
                           <w:sz w:val="19"/>
                           <w:szCs w:val="19"/>
-                          <w:lang/>
+                          <w:lang w:val="en-US"/>
                         </w:rPr>
                       </w:pPr>
                       <w:r>
@@ -3940,7 +3914,7 @@
                           <w:color w:val="000000"/>
                           <w:sz w:val="19"/>
                           <w:szCs w:val="19"/>
-                          <w:lang/>
+                          <w:lang w:val="en-US"/>
                         </w:rPr>
                         <w:t>}</w:t>
                       </w:r>
@@ -3957,7 +3931,7 @@
                           <w:color w:val="000000"/>
                           <w:sz w:val="19"/>
                           <w:szCs w:val="19"/>
-                          <w:lang/>
+                          <w:lang w:val="en-US"/>
                         </w:rPr>
                       </w:pPr>
                       <w:r>
@@ -3966,7 +3940,7 @@
                           <w:color w:val="0000FF"/>
                           <w:sz w:val="19"/>
                           <w:szCs w:val="19"/>
-                          <w:lang/>
+                          <w:lang w:val="en-US"/>
                         </w:rPr>
                         <w:t>else</w:t>
                       </w:r>
@@ -3983,7 +3957,7 @@
                           <w:color w:val="000000"/>
                           <w:sz w:val="19"/>
                           <w:szCs w:val="19"/>
-                          <w:lang/>
+                          <w:lang w:val="en-US"/>
                         </w:rPr>
                       </w:pPr>
                       <w:r>
@@ -3992,7 +3966,7 @@
                           <w:color w:val="000000"/>
                           <w:sz w:val="19"/>
                           <w:szCs w:val="19"/>
-                          <w:lang/>
+                          <w:lang w:val="en-US"/>
                         </w:rPr>
                         <w:t>{</w:t>
                       </w:r>
@@ -4009,7 +3983,7 @@
                           <w:color w:val="000000"/>
                           <w:sz w:val="19"/>
                           <w:szCs w:val="19"/>
-                          <w:lang/>
+                          <w:lang w:val="en-US"/>
                         </w:rPr>
                       </w:pPr>
                       <w:r>
@@ -4018,7 +3992,7 @@
                           <w:color w:val="000000"/>
                           <w:sz w:val="19"/>
                           <w:szCs w:val="19"/>
-                          <w:lang/>
+                          <w:lang w:val="en-US"/>
                         </w:rPr>
                         <w:t>Direction = ElevatorDirection.DOWN;</w:t>
                       </w:r>
@@ -4035,7 +4009,6 @@
                           <w:color w:val="000000"/>
                           <w:sz w:val="19"/>
                           <w:szCs w:val="19"/>
-                          <w:lang/>
                         </w:rPr>
                       </w:pPr>
                       <w:r>
@@ -4044,7 +4017,6 @@
                           <w:color w:val="000000"/>
                           <w:sz w:val="19"/>
                           <w:szCs w:val="19"/>
-                          <w:lang/>
                         </w:rPr>
                         <w:t>}</w:t>
                       </w:r>
@@ -4061,7 +4033,6 @@
                           <w:color w:val="000000"/>
                           <w:sz w:val="19"/>
                           <w:szCs w:val="19"/>
-                          <w:lang/>
                         </w:rPr>
                         <w:t>}</w:t>
                       </w:r>
@@ -4116,15 +4087,7 @@
           <w:sz w:val="18"/>
           <w:szCs w:val="18"/>
         </w:rPr>
-        <w:t>Een stuk uit de Move</w:t>
-      </w:r>
-      <w:r>
-        <w:rPr>
-          <w:i/>
-          <w:sz w:val="18"/>
-          <w:szCs w:val="18"/>
-        </w:rPr>
-        <w:t>() methode uit de Elevator.cs class</w:t>
+        <w:t>Een stuk uit de Move() methode uit de Elevator.cs class</w:t>
       </w:r>
     </w:p>
     <w:p>
@@ -4306,7 +4269,7 @@
                                 <w:color w:val="000000"/>
                                 <w:sz w:val="19"/>
                                 <w:szCs w:val="19"/>
-                                <w:lang/>
+                                <w:lang w:val="en-US"/>
                               </w:rPr>
                             </w:pPr>
                             <w:r>
@@ -4315,7 +4278,7 @@
                                 <w:color w:val="0000FF"/>
                                 <w:sz w:val="19"/>
                                 <w:szCs w:val="19"/>
-                                <w:lang/>
+                                <w:lang w:val="en-US"/>
                               </w:rPr>
                               <w:t>if</w:t>
                             </w:r>
@@ -4325,7 +4288,7 @@
                                 <w:color w:val="000000"/>
                                 <w:sz w:val="19"/>
                                 <w:szCs w:val="19"/>
-                                <w:lang/>
+                                <w:lang w:val="en-US"/>
                               </w:rPr>
                               <w:t xml:space="preserve"> (Direction == ElevatorDirection.UP)</w:t>
                             </w:r>
@@ -4341,7 +4304,7 @@
                                 <w:color w:val="000000"/>
                                 <w:sz w:val="19"/>
                                 <w:szCs w:val="19"/>
-                                <w:lang/>
+                                <w:lang w:val="en-US"/>
                               </w:rPr>
                             </w:pPr>
                             <w:r>
@@ -4350,7 +4313,7 @@
                                 <w:color w:val="000000"/>
                                 <w:sz w:val="19"/>
                                 <w:szCs w:val="19"/>
-                                <w:lang/>
+                                <w:lang w:val="en-US"/>
                               </w:rPr>
                               <w:t>{</w:t>
                             </w:r>
@@ -4367,7 +4330,7 @@
                                 <w:color w:val="000000"/>
                                 <w:sz w:val="19"/>
                                 <w:szCs w:val="19"/>
-                                <w:lang/>
+                                <w:lang w:val="en-US"/>
                               </w:rPr>
                             </w:pPr>
                             <w:r>
@@ -4376,7 +4339,7 @@
                                 <w:color w:val="0000FF"/>
                                 <w:sz w:val="19"/>
                                 <w:szCs w:val="19"/>
-                                <w:lang/>
+                                <w:lang w:val="en-US"/>
                               </w:rPr>
                               <w:t>if</w:t>
                             </w:r>
@@ -4386,7 +4349,7 @@
                                 <w:color w:val="000000"/>
                                 <w:sz w:val="19"/>
                                 <w:szCs w:val="19"/>
-                                <w:lang/>
+                                <w:lang w:val="en-US"/>
                               </w:rPr>
                               <w:t xml:space="preserve"> (Up.Count == 0 &amp;&amp; Down.Count != 0)</w:t>
                             </w:r>
@@ -4403,7 +4366,7 @@
                                 <w:color w:val="000000"/>
                                 <w:sz w:val="19"/>
                                 <w:szCs w:val="19"/>
-                                <w:lang/>
+                                <w:lang w:val="en-US"/>
                               </w:rPr>
                             </w:pPr>
                             <w:r>
@@ -4412,7 +4375,7 @@
                                 <w:color w:val="000000"/>
                                 <w:sz w:val="19"/>
                                 <w:szCs w:val="19"/>
-                                <w:lang/>
+                                <w:lang w:val="en-US"/>
                               </w:rPr>
                               <w:t>{</w:t>
                             </w:r>
@@ -4429,7 +4392,7 @@
                                 <w:color w:val="000000"/>
                                 <w:sz w:val="19"/>
                                 <w:szCs w:val="19"/>
-                                <w:lang/>
+                                <w:lang w:val="en-US"/>
                               </w:rPr>
                             </w:pPr>
                             <w:r>
@@ -4438,7 +4401,7 @@
                                 <w:color w:val="0000FF"/>
                                 <w:sz w:val="19"/>
                                 <w:szCs w:val="19"/>
-                                <w:lang/>
+                                <w:lang w:val="en-US"/>
                               </w:rPr>
                               <w:t>this</w:t>
                             </w:r>
@@ -4448,7 +4411,7 @@
                                 <w:color w:val="000000"/>
                                 <w:sz w:val="19"/>
                                 <w:szCs w:val="19"/>
-                                <w:lang/>
+                                <w:lang w:val="en-US"/>
                               </w:rPr>
                               <w:t>.Direction = ElevatorDirection.DOWN;</w:t>
                             </w:r>
@@ -4465,7 +4428,7 @@
                                 <w:color w:val="000000"/>
                                 <w:sz w:val="19"/>
                                 <w:szCs w:val="19"/>
-                                <w:lang/>
+                                <w:lang w:val="en-US"/>
                               </w:rPr>
                             </w:pPr>
                             <w:r>
@@ -4474,7 +4437,7 @@
                                 <w:color w:val="000000"/>
                                 <w:sz w:val="19"/>
                                 <w:szCs w:val="19"/>
-                                <w:lang/>
+                                <w:lang w:val="en-US"/>
                               </w:rPr>
                               <w:t>Move();</w:t>
                             </w:r>
@@ -4517,7 +4480,7 @@
                                 <w:color w:val="000000"/>
                                 <w:sz w:val="19"/>
                                 <w:szCs w:val="19"/>
-                                <w:lang/>
+                                <w:lang w:val="en-US"/>
                               </w:rPr>
                             </w:pPr>
                             <w:r>
@@ -4526,7 +4489,7 @@
                                 <w:color w:val="0000FF"/>
                                 <w:sz w:val="19"/>
                                 <w:szCs w:val="19"/>
-                                <w:lang/>
+                                <w:lang w:val="en-US"/>
                               </w:rPr>
                               <w:t>else</w:t>
                             </w:r>
@@ -4543,7 +4506,7 @@
                                 <w:color w:val="000000"/>
                                 <w:sz w:val="19"/>
                                 <w:szCs w:val="19"/>
-                                <w:lang/>
+                                <w:lang w:val="en-US"/>
                               </w:rPr>
                             </w:pPr>
                             <w:r>
@@ -4552,7 +4515,7 @@
                                 <w:color w:val="000000"/>
                                 <w:sz w:val="19"/>
                                 <w:szCs w:val="19"/>
-                                <w:lang/>
+                                <w:lang w:val="en-US"/>
                               </w:rPr>
                               <w:t>{</w:t>
                             </w:r>
@@ -4569,7 +4532,7 @@
                                 <w:color w:val="000000"/>
                                 <w:sz w:val="19"/>
                                 <w:szCs w:val="19"/>
-                                <w:lang/>
+                                <w:lang w:val="en-US"/>
                               </w:rPr>
                             </w:pPr>
                             <w:r>
@@ -4578,7 +4541,7 @@
                                 <w:color w:val="000000"/>
                                 <w:sz w:val="19"/>
                                 <w:szCs w:val="19"/>
-                                <w:lang/>
+                                <w:lang w:val="en-US"/>
                               </w:rPr>
                               <w:t>PositionY++;</w:t>
                             </w:r>
@@ -4595,7 +4558,7 @@
                                 <w:color w:val="000000"/>
                                 <w:sz w:val="19"/>
                                 <w:szCs w:val="19"/>
-                                <w:lang/>
+                                <w:lang w:val="en-US"/>
                               </w:rPr>
                             </w:pPr>
                             <w:r>
@@ -4604,7 +4567,7 @@
                                 <w:color w:val="0000FF"/>
                                 <w:sz w:val="19"/>
                                 <w:szCs w:val="19"/>
-                                <w:lang/>
+                                <w:lang w:val="en-US"/>
                               </w:rPr>
                               <w:t>for</w:t>
                             </w:r>
@@ -4614,7 +4577,7 @@
                                 <w:color w:val="000000"/>
                                 <w:sz w:val="19"/>
                                 <w:szCs w:val="19"/>
-                                <w:lang/>
+                                <w:lang w:val="en-US"/>
                               </w:rPr>
                               <w:t xml:space="preserve"> (</w:t>
                             </w:r>
@@ -4624,7 +4587,7 @@
                                 <w:color w:val="0000FF"/>
                                 <w:sz w:val="19"/>
                                 <w:szCs w:val="19"/>
-                                <w:lang/>
+                                <w:lang w:val="en-US"/>
                               </w:rPr>
                               <w:t>int</w:t>
                             </w:r>
@@ -4634,7 +4597,7 @@
                                 <w:color w:val="000000"/>
                                 <w:sz w:val="19"/>
                                 <w:szCs w:val="19"/>
-                                <w:lang/>
+                                <w:lang w:val="en-US"/>
                               </w:rPr>
                               <w:t xml:space="preserve"> i = 0; i &lt; Up.Count; i++)</w:t>
                             </w:r>
@@ -4651,7 +4614,7 @@
                                 <w:color w:val="000000"/>
                                 <w:sz w:val="19"/>
                                 <w:szCs w:val="19"/>
-                                <w:lang/>
+                                <w:lang w:val="en-US"/>
                               </w:rPr>
                             </w:pPr>
                             <w:r>
@@ -4660,7 +4623,7 @@
                                 <w:color w:val="000000"/>
                                 <w:sz w:val="19"/>
                                 <w:szCs w:val="19"/>
-                                <w:lang/>
+                                <w:lang w:val="en-US"/>
                               </w:rPr>
                               <w:t>{</w:t>
                             </w:r>
@@ -4677,7 +4640,7 @@
                                 <w:color w:val="000000"/>
                                 <w:sz w:val="19"/>
                                 <w:szCs w:val="19"/>
-                                <w:lang/>
+                                <w:lang w:val="en-US"/>
                               </w:rPr>
                             </w:pPr>
                             <w:r>
@@ -4686,7 +4649,7 @@
                                 <w:color w:val="0000FF"/>
                                 <w:sz w:val="19"/>
                                 <w:szCs w:val="19"/>
-                                <w:lang/>
+                                <w:lang w:val="en-US"/>
                               </w:rPr>
                               <w:t>if</w:t>
                             </w:r>
@@ -4696,7 +4659,7 @@
                                 <w:color w:val="000000"/>
                                 <w:sz w:val="19"/>
                                 <w:szCs w:val="19"/>
-                                <w:lang/>
+                                <w:lang w:val="en-US"/>
                               </w:rPr>
                               <w:t xml:space="preserve"> (Up[i] == PositionY)</w:t>
                             </w:r>
@@ -4713,7 +4676,7 @@
                                 <w:color w:val="000000"/>
                                 <w:sz w:val="19"/>
                                 <w:szCs w:val="19"/>
-                                <w:lang/>
+                                <w:lang w:val="en-US"/>
                               </w:rPr>
                             </w:pPr>
                             <w:r>
@@ -4722,7 +4685,7 @@
                                 <w:color w:val="000000"/>
                                 <w:sz w:val="19"/>
                                 <w:szCs w:val="19"/>
-                                <w:lang/>
+                                <w:lang w:val="en-US"/>
                               </w:rPr>
                               <w:t>{</w:t>
                             </w:r>
@@ -4739,7 +4702,7 @@
                                 <w:color w:val="000000"/>
                                 <w:sz w:val="19"/>
                                 <w:szCs w:val="19"/>
-                                <w:lang/>
+                                <w:lang w:val="en-US"/>
                               </w:rPr>
                             </w:pPr>
                             <w:r>
@@ -4748,7 +4711,7 @@
                                 <w:color w:val="000000"/>
                                 <w:sz w:val="19"/>
                                 <w:szCs w:val="19"/>
-                                <w:lang/>
+                                <w:lang w:val="en-US"/>
                               </w:rPr>
                               <w:t>Up.RemoveAt(i);</w:t>
                             </w:r>
@@ -4765,7 +4728,6 @@
                                 <w:color w:val="000000"/>
                                 <w:sz w:val="19"/>
                                 <w:szCs w:val="19"/>
-                                <w:lang/>
                               </w:rPr>
                             </w:pPr>
                             <w:r>
@@ -4774,7 +4736,6 @@
                                 <w:color w:val="0000FF"/>
                                 <w:sz w:val="19"/>
                                 <w:szCs w:val="19"/>
-                                <w:lang/>
                               </w:rPr>
                               <w:t>break</w:t>
                             </w:r>
@@ -4784,7 +4745,6 @@
                                 <w:color w:val="000000"/>
                                 <w:sz w:val="19"/>
                                 <w:szCs w:val="19"/>
-                                <w:lang/>
                               </w:rPr>
                               <w:t>;</w:t>
                             </w:r>
@@ -4801,7 +4761,6 @@
                                 <w:color w:val="000000"/>
                                 <w:sz w:val="19"/>
                                 <w:szCs w:val="19"/>
-                                <w:lang/>
                               </w:rPr>
                             </w:pPr>
                             <w:r>
@@ -4810,7 +4769,6 @@
                                 <w:color w:val="000000"/>
                                 <w:sz w:val="19"/>
                                 <w:szCs w:val="19"/>
-                                <w:lang/>
                               </w:rPr>
                               <w:t>}</w:t>
                             </w:r>
@@ -4853,7 +4811,6 @@
                                 <w:color w:val="000000"/>
                                 <w:sz w:val="19"/>
                                 <w:szCs w:val="19"/>
-                                <w:lang/>
                               </w:rPr>
                             </w:pPr>
                             <w:r>
@@ -4862,7 +4819,6 @@
                                 <w:color w:val="000000"/>
                                 <w:sz w:val="19"/>
                                 <w:szCs w:val="19"/>
-                                <w:lang/>
                               </w:rPr>
                               <w:t>}</w:t>
                             </w:r>
@@ -4878,7 +4834,6 @@
                                 <w:color w:val="000000"/>
                                 <w:sz w:val="19"/>
                                 <w:szCs w:val="19"/>
-                                <w:lang/>
                               </w:rPr>
                             </w:pPr>
                             <w:r>
@@ -4887,7 +4842,6 @@
                                 <w:color w:val="000000"/>
                                 <w:sz w:val="19"/>
                                 <w:szCs w:val="19"/>
-                                <w:lang/>
                               </w:rPr>
                               <w:t>}</w:t>
                             </w:r>
@@ -4925,7 +4879,7 @@
                           <w:color w:val="000000"/>
                           <w:sz w:val="19"/>
                           <w:szCs w:val="19"/>
-                          <w:lang/>
+                          <w:lang w:val="en-US"/>
                         </w:rPr>
                       </w:pPr>
                       <w:r>
@@ -4934,7 +4888,7 @@
                           <w:color w:val="0000FF"/>
                           <w:sz w:val="19"/>
                           <w:szCs w:val="19"/>
-                          <w:lang/>
+                          <w:lang w:val="en-US"/>
                         </w:rPr>
                         <w:t>if</w:t>
                       </w:r>
@@ -4944,7 +4898,7 @@
                           <w:color w:val="000000"/>
                           <w:sz w:val="19"/>
                           <w:szCs w:val="19"/>
-                          <w:lang/>
+                          <w:lang w:val="en-US"/>
                         </w:rPr>
                         <w:t xml:space="preserve"> (Direction == ElevatorDirection.UP)</w:t>
                       </w:r>
@@ -4960,7 +4914,7 @@
                           <w:color w:val="000000"/>
                           <w:sz w:val="19"/>
                           <w:szCs w:val="19"/>
-                          <w:lang/>
+                          <w:lang w:val="en-US"/>
                         </w:rPr>
                       </w:pPr>
                       <w:r>
@@ -4969,7 +4923,7 @@
                           <w:color w:val="000000"/>
                           <w:sz w:val="19"/>
                           <w:szCs w:val="19"/>
-                          <w:lang/>
+                          <w:lang w:val="en-US"/>
                         </w:rPr>
                         <w:t>{</w:t>
                       </w:r>
@@ -4986,7 +4940,7 @@
                           <w:color w:val="000000"/>
                           <w:sz w:val="19"/>
                           <w:szCs w:val="19"/>
-                          <w:lang/>
+                          <w:lang w:val="en-US"/>
                         </w:rPr>
                       </w:pPr>
                       <w:r>
@@ -4995,7 +4949,7 @@
                           <w:color w:val="0000FF"/>
                           <w:sz w:val="19"/>
                           <w:szCs w:val="19"/>
-                          <w:lang/>
+                          <w:lang w:val="en-US"/>
                         </w:rPr>
                         <w:t>if</w:t>
                       </w:r>
@@ -5005,7 +4959,7 @@
                           <w:color w:val="000000"/>
                           <w:sz w:val="19"/>
                           <w:szCs w:val="19"/>
-                          <w:lang/>
+                          <w:lang w:val="en-US"/>
                         </w:rPr>
                         <w:t xml:space="preserve"> (Up.Count == 0 &amp;&amp; Down.Count != 0)</w:t>
                       </w:r>
@@ -5022,7 +4976,7 @@
                           <w:color w:val="000000"/>
                           <w:sz w:val="19"/>
                           <w:szCs w:val="19"/>
-                          <w:lang/>
+                          <w:lang w:val="en-US"/>
                         </w:rPr>
                       </w:pPr>
                       <w:r>
@@ -5031,7 +4985,7 @@
                           <w:color w:val="000000"/>
                           <w:sz w:val="19"/>
                           <w:szCs w:val="19"/>
-                          <w:lang/>
+                          <w:lang w:val="en-US"/>
                         </w:rPr>
                         <w:t>{</w:t>
                       </w:r>
@@ -5048,7 +5002,7 @@
                           <w:color w:val="000000"/>
                           <w:sz w:val="19"/>
                           <w:szCs w:val="19"/>
-                          <w:lang/>
+                          <w:lang w:val="en-US"/>
                         </w:rPr>
                       </w:pPr>
                       <w:r>
@@ -5057,7 +5011,7 @@
                           <w:color w:val="0000FF"/>
                           <w:sz w:val="19"/>
                           <w:szCs w:val="19"/>
-                          <w:lang/>
+                          <w:lang w:val="en-US"/>
                         </w:rPr>
                         <w:t>this</w:t>
                       </w:r>
@@ -5067,7 +5021,7 @@
                           <w:color w:val="000000"/>
                           <w:sz w:val="19"/>
                           <w:szCs w:val="19"/>
-                          <w:lang/>
+                          <w:lang w:val="en-US"/>
                         </w:rPr>
                         <w:t>.Direction = ElevatorDirection.DOWN;</w:t>
                       </w:r>
@@ -5084,7 +5038,7 @@
                           <w:color w:val="000000"/>
                           <w:sz w:val="19"/>
                           <w:szCs w:val="19"/>
-                          <w:lang/>
+                          <w:lang w:val="en-US"/>
                         </w:rPr>
                       </w:pPr>
                       <w:r>
@@ -5093,7 +5047,7 @@
                           <w:color w:val="000000"/>
                           <w:sz w:val="19"/>
                           <w:szCs w:val="19"/>
-                          <w:lang/>
+                          <w:lang w:val="en-US"/>
                         </w:rPr>
                         <w:t>Move();</w:t>
                       </w:r>
@@ -5136,7 +5090,7 @@
                           <w:color w:val="000000"/>
                           <w:sz w:val="19"/>
                           <w:szCs w:val="19"/>
-                          <w:lang/>
+                          <w:lang w:val="en-US"/>
                         </w:rPr>
                       </w:pPr>
                       <w:r>
@@ -5145,7 +5099,7 @@
                           <w:color w:val="0000FF"/>
                           <w:sz w:val="19"/>
                           <w:szCs w:val="19"/>
-                          <w:lang/>
+                          <w:lang w:val="en-US"/>
                         </w:rPr>
                         <w:t>else</w:t>
                       </w:r>
@@ -5162,7 +5116,7 @@
                           <w:color w:val="000000"/>
                           <w:sz w:val="19"/>
                           <w:szCs w:val="19"/>
-                          <w:lang/>
+                          <w:lang w:val="en-US"/>
                         </w:rPr>
                       </w:pPr>
                       <w:r>
@@ -5171,7 +5125,7 @@
                           <w:color w:val="000000"/>
                           <w:sz w:val="19"/>
                           <w:szCs w:val="19"/>
-                          <w:lang/>
+                          <w:lang w:val="en-US"/>
                         </w:rPr>
                         <w:t>{</w:t>
                       </w:r>
@@ -5188,7 +5142,7 @@
                           <w:color w:val="000000"/>
                           <w:sz w:val="19"/>
                           <w:szCs w:val="19"/>
-                          <w:lang/>
+                          <w:lang w:val="en-US"/>
                         </w:rPr>
                       </w:pPr>
                       <w:r>
@@ -5197,7 +5151,7 @@
                           <w:color w:val="000000"/>
                           <w:sz w:val="19"/>
                           <w:szCs w:val="19"/>
-                          <w:lang/>
+                          <w:lang w:val="en-US"/>
                         </w:rPr>
                         <w:t>PositionY++;</w:t>
                       </w:r>
@@ -5214,7 +5168,7 @@
                           <w:color w:val="000000"/>
                           <w:sz w:val="19"/>
                           <w:szCs w:val="19"/>
-                          <w:lang/>
+                          <w:lang w:val="en-US"/>
                         </w:rPr>
                       </w:pPr>
                       <w:r>
@@ -5223,7 +5177,7 @@
                           <w:color w:val="0000FF"/>
                           <w:sz w:val="19"/>
                           <w:szCs w:val="19"/>
-                          <w:lang/>
+                          <w:lang w:val="en-US"/>
                         </w:rPr>
                         <w:t>for</w:t>
                       </w:r>
@@ -5233,7 +5187,7 @@
                           <w:color w:val="000000"/>
                           <w:sz w:val="19"/>
                           <w:szCs w:val="19"/>
-                          <w:lang/>
+                          <w:lang w:val="en-US"/>
                         </w:rPr>
                         <w:t xml:space="preserve"> (</w:t>
                       </w:r>
@@ -5243,7 +5197,7 @@
                           <w:color w:val="0000FF"/>
                           <w:sz w:val="19"/>
                           <w:szCs w:val="19"/>
-                          <w:lang/>
+                          <w:lang w:val="en-US"/>
                         </w:rPr>
                         <w:t>int</w:t>
                       </w:r>
@@ -5253,7 +5207,7 @@
                           <w:color w:val="000000"/>
                           <w:sz w:val="19"/>
                           <w:szCs w:val="19"/>
-                          <w:lang/>
+                          <w:lang w:val="en-US"/>
                         </w:rPr>
                         <w:t xml:space="preserve"> i = 0; i &lt; Up.Count; i++)</w:t>
                       </w:r>
@@ -5270,7 +5224,7 @@
                           <w:color w:val="000000"/>
                           <w:sz w:val="19"/>
                           <w:szCs w:val="19"/>
-                          <w:lang/>
+                          <w:lang w:val="en-US"/>
                         </w:rPr>
                       </w:pPr>
                       <w:r>
@@ -5279,7 +5233,7 @@
                           <w:color w:val="000000"/>
                           <w:sz w:val="19"/>
                           <w:szCs w:val="19"/>
-                          <w:lang/>
+                          <w:lang w:val="en-US"/>
                         </w:rPr>
                         <w:t>{</w:t>
                       </w:r>
@@ -5296,7 +5250,7 @@
                           <w:color w:val="000000"/>
                           <w:sz w:val="19"/>
                           <w:szCs w:val="19"/>
-                          <w:lang/>
+                          <w:lang w:val="en-US"/>
                         </w:rPr>
                       </w:pPr>
                       <w:r>
@@ -5305,7 +5259,7 @@
                           <w:color w:val="0000FF"/>
                           <w:sz w:val="19"/>
                           <w:szCs w:val="19"/>
-                          <w:lang/>
+                          <w:lang w:val="en-US"/>
                         </w:rPr>
                         <w:t>if</w:t>
                       </w:r>
@@ -5315,7 +5269,7 @@
                           <w:color w:val="000000"/>
                           <w:sz w:val="19"/>
                           <w:szCs w:val="19"/>
-                          <w:lang/>
+                          <w:lang w:val="en-US"/>
                         </w:rPr>
                         <w:t xml:space="preserve"> (Up[i] == PositionY)</w:t>
                       </w:r>
@@ -5332,7 +5286,7 @@
                           <w:color w:val="000000"/>
                           <w:sz w:val="19"/>
                           <w:szCs w:val="19"/>
-                          <w:lang/>
+                          <w:lang w:val="en-US"/>
                         </w:rPr>
                       </w:pPr>
                       <w:r>
@@ -5341,7 +5295,7 @@
                           <w:color w:val="000000"/>
                           <w:sz w:val="19"/>
                           <w:szCs w:val="19"/>
-                          <w:lang/>
+                          <w:lang w:val="en-US"/>
                         </w:rPr>
                         <w:t>{</w:t>
                       </w:r>
@@ -5358,7 +5312,7 @@
                           <w:color w:val="000000"/>
                           <w:sz w:val="19"/>
                           <w:szCs w:val="19"/>
-                          <w:lang/>
+                          <w:lang w:val="en-US"/>
                         </w:rPr>
                       </w:pPr>
                       <w:r>
@@ -5367,7 +5321,7 @@
                           <w:color w:val="000000"/>
                           <w:sz w:val="19"/>
                           <w:szCs w:val="19"/>
-                          <w:lang/>
+                          <w:lang w:val="en-US"/>
                         </w:rPr>
                         <w:t>Up.RemoveAt(i);</w:t>
                       </w:r>
@@ -5384,7 +5338,6 @@
                           <w:color w:val="000000"/>
                           <w:sz w:val="19"/>
                           <w:szCs w:val="19"/>
-                          <w:lang/>
                         </w:rPr>
                       </w:pPr>
                       <w:r>
@@ -5393,7 +5346,6 @@
                           <w:color w:val="0000FF"/>
                           <w:sz w:val="19"/>
                           <w:szCs w:val="19"/>
-                          <w:lang/>
                         </w:rPr>
                         <w:t>break</w:t>
                       </w:r>
@@ -5403,7 +5355,6 @@
                           <w:color w:val="000000"/>
                           <w:sz w:val="19"/>
                           <w:szCs w:val="19"/>
-                          <w:lang/>
                         </w:rPr>
                         <w:t>;</w:t>
                       </w:r>
@@ -5420,7 +5371,6 @@
                           <w:color w:val="000000"/>
                           <w:sz w:val="19"/>
                           <w:szCs w:val="19"/>
-                          <w:lang/>
                         </w:rPr>
                       </w:pPr>
                       <w:r>
@@ -5429,7 +5379,6 @@
                           <w:color w:val="000000"/>
                           <w:sz w:val="19"/>
                           <w:szCs w:val="19"/>
-                          <w:lang/>
                         </w:rPr>
                         <w:t>}</w:t>
                       </w:r>
@@ -5472,7 +5421,6 @@
                           <w:color w:val="000000"/>
                           <w:sz w:val="19"/>
                           <w:szCs w:val="19"/>
-                          <w:lang/>
                         </w:rPr>
                       </w:pPr>
                       <w:r>
@@ -5481,7 +5429,6 @@
                           <w:color w:val="000000"/>
                           <w:sz w:val="19"/>
                           <w:szCs w:val="19"/>
-                          <w:lang/>
                         </w:rPr>
                         <w:t>}</w:t>
                       </w:r>
@@ -5497,7 +5444,6 @@
                           <w:color w:val="000000"/>
                           <w:sz w:val="19"/>
                           <w:szCs w:val="19"/>
-                          <w:lang/>
                         </w:rPr>
                       </w:pPr>
                       <w:r>
@@ -5506,7 +5452,6 @@
                           <w:color w:val="000000"/>
                           <w:sz w:val="19"/>
                           <w:szCs w:val="19"/>
-                          <w:lang/>
                         </w:rPr>
                         <w:t>}</w:t>
                       </w:r>
@@ -5615,10 +5560,7 @@
         <w:t xml:space="preserve">int </w:t>
       </w:r>
       <w:r>
-        <w:t xml:space="preserve">(verdieping) in </w:t>
-      </w:r>
-      <w:r>
-        <w:t xml:space="preserve">de </w:t>
+        <w:t xml:space="preserve">(verdieping) in de </w:t>
       </w:r>
       <w:r>
         <w:rPr>
@@ -5627,10 +5569,7 @@
         <w:t xml:space="preserve">Down List&lt;int&gt; </w:t>
       </w:r>
       <w:r>
-        <w:t>staat</w:t>
-      </w:r>
-      <w:r>
-        <w:t xml:space="preserve">  </w:t>
+        <w:t xml:space="preserve">staat  </w:t>
       </w:r>
       <w:r>
         <w:lastRenderedPageBreak/>
@@ -6077,21 +6016,7 @@
           <w:i/>
           <w:sz w:val="20"/>
         </w:rPr>
-        <w:t>(</w:t>
-      </w:r>
-      <w:r>
-        <w:rPr>
-          <w:i/>
-          <w:sz w:val="20"/>
-        </w:rPr>
-        <w:t>ProjectHotel\HotelSimulatie\HotelSimulatie\Pathfinding</w:t>
-      </w:r>
-      <w:r>
-        <w:rPr>
-          <w:i/>
-          <w:sz w:val="20"/>
-        </w:rPr>
-        <w:t>)</w:t>
+        <w:t>(ProjectHotel\HotelSimulatie\HotelSimulatie\Pathfinding)</w:t>
       </w:r>
       <w:r>
         <w:rPr>
@@ -6292,54 +6217,50 @@
       <w:r>
         <w:t xml:space="preserve"> (</w:t>
       </w:r>
-      <w:proofErr w:type="spellStart"/>
       <w:r>
         <w:rPr>
           <w:b/>
         </w:rPr>
         <w:t>hotelNodes</w:t>
-      </w:r>
-      <w:proofErr w:type="spellEnd"/>
-      <w:r>
-        <w:t xml:space="preserve">) uitgelezen door een nieuwe dubbele </w:t>
-      </w:r>
-      <w:r>
-        <w:rPr>
-          <w:b/>
-        </w:rPr>
-        <w:t>for</w:t>
-      </w:r>
-      <w:r>
-        <w:t xml:space="preserve"> loop</w:t>
-      </w:r>
-      <w:r>
-        <w:t xml:space="preserve">. Deze keer worden de </w:t>
-      </w:r>
-      <w:r>
-        <w:rPr>
-          <w:b/>
-        </w:rPr>
-        <w:t>Node</w:t>
-      </w:r>
-      <w:r>
-        <w:t xml:space="preserve">’s binnen de </w:t>
-      </w:r>
-      <w:proofErr w:type="spellStart"/>
-      <w:r>
-        <w:rPr>
-          <w:b/>
-        </w:rPr>
-        <w:t>hotelNodes</w:t>
-      </w:r>
-      <w:proofErr w:type="spellEnd"/>
-      <w:r>
-        <w:t xml:space="preserve"> gevuld met data</w:t>
-      </w:r>
-      <w:r>
-        <w:t xml:space="preserve">. Deze </w:t>
       </w:r>
       <w:bookmarkStart w:id="7" w:name="_GoBack"/>
       <w:bookmarkEnd w:id="7"/>
+      <w:r>
+        <w:t xml:space="preserve">) uitgelezen door een nieuwe dubbele </w:t>
+      </w:r>
+      <w:r>
+        <w:rPr>
+          <w:b/>
+        </w:rPr>
+        <w:t>for</w:t>
+      </w:r>
+      <w:r>
+        <w:t xml:space="preserve"> loop</w:t>
+      </w:r>
+      <w:r>
+        <w:t xml:space="preserve">. Deze keer worden de </w:t>
+      </w:r>
+      <w:r>
+        <w:rPr>
+          <w:b/>
+        </w:rPr>
+        <w:t>Node</w:t>
+      </w:r>
+      <w:r>
+        <w:t xml:space="preserve">’s binnen de </w:t>
+      </w:r>
+      <w:r>
+        <w:rPr>
+          <w:b/>
+        </w:rPr>
+        <w:t>hotelNodes</w:t>
+      </w:r>
+      <w:r>
+        <w:t xml:space="preserve"> gevuld met data</w:t>
+      </w:r>
+      <w:r>
+        <w:t xml:space="preserve">. Deze </w:t>
+      </w:r>
     </w:p>
     <w:sectPr>
       <w:footerReference w:type="default" r:id="rId7"/>
@@ -7479,7 +7400,7 @@
 </file>
 
 <file path=customXml/itemProps1.xml><?xml version="1.0" encoding="utf-8"?>
-<ds:datastoreItem xmlns:ds="http://schemas.openxmlformats.org/officeDocument/2006/customXml" ds:itemID="{D480BE1A-49C0-49B6-8320-A8F15F9CF000}">
+<ds:datastoreItem xmlns:ds="http://schemas.openxmlformats.org/officeDocument/2006/customXml" ds:itemID="{D1BCB4CB-8F9E-440C-9B82-DEF47D57B150}">
   <ds:schemaRefs>
     <ds:schemaRef ds:uri="http://schemas.openxmlformats.org/officeDocument/2006/bibliography"/>
   </ds:schemaRefs>

</xml_diff>

<commit_message>
Updated documantation in in-line comments
</commit_message>
<xml_diff>
--- a/References/Project Hotel - Documentatie.docx
+++ b/References/Project Hotel - Documentatie.docx
@@ -75,7 +75,6 @@
             <w:rPr>
               <w:rFonts w:eastAsiaTheme="minorEastAsia"/>
               <w:noProof/>
-              <w:lang/>
             </w:rPr>
           </w:pPr>
           <w:r>
@@ -170,7 +169,6 @@
             <w:rPr>
               <w:rFonts w:eastAsiaTheme="minorEastAsia"/>
               <w:noProof/>
-              <w:lang/>
             </w:rPr>
           </w:pPr>
           <w:hyperlink w:anchor="_Toc527653843" w:history="1">
@@ -240,7 +238,6 @@
             <w:rPr>
               <w:rFonts w:eastAsiaTheme="minorEastAsia"/>
               <w:noProof/>
-              <w:lang/>
             </w:rPr>
           </w:pPr>
           <w:hyperlink w:anchor="_Toc527653844" w:history="1">
@@ -310,7 +307,6 @@
             <w:rPr>
               <w:rFonts w:eastAsiaTheme="minorEastAsia"/>
               <w:noProof/>
-              <w:lang/>
             </w:rPr>
           </w:pPr>
           <w:hyperlink w:anchor="_Toc527653845" w:history="1">
@@ -380,7 +376,6 @@
             <w:rPr>
               <w:rFonts w:eastAsiaTheme="minorEastAsia"/>
               <w:noProof/>
-              <w:lang/>
             </w:rPr>
           </w:pPr>
           <w:hyperlink w:anchor="_Toc527653846" w:history="1">
@@ -450,7 +445,6 @@
             <w:rPr>
               <w:rFonts w:eastAsiaTheme="minorEastAsia"/>
               <w:noProof/>
-              <w:lang/>
             </w:rPr>
           </w:pPr>
           <w:hyperlink w:anchor="_Toc527653847" w:history="1">
@@ -520,7 +514,6 @@
             <w:rPr>
               <w:rFonts w:eastAsiaTheme="minorEastAsia"/>
               <w:noProof/>
-              <w:lang/>
             </w:rPr>
           </w:pPr>
           <w:hyperlink w:anchor="_Toc527653848" w:history="1">
@@ -1280,7 +1273,7 @@
                                 <w:color w:val="000000"/>
                                 <w:sz w:val="19"/>
                                 <w:szCs w:val="19"/>
-                                <w:lang/>
+                                <w:lang w:val="en-US"/>
                               </w:rPr>
                             </w:pPr>
                             <w:r>
@@ -1289,7 +1282,7 @@
                                 <w:color w:val="0000FF"/>
                                 <w:sz w:val="19"/>
                                 <w:szCs w:val="19"/>
-                                <w:lang/>
+                                <w:lang w:val="en-US"/>
                               </w:rPr>
                               <w:t>public</w:t>
                             </w:r>
@@ -1299,7 +1292,7 @@
                                 <w:color w:val="000000"/>
                                 <w:sz w:val="19"/>
                                 <w:szCs w:val="19"/>
-                                <w:lang/>
+                                <w:lang w:val="en-US"/>
                               </w:rPr>
                               <w:t xml:space="preserve"> </w:t>
                             </w:r>
@@ -1309,7 +1302,7 @@
                                 <w:color w:val="0000FF"/>
                                 <w:sz w:val="19"/>
                                 <w:szCs w:val="19"/>
-                                <w:lang/>
+                                <w:lang w:val="en-US"/>
                               </w:rPr>
                               <w:t>void</w:t>
                             </w:r>
@@ -1319,7 +1312,7 @@
                                 <w:color w:val="000000"/>
                                 <w:sz w:val="19"/>
                                 <w:szCs w:val="19"/>
-                                <w:lang/>
+                                <w:lang w:val="en-US"/>
                               </w:rPr>
                               <w:t xml:space="preserve"> RequestElevator(</w:t>
                             </w:r>
@@ -1329,7 +1322,7 @@
                                 <w:color w:val="0000FF"/>
                                 <w:sz w:val="19"/>
                                 <w:szCs w:val="19"/>
-                                <w:lang/>
+                                <w:lang w:val="en-US"/>
                               </w:rPr>
                               <w:t>int</w:t>
                             </w:r>
@@ -1339,7 +1332,7 @@
                                 <w:color w:val="000000"/>
                                 <w:sz w:val="19"/>
                                 <w:szCs w:val="19"/>
-                                <w:lang/>
+                                <w:lang w:val="en-US"/>
                               </w:rPr>
                               <w:t xml:space="preserve"> RequestFloor)</w:t>
                             </w:r>
@@ -1355,7 +1348,7 @@
                                 <w:color w:val="000000"/>
                                 <w:sz w:val="19"/>
                                 <w:szCs w:val="19"/>
-                                <w:lang/>
+                                <w:lang w:val="en-US"/>
                               </w:rPr>
                             </w:pPr>
                             <w:r>
@@ -1364,7 +1357,7 @@
                                 <w:color w:val="000000"/>
                                 <w:sz w:val="19"/>
                                 <w:szCs w:val="19"/>
-                                <w:lang/>
+                                <w:lang w:val="en-US"/>
                               </w:rPr>
                               <w:t>{</w:t>
                             </w:r>
@@ -1381,7 +1374,7 @@
                                 <w:color w:val="000000"/>
                                 <w:sz w:val="19"/>
                                 <w:szCs w:val="19"/>
-                                <w:lang/>
+                                <w:lang w:val="en-US"/>
                               </w:rPr>
                             </w:pPr>
                             <w:r>
@@ -1390,7 +1383,7 @@
                                 <w:color w:val="0000FF"/>
                                 <w:sz w:val="19"/>
                                 <w:szCs w:val="19"/>
-                                <w:lang/>
+                                <w:lang w:val="en-US"/>
                               </w:rPr>
                               <w:t>if</w:t>
                             </w:r>
@@ -1400,7 +1393,7 @@
                                 <w:color w:val="000000"/>
                                 <w:sz w:val="19"/>
                                 <w:szCs w:val="19"/>
-                                <w:lang/>
+                                <w:lang w:val="en-US"/>
                               </w:rPr>
                               <w:t xml:space="preserve"> (RequestFloor &lt;= Hotel.Floors.Length - 1 &amp;&amp; RequestFloor &gt;= 0)</w:t>
                             </w:r>
@@ -1417,7 +1410,7 @@
                                 <w:color w:val="000000"/>
                                 <w:sz w:val="19"/>
                                 <w:szCs w:val="19"/>
-                                <w:lang/>
+                                <w:lang w:val="en-US"/>
                               </w:rPr>
                             </w:pPr>
                             <w:r>
@@ -1426,7 +1419,7 @@
                                 <w:color w:val="000000"/>
                                 <w:sz w:val="19"/>
                                 <w:szCs w:val="19"/>
-                                <w:lang/>
+                                <w:lang w:val="en-US"/>
                               </w:rPr>
                               <w:t>{</w:t>
                             </w:r>
@@ -1443,7 +1436,7 @@
                                 <w:color w:val="000000"/>
                                 <w:sz w:val="19"/>
                                 <w:szCs w:val="19"/>
-                                <w:lang/>
+                                <w:lang w:val="en-US"/>
                               </w:rPr>
                             </w:pPr>
                             <w:r>
@@ -1452,7 +1445,7 @@
                                 <w:color w:val="0000FF"/>
                                 <w:sz w:val="19"/>
                                 <w:szCs w:val="19"/>
-                                <w:lang/>
+                                <w:lang w:val="en-US"/>
                               </w:rPr>
                               <w:t>if</w:t>
                             </w:r>
@@ -1462,7 +1455,7 @@
                                 <w:color w:val="000000"/>
                                 <w:sz w:val="19"/>
                                 <w:szCs w:val="19"/>
-                                <w:lang/>
+                                <w:lang w:val="en-US"/>
                               </w:rPr>
                               <w:t xml:space="preserve"> (RequestFloor &gt; PositionY)</w:t>
                             </w:r>
@@ -1478,7 +1471,7 @@
                                 <w:color w:val="000000"/>
                                 <w:sz w:val="19"/>
                                 <w:szCs w:val="19"/>
-                                <w:lang/>
+                                <w:lang w:val="en-US"/>
                               </w:rPr>
                             </w:pPr>
                             <w:r>
@@ -1487,7 +1480,7 @@
                                 <w:color w:val="000000"/>
                                 <w:sz w:val="19"/>
                                 <w:szCs w:val="19"/>
-                                <w:lang/>
+                                <w:lang w:val="en-US"/>
                               </w:rPr>
                               <w:t xml:space="preserve">              {</w:t>
                             </w:r>
@@ -1503,7 +1496,7 @@
                                 <w:color w:val="000000"/>
                                 <w:sz w:val="19"/>
                                 <w:szCs w:val="19"/>
-                                <w:lang/>
+                                <w:lang w:val="en-US"/>
                               </w:rPr>
                             </w:pPr>
                             <w:r>
@@ -1512,7 +1505,7 @@
                                 <w:color w:val="000000"/>
                                 <w:sz w:val="19"/>
                                 <w:szCs w:val="19"/>
-                                <w:lang/>
+                                <w:lang w:val="en-US"/>
                               </w:rPr>
                               <w:t xml:space="preserve">                   </w:t>
                             </w:r>
@@ -1522,7 +1515,7 @@
                                 <w:color w:val="000000"/>
                                 <w:sz w:val="19"/>
                                 <w:szCs w:val="19"/>
-                                <w:lang/>
+                                <w:lang w:val="en-US"/>
                               </w:rPr>
                               <w:tab/>
                             </w:r>
@@ -1532,7 +1525,7 @@
                                 <w:color w:val="000000"/>
                                 <w:sz w:val="19"/>
                                 <w:szCs w:val="19"/>
-                                <w:lang/>
+                                <w:lang w:val="en-US"/>
                               </w:rPr>
                               <w:t>Up.Add(RequestFloor);</w:t>
                             </w:r>
@@ -1548,7 +1541,7 @@
                                 <w:color w:val="000000"/>
                                 <w:sz w:val="19"/>
                                 <w:szCs w:val="19"/>
-                                <w:lang/>
+                                <w:lang w:val="en-US"/>
                               </w:rPr>
                             </w:pPr>
                             <w:r>
@@ -1557,7 +1550,7 @@
                                 <w:color w:val="000000"/>
                                 <w:sz w:val="19"/>
                                 <w:szCs w:val="19"/>
-                                <w:lang/>
+                                <w:lang w:val="en-US"/>
                               </w:rPr>
                               <w:t xml:space="preserve">              }</w:t>
                             </w:r>
@@ -1573,7 +1566,7 @@
                                 <w:color w:val="000000"/>
                                 <w:sz w:val="19"/>
                                 <w:szCs w:val="19"/>
-                                <w:lang/>
+                                <w:lang w:val="en-US"/>
                               </w:rPr>
                             </w:pPr>
                             <w:r>
@@ -1582,7 +1575,7 @@
                                 <w:color w:val="000000"/>
                                 <w:sz w:val="19"/>
                                 <w:szCs w:val="19"/>
-                                <w:lang/>
+                                <w:lang w:val="en-US"/>
                               </w:rPr>
                               <w:t xml:space="preserve">              </w:t>
                             </w:r>
@@ -1592,7 +1585,7 @@
                                 <w:color w:val="0000FF"/>
                                 <w:sz w:val="19"/>
                                 <w:szCs w:val="19"/>
-                                <w:lang/>
+                                <w:lang w:val="en-US"/>
                               </w:rPr>
                               <w:t>else</w:t>
                             </w:r>
@@ -1609,7 +1602,7 @@
                                 <w:color w:val="000000"/>
                                 <w:sz w:val="19"/>
                                 <w:szCs w:val="19"/>
-                                <w:lang/>
+                                <w:lang w:val="en-US"/>
                               </w:rPr>
                             </w:pPr>
                             <w:r>
@@ -1618,7 +1611,7 @@
                                 <w:color w:val="000000"/>
                                 <w:sz w:val="19"/>
                                 <w:szCs w:val="19"/>
-                                <w:lang/>
+                                <w:lang w:val="en-US"/>
                               </w:rPr>
                               <w:t>{</w:t>
                             </w:r>
@@ -1635,7 +1628,7 @@
                                 <w:color w:val="000000"/>
                                 <w:sz w:val="19"/>
                                 <w:szCs w:val="19"/>
-                                <w:lang/>
+                                <w:lang w:val="en-US"/>
                               </w:rPr>
                             </w:pPr>
                             <w:r>
@@ -1644,7 +1637,7 @@
                                 <w:color w:val="000000"/>
                                 <w:sz w:val="19"/>
                                 <w:szCs w:val="19"/>
-                                <w:lang/>
+                                <w:lang w:val="en-US"/>
                               </w:rPr>
                               <w:t>Down.Add(RequestFloor);</w:t>
                             </w:r>
@@ -1661,7 +1654,7 @@
                                 <w:color w:val="000000"/>
                                 <w:sz w:val="19"/>
                                 <w:szCs w:val="19"/>
-                                <w:lang/>
+                                <w:lang w:val="en-US"/>
                               </w:rPr>
                             </w:pPr>
                             <w:r>
@@ -1670,7 +1663,7 @@
                                 <w:color w:val="000000"/>
                                 <w:sz w:val="19"/>
                                 <w:szCs w:val="19"/>
-                                <w:lang/>
+                                <w:lang w:val="en-US"/>
                               </w:rPr>
                               <w:t>}</w:t>
                             </w:r>
@@ -1687,7 +1680,7 @@
                                 <w:color w:val="000000"/>
                                 <w:sz w:val="19"/>
                                 <w:szCs w:val="19"/>
-                                <w:lang/>
+                                <w:lang w:val="en-US"/>
                               </w:rPr>
                             </w:pPr>
                             <w:r>
@@ -1696,7 +1689,7 @@
                                 <w:color w:val="000000"/>
                                 <w:sz w:val="19"/>
                                 <w:szCs w:val="19"/>
-                                <w:lang/>
+                                <w:lang w:val="en-US"/>
                               </w:rPr>
                               <w:t>UpdateList();</w:t>
                             </w:r>
@@ -1713,7 +1706,6 @@
                                 <w:color w:val="000000"/>
                                 <w:sz w:val="19"/>
                                 <w:szCs w:val="19"/>
-                                <w:lang/>
                               </w:rPr>
                             </w:pPr>
                             <w:r>
@@ -1722,7 +1714,6 @@
                                 <w:color w:val="000000"/>
                                 <w:sz w:val="19"/>
                                 <w:szCs w:val="19"/>
-                                <w:lang/>
                               </w:rPr>
                               <w:t>}</w:t>
                             </w:r>
@@ -1739,7 +1730,6 @@
                                 <w:color w:val="000000"/>
                                 <w:sz w:val="19"/>
                                 <w:szCs w:val="19"/>
-                                <w:lang/>
                               </w:rPr>
                               <w:t>}</w:t>
                             </w:r>
@@ -1777,7 +1767,7 @@
                           <w:color w:val="000000"/>
                           <w:sz w:val="19"/>
                           <w:szCs w:val="19"/>
-                          <w:lang/>
+                          <w:lang w:val="en-US"/>
                         </w:rPr>
                       </w:pPr>
                       <w:r>
@@ -1786,7 +1776,7 @@
                           <w:color w:val="0000FF"/>
                           <w:sz w:val="19"/>
                           <w:szCs w:val="19"/>
-                          <w:lang/>
+                          <w:lang w:val="en-US"/>
                         </w:rPr>
                         <w:t>public</w:t>
                       </w:r>
@@ -1796,7 +1786,7 @@
                           <w:color w:val="000000"/>
                           <w:sz w:val="19"/>
                           <w:szCs w:val="19"/>
-                          <w:lang/>
+                          <w:lang w:val="en-US"/>
                         </w:rPr>
                         <w:t xml:space="preserve"> </w:t>
                       </w:r>
@@ -1806,7 +1796,7 @@
                           <w:color w:val="0000FF"/>
                           <w:sz w:val="19"/>
                           <w:szCs w:val="19"/>
-                          <w:lang/>
+                          <w:lang w:val="en-US"/>
                         </w:rPr>
                         <w:t>void</w:t>
                       </w:r>
@@ -1816,7 +1806,7 @@
                           <w:color w:val="000000"/>
                           <w:sz w:val="19"/>
                           <w:szCs w:val="19"/>
-                          <w:lang/>
+                          <w:lang w:val="en-US"/>
                         </w:rPr>
                         <w:t xml:space="preserve"> RequestElevator(</w:t>
                       </w:r>
@@ -1826,7 +1816,7 @@
                           <w:color w:val="0000FF"/>
                           <w:sz w:val="19"/>
                           <w:szCs w:val="19"/>
-                          <w:lang/>
+                          <w:lang w:val="en-US"/>
                         </w:rPr>
                         <w:t>int</w:t>
                       </w:r>
@@ -1836,7 +1826,7 @@
                           <w:color w:val="000000"/>
                           <w:sz w:val="19"/>
                           <w:szCs w:val="19"/>
-                          <w:lang/>
+                          <w:lang w:val="en-US"/>
                         </w:rPr>
                         <w:t xml:space="preserve"> RequestFloor)</w:t>
                       </w:r>
@@ -1852,7 +1842,7 @@
                           <w:color w:val="000000"/>
                           <w:sz w:val="19"/>
                           <w:szCs w:val="19"/>
-                          <w:lang/>
+                          <w:lang w:val="en-US"/>
                         </w:rPr>
                       </w:pPr>
                       <w:r>
@@ -1861,7 +1851,7 @@
                           <w:color w:val="000000"/>
                           <w:sz w:val="19"/>
                           <w:szCs w:val="19"/>
-                          <w:lang/>
+                          <w:lang w:val="en-US"/>
                         </w:rPr>
                         <w:t>{</w:t>
                       </w:r>
@@ -1878,7 +1868,7 @@
                           <w:color w:val="000000"/>
                           <w:sz w:val="19"/>
                           <w:szCs w:val="19"/>
-                          <w:lang/>
+                          <w:lang w:val="en-US"/>
                         </w:rPr>
                       </w:pPr>
                       <w:r>
@@ -1887,7 +1877,7 @@
                           <w:color w:val="0000FF"/>
                           <w:sz w:val="19"/>
                           <w:szCs w:val="19"/>
-                          <w:lang/>
+                          <w:lang w:val="en-US"/>
                         </w:rPr>
                         <w:t>if</w:t>
                       </w:r>
@@ -1897,7 +1887,7 @@
                           <w:color w:val="000000"/>
                           <w:sz w:val="19"/>
                           <w:szCs w:val="19"/>
-                          <w:lang/>
+                          <w:lang w:val="en-US"/>
                         </w:rPr>
                         <w:t xml:space="preserve"> (RequestFloor &lt;= Hotel.Floors.Length - 1 &amp;&amp; RequestFloor &gt;= 0)</w:t>
                       </w:r>
@@ -1914,7 +1904,7 @@
                           <w:color w:val="000000"/>
                           <w:sz w:val="19"/>
                           <w:szCs w:val="19"/>
-                          <w:lang/>
+                          <w:lang w:val="en-US"/>
                         </w:rPr>
                       </w:pPr>
                       <w:r>
@@ -1923,7 +1913,7 @@
                           <w:color w:val="000000"/>
                           <w:sz w:val="19"/>
                           <w:szCs w:val="19"/>
-                          <w:lang/>
+                          <w:lang w:val="en-US"/>
                         </w:rPr>
                         <w:t>{</w:t>
                       </w:r>
@@ -1940,7 +1930,7 @@
                           <w:color w:val="000000"/>
                           <w:sz w:val="19"/>
                           <w:szCs w:val="19"/>
-                          <w:lang/>
+                          <w:lang w:val="en-US"/>
                         </w:rPr>
                       </w:pPr>
                       <w:r>
@@ -1949,7 +1939,7 @@
                           <w:color w:val="0000FF"/>
                           <w:sz w:val="19"/>
                           <w:szCs w:val="19"/>
-                          <w:lang/>
+                          <w:lang w:val="en-US"/>
                         </w:rPr>
                         <w:t>if</w:t>
                       </w:r>
@@ -1959,7 +1949,7 @@
                           <w:color w:val="000000"/>
                           <w:sz w:val="19"/>
                           <w:szCs w:val="19"/>
-                          <w:lang/>
+                          <w:lang w:val="en-US"/>
                         </w:rPr>
                         <w:t xml:space="preserve"> (RequestFloor &gt; PositionY)</w:t>
                       </w:r>
@@ -1975,7 +1965,7 @@
                           <w:color w:val="000000"/>
                           <w:sz w:val="19"/>
                           <w:szCs w:val="19"/>
-                          <w:lang/>
+                          <w:lang w:val="en-US"/>
                         </w:rPr>
                       </w:pPr>
                       <w:r>
@@ -1984,7 +1974,7 @@
                           <w:color w:val="000000"/>
                           <w:sz w:val="19"/>
                           <w:szCs w:val="19"/>
-                          <w:lang/>
+                          <w:lang w:val="en-US"/>
                         </w:rPr>
                         <w:t xml:space="preserve">              {</w:t>
                       </w:r>
@@ -2000,7 +1990,7 @@
                           <w:color w:val="000000"/>
                           <w:sz w:val="19"/>
                           <w:szCs w:val="19"/>
-                          <w:lang/>
+                          <w:lang w:val="en-US"/>
                         </w:rPr>
                       </w:pPr>
                       <w:r>
@@ -2009,7 +1999,7 @@
                           <w:color w:val="000000"/>
                           <w:sz w:val="19"/>
                           <w:szCs w:val="19"/>
-                          <w:lang/>
+                          <w:lang w:val="en-US"/>
                         </w:rPr>
                         <w:t xml:space="preserve">                   </w:t>
                       </w:r>
@@ -2019,7 +2009,7 @@
                           <w:color w:val="000000"/>
                           <w:sz w:val="19"/>
                           <w:szCs w:val="19"/>
-                          <w:lang/>
+                          <w:lang w:val="en-US"/>
                         </w:rPr>
                         <w:tab/>
                       </w:r>
@@ -2029,7 +2019,7 @@
                           <w:color w:val="000000"/>
                           <w:sz w:val="19"/>
                           <w:szCs w:val="19"/>
-                          <w:lang/>
+                          <w:lang w:val="en-US"/>
                         </w:rPr>
                         <w:t>Up.Add(RequestFloor);</w:t>
                       </w:r>
@@ -2045,7 +2035,7 @@
                           <w:color w:val="000000"/>
                           <w:sz w:val="19"/>
                           <w:szCs w:val="19"/>
-                          <w:lang/>
+                          <w:lang w:val="en-US"/>
                         </w:rPr>
                       </w:pPr>
                       <w:r>
@@ -2054,7 +2044,7 @@
                           <w:color w:val="000000"/>
                           <w:sz w:val="19"/>
                           <w:szCs w:val="19"/>
-                          <w:lang/>
+                          <w:lang w:val="en-US"/>
                         </w:rPr>
                         <w:t xml:space="preserve">              }</w:t>
                       </w:r>
@@ -2070,7 +2060,7 @@
                           <w:color w:val="000000"/>
                           <w:sz w:val="19"/>
                           <w:szCs w:val="19"/>
-                          <w:lang/>
+                          <w:lang w:val="en-US"/>
                         </w:rPr>
                       </w:pPr>
                       <w:r>
@@ -2079,7 +2069,7 @@
                           <w:color w:val="000000"/>
                           <w:sz w:val="19"/>
                           <w:szCs w:val="19"/>
-                          <w:lang/>
+                          <w:lang w:val="en-US"/>
                         </w:rPr>
                         <w:t xml:space="preserve">              </w:t>
                       </w:r>
@@ -2089,7 +2079,7 @@
                           <w:color w:val="0000FF"/>
                           <w:sz w:val="19"/>
                           <w:szCs w:val="19"/>
-                          <w:lang/>
+                          <w:lang w:val="en-US"/>
                         </w:rPr>
                         <w:t>else</w:t>
                       </w:r>
@@ -2106,7 +2096,7 @@
                           <w:color w:val="000000"/>
                           <w:sz w:val="19"/>
                           <w:szCs w:val="19"/>
-                          <w:lang/>
+                          <w:lang w:val="en-US"/>
                         </w:rPr>
                       </w:pPr>
                       <w:r>
@@ -2115,7 +2105,7 @@
                           <w:color w:val="000000"/>
                           <w:sz w:val="19"/>
                           <w:szCs w:val="19"/>
-                          <w:lang/>
+                          <w:lang w:val="en-US"/>
                         </w:rPr>
                         <w:t>{</w:t>
                       </w:r>
@@ -2132,7 +2122,7 @@
                           <w:color w:val="000000"/>
                           <w:sz w:val="19"/>
                           <w:szCs w:val="19"/>
-                          <w:lang/>
+                          <w:lang w:val="en-US"/>
                         </w:rPr>
                       </w:pPr>
                       <w:r>
@@ -2141,7 +2131,7 @@
                           <w:color w:val="000000"/>
                           <w:sz w:val="19"/>
                           <w:szCs w:val="19"/>
-                          <w:lang/>
+                          <w:lang w:val="en-US"/>
                         </w:rPr>
                         <w:t>Down.Add(RequestFloor);</w:t>
                       </w:r>
@@ -2158,7 +2148,7 @@
                           <w:color w:val="000000"/>
                           <w:sz w:val="19"/>
                           <w:szCs w:val="19"/>
-                          <w:lang/>
+                          <w:lang w:val="en-US"/>
                         </w:rPr>
                       </w:pPr>
                       <w:r>
@@ -2167,7 +2157,7 @@
                           <w:color w:val="000000"/>
                           <w:sz w:val="19"/>
                           <w:szCs w:val="19"/>
-                          <w:lang/>
+                          <w:lang w:val="en-US"/>
                         </w:rPr>
                         <w:t>}</w:t>
                       </w:r>
@@ -2184,7 +2174,7 @@
                           <w:color w:val="000000"/>
                           <w:sz w:val="19"/>
                           <w:szCs w:val="19"/>
-                          <w:lang/>
+                          <w:lang w:val="en-US"/>
                         </w:rPr>
                       </w:pPr>
                       <w:r>
@@ -2193,7 +2183,7 @@
                           <w:color w:val="000000"/>
                           <w:sz w:val="19"/>
                           <w:szCs w:val="19"/>
-                          <w:lang/>
+                          <w:lang w:val="en-US"/>
                         </w:rPr>
                         <w:t>UpdateList();</w:t>
                       </w:r>
@@ -2210,7 +2200,6 @@
                           <w:color w:val="000000"/>
                           <w:sz w:val="19"/>
                           <w:szCs w:val="19"/>
-                          <w:lang/>
                         </w:rPr>
                       </w:pPr>
                       <w:r>
@@ -2219,7 +2208,6 @@
                           <w:color w:val="000000"/>
                           <w:sz w:val="19"/>
                           <w:szCs w:val="19"/>
-                          <w:lang/>
                         </w:rPr>
                         <w:t>}</w:t>
                       </w:r>
@@ -2236,7 +2224,6 @@
                           <w:color w:val="000000"/>
                           <w:sz w:val="19"/>
                           <w:szCs w:val="19"/>
-                          <w:lang/>
                         </w:rPr>
                         <w:t>}</w:t>
                       </w:r>
@@ -2253,7 +2240,13 @@
         <w:t>Deze m</w:t>
       </w:r>
       <w:r>
-        <w:t xml:space="preserve">ethode kan aangeroepen worden de klant. De </w:t>
+        <w:t>ethode kan aangeroepen worden d</w:t>
+      </w:r>
+      <w:r>
+        <w:t>oor de</w:t>
+      </w:r>
+      <w:r>
+        <w:t xml:space="preserve"> klant. De </w:t>
       </w:r>
       <w:r>
         <w:rPr>
@@ -2322,6 +2315,8 @@
       <w:r>
         <w:t>.</w:t>
       </w:r>
+      <w:bookmarkStart w:id="2" w:name="_GoBack"/>
+      <w:bookmarkEnd w:id="2"/>
     </w:p>
     <w:p>
       <w:pPr>
@@ -2345,15 +2340,7 @@
           <w:sz w:val="18"/>
           <w:szCs w:val="18"/>
         </w:rPr>
-        <w:t>RequestElevator</w:t>
-      </w:r>
-      <w:r>
-        <w:rPr>
-          <w:i/>
-          <w:sz w:val="18"/>
-          <w:szCs w:val="18"/>
-        </w:rPr>
-        <w:t>(</w:t>
+        <w:t>RequestElevator(</w:t>
       </w:r>
       <w:r>
         <w:rPr>
@@ -2613,11 +2600,11 @@
           <w:bottom w:val="single" w:sz="6" w:space="1" w:color="auto"/>
         </w:pBdr>
       </w:pPr>
-      <w:bookmarkStart w:id="2" w:name="_Toc527653844"/>
+      <w:bookmarkStart w:id="3" w:name="_Toc527653844"/>
       <w:r>
         <w:t>Route calculatie</w:t>
       </w:r>
-      <w:bookmarkEnd w:id="2"/>
+      <w:bookmarkEnd w:id="3"/>
     </w:p>
     <w:p>
       <w:pPr>
@@ -2686,7 +2673,7 @@
                                 <w:color w:val="000000"/>
                                 <w:sz w:val="19"/>
                                 <w:szCs w:val="19"/>
-                                <w:lang/>
+                                <w:lang w:val="en-US"/>
                               </w:rPr>
                             </w:pPr>
                             <w:r>
@@ -2695,7 +2682,7 @@
                                 <w:color w:val="0000FF"/>
                                 <w:sz w:val="19"/>
                                 <w:szCs w:val="19"/>
-                                <w:lang/>
+                                <w:lang w:val="en-US"/>
                               </w:rPr>
                               <w:t>private</w:t>
                             </w:r>
@@ -2705,7 +2692,7 @@
                                 <w:color w:val="000000"/>
                                 <w:sz w:val="19"/>
                                 <w:szCs w:val="19"/>
-                                <w:lang/>
+                                <w:lang w:val="en-US"/>
                               </w:rPr>
                               <w:t xml:space="preserve"> </w:t>
                             </w:r>
@@ -2715,7 +2702,7 @@
                                 <w:color w:val="0000FF"/>
                                 <w:sz w:val="19"/>
                                 <w:szCs w:val="19"/>
-                                <w:lang/>
+                                <w:lang w:val="en-US"/>
                               </w:rPr>
                               <w:t>void</w:t>
                             </w:r>
@@ -2725,7 +2712,7 @@
                                 <w:color w:val="000000"/>
                                 <w:sz w:val="19"/>
                                 <w:szCs w:val="19"/>
-                                <w:lang/>
+                                <w:lang w:val="en-US"/>
                               </w:rPr>
                               <w:t xml:space="preserve"> UpdateList()</w:t>
                             </w:r>
@@ -2741,7 +2728,7 @@
                                 <w:color w:val="000000"/>
                                 <w:sz w:val="19"/>
                                 <w:szCs w:val="19"/>
-                                <w:lang/>
+                                <w:lang w:val="en-US"/>
                               </w:rPr>
                             </w:pPr>
                             <w:r>
@@ -2750,7 +2737,7 @@
                                 <w:color w:val="000000"/>
                                 <w:sz w:val="19"/>
                                 <w:szCs w:val="19"/>
-                                <w:lang/>
+                                <w:lang w:val="en-US"/>
                               </w:rPr>
                               <w:t>{</w:t>
                             </w:r>
@@ -2767,7 +2754,7 @@
                                 <w:color w:val="000000"/>
                                 <w:sz w:val="19"/>
                                 <w:szCs w:val="19"/>
-                                <w:lang/>
+                                <w:lang w:val="en-US"/>
                               </w:rPr>
                             </w:pPr>
                             <w:r>
@@ -2776,7 +2763,7 @@
                                 <w:color w:val="000000"/>
                                 <w:sz w:val="19"/>
                                 <w:szCs w:val="19"/>
-                                <w:lang/>
+                                <w:lang w:val="en-US"/>
                               </w:rPr>
                               <w:t>Up = Up.Distinct().OrderBy(x =&gt; x).ToList();</w:t>
                             </w:r>
@@ -2793,7 +2780,7 @@
                                 <w:color w:val="000000"/>
                                 <w:sz w:val="19"/>
                                 <w:szCs w:val="19"/>
-                                <w:lang/>
+                                <w:lang w:val="en-US"/>
                               </w:rPr>
                             </w:pPr>
                             <w:r>
@@ -2802,7 +2789,7 @@
                                 <w:color w:val="000000"/>
                                 <w:sz w:val="19"/>
                                 <w:szCs w:val="19"/>
-                                <w:lang/>
+                                <w:lang w:val="en-US"/>
                               </w:rPr>
                               <w:t>Down = Down.Distinct().OrderByDescending(x =&gt; x).ToList();</w:t>
                             </w:r>
@@ -2819,7 +2806,6 @@
                                 <w:color w:val="000000"/>
                                 <w:sz w:val="19"/>
                                 <w:szCs w:val="19"/>
-                                <w:lang/>
                               </w:rPr>
                               <w:t>}</w:t>
                             </w:r>
@@ -2857,7 +2843,7 @@
                           <w:color w:val="000000"/>
                           <w:sz w:val="19"/>
                           <w:szCs w:val="19"/>
-                          <w:lang/>
+                          <w:lang w:val="en-US"/>
                         </w:rPr>
                       </w:pPr>
                       <w:r>
@@ -2866,7 +2852,7 @@
                           <w:color w:val="0000FF"/>
                           <w:sz w:val="19"/>
                           <w:szCs w:val="19"/>
-                          <w:lang/>
+                          <w:lang w:val="en-US"/>
                         </w:rPr>
                         <w:t>private</w:t>
                       </w:r>
@@ -2876,7 +2862,7 @@
                           <w:color w:val="000000"/>
                           <w:sz w:val="19"/>
                           <w:szCs w:val="19"/>
-                          <w:lang/>
+                          <w:lang w:val="en-US"/>
                         </w:rPr>
                         <w:t xml:space="preserve"> </w:t>
                       </w:r>
@@ -2886,7 +2872,7 @@
                           <w:color w:val="0000FF"/>
                           <w:sz w:val="19"/>
                           <w:szCs w:val="19"/>
-                          <w:lang/>
+                          <w:lang w:val="en-US"/>
                         </w:rPr>
                         <w:t>void</w:t>
                       </w:r>
@@ -2896,7 +2882,7 @@
                           <w:color w:val="000000"/>
                           <w:sz w:val="19"/>
                           <w:szCs w:val="19"/>
-                          <w:lang/>
+                          <w:lang w:val="en-US"/>
                         </w:rPr>
                         <w:t xml:space="preserve"> UpdateList()</w:t>
                       </w:r>
@@ -2912,7 +2898,7 @@
                           <w:color w:val="000000"/>
                           <w:sz w:val="19"/>
                           <w:szCs w:val="19"/>
-                          <w:lang/>
+                          <w:lang w:val="en-US"/>
                         </w:rPr>
                       </w:pPr>
                       <w:r>
@@ -2921,7 +2907,7 @@
                           <w:color w:val="000000"/>
                           <w:sz w:val="19"/>
                           <w:szCs w:val="19"/>
-                          <w:lang/>
+                          <w:lang w:val="en-US"/>
                         </w:rPr>
                         <w:t>{</w:t>
                       </w:r>
@@ -2938,7 +2924,7 @@
                           <w:color w:val="000000"/>
                           <w:sz w:val="19"/>
                           <w:szCs w:val="19"/>
-                          <w:lang/>
+                          <w:lang w:val="en-US"/>
                         </w:rPr>
                       </w:pPr>
                       <w:r>
@@ -2947,7 +2933,7 @@
                           <w:color w:val="000000"/>
                           <w:sz w:val="19"/>
                           <w:szCs w:val="19"/>
-                          <w:lang/>
+                          <w:lang w:val="en-US"/>
                         </w:rPr>
                         <w:t>Up = Up.Distinct().OrderBy(x =&gt; x).ToList();</w:t>
                       </w:r>
@@ -2964,7 +2950,7 @@
                           <w:color w:val="000000"/>
                           <w:sz w:val="19"/>
                           <w:szCs w:val="19"/>
-                          <w:lang/>
+                          <w:lang w:val="en-US"/>
                         </w:rPr>
                       </w:pPr>
                       <w:r>
@@ -2973,7 +2959,7 @@
                           <w:color w:val="000000"/>
                           <w:sz w:val="19"/>
                           <w:szCs w:val="19"/>
-                          <w:lang/>
+                          <w:lang w:val="en-US"/>
                         </w:rPr>
                         <w:t>Down = Down.Distinct().OrderByDescending(x =&gt; x).ToList();</w:t>
                       </w:r>
@@ -2990,7 +2976,6 @@
                           <w:color w:val="000000"/>
                           <w:sz w:val="19"/>
                           <w:szCs w:val="19"/>
-                          <w:lang/>
                         </w:rPr>
                         <w:t>}</w:t>
                       </w:r>
@@ -3392,11 +3377,11 @@
           <w:bottom w:val="single" w:sz="6" w:space="1" w:color="auto"/>
         </w:pBdr>
       </w:pPr>
-      <w:bookmarkStart w:id="3" w:name="_Toc527653845"/>
+      <w:bookmarkStart w:id="4" w:name="_Toc527653845"/>
       <w:r>
         <w:t>Slimme Lift</w:t>
       </w:r>
-      <w:bookmarkEnd w:id="3"/>
+      <w:bookmarkEnd w:id="4"/>
     </w:p>
     <w:p>
       <w:pPr>
@@ -3465,7 +3450,7 @@
                                 <w:color w:val="000000"/>
                                 <w:sz w:val="19"/>
                                 <w:szCs w:val="19"/>
-                                <w:lang/>
+                                <w:lang w:val="en-US"/>
                               </w:rPr>
                             </w:pPr>
                             <w:r>
@@ -3474,7 +3459,7 @@
                                 <w:color w:val="0000FF"/>
                                 <w:sz w:val="19"/>
                                 <w:szCs w:val="19"/>
-                                <w:lang/>
+                                <w:lang w:val="en-US"/>
                               </w:rPr>
                               <w:t>if</w:t>
                             </w:r>
@@ -3484,7 +3469,7 @@
                                 <w:color w:val="000000"/>
                                 <w:sz w:val="19"/>
                                 <w:szCs w:val="19"/>
-                                <w:lang/>
+                                <w:lang w:val="en-US"/>
                               </w:rPr>
                               <w:t>(Direction == ElevatorDirection.IDLE)</w:t>
                             </w:r>
@@ -3500,7 +3485,7 @@
                                 <w:color w:val="000000"/>
                                 <w:sz w:val="19"/>
                                 <w:szCs w:val="19"/>
-                                <w:lang/>
+                                <w:lang w:val="en-US"/>
                               </w:rPr>
                             </w:pPr>
                             <w:r>
@@ -3509,7 +3494,7 @@
                                 <w:color w:val="000000"/>
                                 <w:sz w:val="19"/>
                                 <w:szCs w:val="19"/>
-                                <w:lang/>
+                                <w:lang w:val="en-US"/>
                               </w:rPr>
                               <w:t>{</w:t>
                             </w:r>
@@ -3526,7 +3511,7 @@
                                 <w:color w:val="000000"/>
                                 <w:sz w:val="19"/>
                                 <w:szCs w:val="19"/>
-                                <w:lang/>
+                                <w:lang w:val="en-US"/>
                               </w:rPr>
                             </w:pPr>
                             <w:r>
@@ -3535,7 +3520,7 @@
                                 <w:color w:val="0000FF"/>
                                 <w:sz w:val="19"/>
                                 <w:szCs w:val="19"/>
-                                <w:lang/>
+                                <w:lang w:val="en-US"/>
                               </w:rPr>
                               <w:t>if</w:t>
                             </w:r>
@@ -3545,7 +3530,7 @@
                                 <w:color w:val="000000"/>
                                 <w:sz w:val="19"/>
                                 <w:szCs w:val="19"/>
-                                <w:lang/>
+                                <w:lang w:val="en-US"/>
                               </w:rPr>
                               <w:t>(Up.Count &gt; Down.Count)</w:t>
                             </w:r>
@@ -3562,7 +3547,7 @@
                                 <w:color w:val="000000"/>
                                 <w:sz w:val="19"/>
                                 <w:szCs w:val="19"/>
-                                <w:lang/>
+                                <w:lang w:val="en-US"/>
                               </w:rPr>
                             </w:pPr>
                             <w:r>
@@ -3571,7 +3556,7 @@
                                 <w:color w:val="000000"/>
                                 <w:sz w:val="19"/>
                                 <w:szCs w:val="19"/>
-                                <w:lang/>
+                                <w:lang w:val="en-US"/>
                               </w:rPr>
                               <w:t>{</w:t>
                             </w:r>
@@ -3588,7 +3573,7 @@
                                 <w:color w:val="000000"/>
                                 <w:sz w:val="19"/>
                                 <w:szCs w:val="19"/>
-                                <w:lang/>
+                                <w:lang w:val="en-US"/>
                               </w:rPr>
                             </w:pPr>
                             <w:r>
@@ -3597,7 +3582,7 @@
                                 <w:color w:val="000000"/>
                                 <w:sz w:val="19"/>
                                 <w:szCs w:val="19"/>
-                                <w:lang/>
+                                <w:lang w:val="en-US"/>
                               </w:rPr>
                               <w:t>Direction = ElevatorDirection.UP;</w:t>
                             </w:r>
@@ -3614,7 +3599,7 @@
                                 <w:color w:val="000000"/>
                                 <w:sz w:val="19"/>
                                 <w:szCs w:val="19"/>
-                                <w:lang/>
+                                <w:lang w:val="en-US"/>
                               </w:rPr>
                             </w:pPr>
                             <w:r>
@@ -3623,7 +3608,7 @@
                                 <w:color w:val="000000"/>
                                 <w:sz w:val="19"/>
                                 <w:szCs w:val="19"/>
-                                <w:lang/>
+                                <w:lang w:val="en-US"/>
                               </w:rPr>
                               <w:t>}</w:t>
                             </w:r>
@@ -3640,7 +3625,7 @@
                                 <w:color w:val="000000"/>
                                 <w:sz w:val="19"/>
                                 <w:szCs w:val="19"/>
-                                <w:lang/>
+                                <w:lang w:val="en-US"/>
                               </w:rPr>
                             </w:pPr>
                             <w:r>
@@ -3649,7 +3634,7 @@
                                 <w:color w:val="0000FF"/>
                                 <w:sz w:val="19"/>
                                 <w:szCs w:val="19"/>
-                                <w:lang/>
+                                <w:lang w:val="en-US"/>
                               </w:rPr>
                               <w:t>else</w:t>
                             </w:r>
@@ -3666,7 +3651,7 @@
                                 <w:color w:val="000000"/>
                                 <w:sz w:val="19"/>
                                 <w:szCs w:val="19"/>
-                                <w:lang/>
+                                <w:lang w:val="en-US"/>
                               </w:rPr>
                             </w:pPr>
                             <w:r>
@@ -3675,7 +3660,7 @@
                                 <w:color w:val="000000"/>
                                 <w:sz w:val="19"/>
                                 <w:szCs w:val="19"/>
-                                <w:lang/>
+                                <w:lang w:val="en-US"/>
                               </w:rPr>
                               <w:t>{</w:t>
                             </w:r>
@@ -3692,7 +3677,7 @@
                                 <w:color w:val="000000"/>
                                 <w:sz w:val="19"/>
                                 <w:szCs w:val="19"/>
-                                <w:lang/>
+                                <w:lang w:val="en-US"/>
                               </w:rPr>
                             </w:pPr>
                             <w:r>
@@ -3701,7 +3686,7 @@
                                 <w:color w:val="000000"/>
                                 <w:sz w:val="19"/>
                                 <w:szCs w:val="19"/>
-                                <w:lang/>
+                                <w:lang w:val="en-US"/>
                               </w:rPr>
                               <w:t>Direction = ElevatorDirection.DOWN;</w:t>
                             </w:r>
@@ -3718,7 +3703,6 @@
                                 <w:color w:val="000000"/>
                                 <w:sz w:val="19"/>
                                 <w:szCs w:val="19"/>
-                                <w:lang/>
                               </w:rPr>
                             </w:pPr>
                             <w:r>
@@ -3727,7 +3711,6 @@
                                 <w:color w:val="000000"/>
                                 <w:sz w:val="19"/>
                                 <w:szCs w:val="19"/>
-                                <w:lang/>
                               </w:rPr>
                               <w:t>}</w:t>
                             </w:r>
@@ -3744,7 +3727,6 @@
                                 <w:color w:val="000000"/>
                                 <w:sz w:val="19"/>
                                 <w:szCs w:val="19"/>
-                                <w:lang/>
                               </w:rPr>
                               <w:t>}</w:t>
                             </w:r>
@@ -3782,7 +3764,7 @@
                           <w:color w:val="000000"/>
                           <w:sz w:val="19"/>
                           <w:szCs w:val="19"/>
-                          <w:lang/>
+                          <w:lang w:val="en-US"/>
                         </w:rPr>
                       </w:pPr>
                       <w:r>
@@ -3791,7 +3773,7 @@
                           <w:color w:val="0000FF"/>
                           <w:sz w:val="19"/>
                           <w:szCs w:val="19"/>
-                          <w:lang/>
+                          <w:lang w:val="en-US"/>
                         </w:rPr>
                         <w:t>if</w:t>
                       </w:r>
@@ -3801,7 +3783,7 @@
                           <w:color w:val="000000"/>
                           <w:sz w:val="19"/>
                           <w:szCs w:val="19"/>
-                          <w:lang/>
+                          <w:lang w:val="en-US"/>
                         </w:rPr>
                         <w:t>(Direction == ElevatorDirection.IDLE)</w:t>
                       </w:r>
@@ -3817,7 +3799,7 @@
                           <w:color w:val="000000"/>
                           <w:sz w:val="19"/>
                           <w:szCs w:val="19"/>
-                          <w:lang/>
+                          <w:lang w:val="en-US"/>
                         </w:rPr>
                       </w:pPr>
                       <w:r>
@@ -3826,7 +3808,7 @@
                           <w:color w:val="000000"/>
                           <w:sz w:val="19"/>
                           <w:szCs w:val="19"/>
-                          <w:lang/>
+                          <w:lang w:val="en-US"/>
                         </w:rPr>
                         <w:t>{</w:t>
                       </w:r>
@@ -3843,7 +3825,7 @@
                           <w:color w:val="000000"/>
                           <w:sz w:val="19"/>
                           <w:szCs w:val="19"/>
-                          <w:lang/>
+                          <w:lang w:val="en-US"/>
                         </w:rPr>
                       </w:pPr>
                       <w:r>
@@ -3852,7 +3834,7 @@
                           <w:color w:val="0000FF"/>
                           <w:sz w:val="19"/>
                           <w:szCs w:val="19"/>
-                          <w:lang/>
+                          <w:lang w:val="en-US"/>
                         </w:rPr>
                         <w:t>if</w:t>
                       </w:r>
@@ -3862,7 +3844,7 @@
                           <w:color w:val="000000"/>
                           <w:sz w:val="19"/>
                           <w:szCs w:val="19"/>
-                          <w:lang/>
+                          <w:lang w:val="en-US"/>
                         </w:rPr>
                         <w:t>(Up.Count &gt; Down.Count)</w:t>
                       </w:r>
@@ -3879,7 +3861,7 @@
                           <w:color w:val="000000"/>
                           <w:sz w:val="19"/>
                           <w:szCs w:val="19"/>
-                          <w:lang/>
+                          <w:lang w:val="en-US"/>
                         </w:rPr>
                       </w:pPr>
                       <w:r>
@@ -3888,7 +3870,7 @@
                           <w:color w:val="000000"/>
                           <w:sz w:val="19"/>
                           <w:szCs w:val="19"/>
-                          <w:lang/>
+                          <w:lang w:val="en-US"/>
                         </w:rPr>
                         <w:t>{</w:t>
                       </w:r>
@@ -3905,7 +3887,7 @@
                           <w:color w:val="000000"/>
                           <w:sz w:val="19"/>
                           <w:szCs w:val="19"/>
-                          <w:lang/>
+                          <w:lang w:val="en-US"/>
                         </w:rPr>
                       </w:pPr>
                       <w:r>
@@ -3914,7 +3896,7 @@
                           <w:color w:val="000000"/>
                           <w:sz w:val="19"/>
                           <w:szCs w:val="19"/>
-                          <w:lang/>
+                          <w:lang w:val="en-US"/>
                         </w:rPr>
                         <w:t>Direction = ElevatorDirection.UP;</w:t>
                       </w:r>
@@ -3931,7 +3913,7 @@
                           <w:color w:val="000000"/>
                           <w:sz w:val="19"/>
                           <w:szCs w:val="19"/>
-                          <w:lang/>
+                          <w:lang w:val="en-US"/>
                         </w:rPr>
                       </w:pPr>
                       <w:r>
@@ -3940,7 +3922,7 @@
                           <w:color w:val="000000"/>
                           <w:sz w:val="19"/>
                           <w:szCs w:val="19"/>
-                          <w:lang/>
+                          <w:lang w:val="en-US"/>
                         </w:rPr>
                         <w:t>}</w:t>
                       </w:r>
@@ -3957,7 +3939,7 @@
                           <w:color w:val="000000"/>
                           <w:sz w:val="19"/>
                           <w:szCs w:val="19"/>
-                          <w:lang/>
+                          <w:lang w:val="en-US"/>
                         </w:rPr>
                       </w:pPr>
                       <w:r>
@@ -3966,7 +3948,7 @@
                           <w:color w:val="0000FF"/>
                           <w:sz w:val="19"/>
                           <w:szCs w:val="19"/>
-                          <w:lang/>
+                          <w:lang w:val="en-US"/>
                         </w:rPr>
                         <w:t>else</w:t>
                       </w:r>
@@ -3983,7 +3965,7 @@
                           <w:color w:val="000000"/>
                           <w:sz w:val="19"/>
                           <w:szCs w:val="19"/>
-                          <w:lang/>
+                          <w:lang w:val="en-US"/>
                         </w:rPr>
                       </w:pPr>
                       <w:r>
@@ -3992,7 +3974,7 @@
                           <w:color w:val="000000"/>
                           <w:sz w:val="19"/>
                           <w:szCs w:val="19"/>
-                          <w:lang/>
+                          <w:lang w:val="en-US"/>
                         </w:rPr>
                         <w:t>{</w:t>
                       </w:r>
@@ -4009,7 +3991,7 @@
                           <w:color w:val="000000"/>
                           <w:sz w:val="19"/>
                           <w:szCs w:val="19"/>
-                          <w:lang/>
+                          <w:lang w:val="en-US"/>
                         </w:rPr>
                       </w:pPr>
                       <w:r>
@@ -4018,7 +4000,7 @@
                           <w:color w:val="000000"/>
                           <w:sz w:val="19"/>
                           <w:szCs w:val="19"/>
-                          <w:lang/>
+                          <w:lang w:val="en-US"/>
                         </w:rPr>
                         <w:t>Direction = ElevatorDirection.DOWN;</w:t>
                       </w:r>
@@ -4035,7 +4017,6 @@
                           <w:color w:val="000000"/>
                           <w:sz w:val="19"/>
                           <w:szCs w:val="19"/>
-                          <w:lang/>
                         </w:rPr>
                       </w:pPr>
                       <w:r>
@@ -4044,7 +4025,6 @@
                           <w:color w:val="000000"/>
                           <w:sz w:val="19"/>
                           <w:szCs w:val="19"/>
-                          <w:lang/>
                         </w:rPr>
                         <w:t>}</w:t>
                       </w:r>
@@ -4061,7 +4041,6 @@
                           <w:color w:val="000000"/>
                           <w:sz w:val="19"/>
                           <w:szCs w:val="19"/>
-                          <w:lang/>
                         </w:rPr>
                         <w:t>}</w:t>
                       </w:r>
@@ -4116,15 +4095,7 @@
           <w:sz w:val="18"/>
           <w:szCs w:val="18"/>
         </w:rPr>
-        <w:t>Een stuk uit de Move</w:t>
-      </w:r>
-      <w:r>
-        <w:rPr>
-          <w:i/>
-          <w:sz w:val="18"/>
-          <w:szCs w:val="18"/>
-        </w:rPr>
-        <w:t>() methode uit de Elevator.cs class</w:t>
+        <w:t>Een stuk uit de Move() methode uit de Elevator.cs class</w:t>
       </w:r>
     </w:p>
     <w:p>
@@ -4306,7 +4277,7 @@
                                 <w:color w:val="000000"/>
                                 <w:sz w:val="19"/>
                                 <w:szCs w:val="19"/>
-                                <w:lang/>
+                                <w:lang w:val="en-US"/>
                               </w:rPr>
                             </w:pPr>
                             <w:r>
@@ -4315,7 +4286,7 @@
                                 <w:color w:val="0000FF"/>
                                 <w:sz w:val="19"/>
                                 <w:szCs w:val="19"/>
-                                <w:lang/>
+                                <w:lang w:val="en-US"/>
                               </w:rPr>
                               <w:t>if</w:t>
                             </w:r>
@@ -4325,7 +4296,7 @@
                                 <w:color w:val="000000"/>
                                 <w:sz w:val="19"/>
                                 <w:szCs w:val="19"/>
-                                <w:lang/>
+                                <w:lang w:val="en-US"/>
                               </w:rPr>
                               <w:t xml:space="preserve"> (Direction == ElevatorDirection.UP)</w:t>
                             </w:r>
@@ -4341,7 +4312,7 @@
                                 <w:color w:val="000000"/>
                                 <w:sz w:val="19"/>
                                 <w:szCs w:val="19"/>
-                                <w:lang/>
+                                <w:lang w:val="en-US"/>
                               </w:rPr>
                             </w:pPr>
                             <w:r>
@@ -4350,7 +4321,7 @@
                                 <w:color w:val="000000"/>
                                 <w:sz w:val="19"/>
                                 <w:szCs w:val="19"/>
-                                <w:lang/>
+                                <w:lang w:val="en-US"/>
                               </w:rPr>
                               <w:t>{</w:t>
                             </w:r>
@@ -4367,7 +4338,7 @@
                                 <w:color w:val="000000"/>
                                 <w:sz w:val="19"/>
                                 <w:szCs w:val="19"/>
-                                <w:lang/>
+                                <w:lang w:val="en-US"/>
                               </w:rPr>
                             </w:pPr>
                             <w:r>
@@ -4376,7 +4347,7 @@
                                 <w:color w:val="0000FF"/>
                                 <w:sz w:val="19"/>
                                 <w:szCs w:val="19"/>
-                                <w:lang/>
+                                <w:lang w:val="en-US"/>
                               </w:rPr>
                               <w:t>if</w:t>
                             </w:r>
@@ -4386,7 +4357,7 @@
                                 <w:color w:val="000000"/>
                                 <w:sz w:val="19"/>
                                 <w:szCs w:val="19"/>
-                                <w:lang/>
+                                <w:lang w:val="en-US"/>
                               </w:rPr>
                               <w:t xml:space="preserve"> (Up.Count == 0 &amp;&amp; Down.Count != 0)</w:t>
                             </w:r>
@@ -4403,7 +4374,7 @@
                                 <w:color w:val="000000"/>
                                 <w:sz w:val="19"/>
                                 <w:szCs w:val="19"/>
-                                <w:lang/>
+                                <w:lang w:val="en-US"/>
                               </w:rPr>
                             </w:pPr>
                             <w:r>
@@ -4412,7 +4383,7 @@
                                 <w:color w:val="000000"/>
                                 <w:sz w:val="19"/>
                                 <w:szCs w:val="19"/>
-                                <w:lang/>
+                                <w:lang w:val="en-US"/>
                               </w:rPr>
                               <w:t>{</w:t>
                             </w:r>
@@ -4429,7 +4400,7 @@
                                 <w:color w:val="000000"/>
                                 <w:sz w:val="19"/>
                                 <w:szCs w:val="19"/>
-                                <w:lang/>
+                                <w:lang w:val="en-US"/>
                               </w:rPr>
                             </w:pPr>
                             <w:r>
@@ -4438,7 +4409,7 @@
                                 <w:color w:val="0000FF"/>
                                 <w:sz w:val="19"/>
                                 <w:szCs w:val="19"/>
-                                <w:lang/>
+                                <w:lang w:val="en-US"/>
                               </w:rPr>
                               <w:t>this</w:t>
                             </w:r>
@@ -4448,7 +4419,7 @@
                                 <w:color w:val="000000"/>
                                 <w:sz w:val="19"/>
                                 <w:szCs w:val="19"/>
-                                <w:lang/>
+                                <w:lang w:val="en-US"/>
                               </w:rPr>
                               <w:t>.Direction = ElevatorDirection.DOWN;</w:t>
                             </w:r>
@@ -4465,7 +4436,7 @@
                                 <w:color w:val="000000"/>
                                 <w:sz w:val="19"/>
                                 <w:szCs w:val="19"/>
-                                <w:lang/>
+                                <w:lang w:val="en-US"/>
                               </w:rPr>
                             </w:pPr>
                             <w:r>
@@ -4474,7 +4445,7 @@
                                 <w:color w:val="000000"/>
                                 <w:sz w:val="19"/>
                                 <w:szCs w:val="19"/>
-                                <w:lang/>
+                                <w:lang w:val="en-US"/>
                               </w:rPr>
                               <w:t>Move();</w:t>
                             </w:r>
@@ -4517,7 +4488,7 @@
                                 <w:color w:val="000000"/>
                                 <w:sz w:val="19"/>
                                 <w:szCs w:val="19"/>
-                                <w:lang/>
+                                <w:lang w:val="en-US"/>
                               </w:rPr>
                             </w:pPr>
                             <w:r>
@@ -4526,7 +4497,7 @@
                                 <w:color w:val="0000FF"/>
                                 <w:sz w:val="19"/>
                                 <w:szCs w:val="19"/>
-                                <w:lang/>
+                                <w:lang w:val="en-US"/>
                               </w:rPr>
                               <w:t>else</w:t>
                             </w:r>
@@ -4543,7 +4514,7 @@
                                 <w:color w:val="000000"/>
                                 <w:sz w:val="19"/>
                                 <w:szCs w:val="19"/>
-                                <w:lang/>
+                                <w:lang w:val="en-US"/>
                               </w:rPr>
                             </w:pPr>
                             <w:r>
@@ -4552,7 +4523,7 @@
                                 <w:color w:val="000000"/>
                                 <w:sz w:val="19"/>
                                 <w:szCs w:val="19"/>
-                                <w:lang/>
+                                <w:lang w:val="en-US"/>
                               </w:rPr>
                               <w:t>{</w:t>
                             </w:r>
@@ -4569,7 +4540,7 @@
                                 <w:color w:val="000000"/>
                                 <w:sz w:val="19"/>
                                 <w:szCs w:val="19"/>
-                                <w:lang/>
+                                <w:lang w:val="en-US"/>
                               </w:rPr>
                             </w:pPr>
                             <w:r>
@@ -4578,7 +4549,7 @@
                                 <w:color w:val="000000"/>
                                 <w:sz w:val="19"/>
                                 <w:szCs w:val="19"/>
-                                <w:lang/>
+                                <w:lang w:val="en-US"/>
                               </w:rPr>
                               <w:t>PositionY++;</w:t>
                             </w:r>
@@ -4595,7 +4566,7 @@
                                 <w:color w:val="000000"/>
                                 <w:sz w:val="19"/>
                                 <w:szCs w:val="19"/>
-                                <w:lang/>
+                                <w:lang w:val="en-US"/>
                               </w:rPr>
                             </w:pPr>
                             <w:r>
@@ -4604,7 +4575,7 @@
                                 <w:color w:val="0000FF"/>
                                 <w:sz w:val="19"/>
                                 <w:szCs w:val="19"/>
-                                <w:lang/>
+                                <w:lang w:val="en-US"/>
                               </w:rPr>
                               <w:t>for</w:t>
                             </w:r>
@@ -4614,7 +4585,7 @@
                                 <w:color w:val="000000"/>
                                 <w:sz w:val="19"/>
                                 <w:szCs w:val="19"/>
-                                <w:lang/>
+                                <w:lang w:val="en-US"/>
                               </w:rPr>
                               <w:t xml:space="preserve"> (</w:t>
                             </w:r>
@@ -4624,7 +4595,7 @@
                                 <w:color w:val="0000FF"/>
                                 <w:sz w:val="19"/>
                                 <w:szCs w:val="19"/>
-                                <w:lang/>
+                                <w:lang w:val="en-US"/>
                               </w:rPr>
                               <w:t>int</w:t>
                             </w:r>
@@ -4634,7 +4605,7 @@
                                 <w:color w:val="000000"/>
                                 <w:sz w:val="19"/>
                                 <w:szCs w:val="19"/>
-                                <w:lang/>
+                                <w:lang w:val="en-US"/>
                               </w:rPr>
                               <w:t xml:space="preserve"> i = 0; i &lt; Up.Count; i++)</w:t>
                             </w:r>
@@ -4651,7 +4622,7 @@
                                 <w:color w:val="000000"/>
                                 <w:sz w:val="19"/>
                                 <w:szCs w:val="19"/>
-                                <w:lang/>
+                                <w:lang w:val="en-US"/>
                               </w:rPr>
                             </w:pPr>
                             <w:r>
@@ -4660,7 +4631,7 @@
                                 <w:color w:val="000000"/>
                                 <w:sz w:val="19"/>
                                 <w:szCs w:val="19"/>
-                                <w:lang/>
+                                <w:lang w:val="en-US"/>
                               </w:rPr>
                               <w:t>{</w:t>
                             </w:r>
@@ -4677,7 +4648,7 @@
                                 <w:color w:val="000000"/>
                                 <w:sz w:val="19"/>
                                 <w:szCs w:val="19"/>
-                                <w:lang/>
+                                <w:lang w:val="en-US"/>
                               </w:rPr>
                             </w:pPr>
                             <w:r>
@@ -4686,7 +4657,7 @@
                                 <w:color w:val="0000FF"/>
                                 <w:sz w:val="19"/>
                                 <w:szCs w:val="19"/>
-                                <w:lang/>
+                                <w:lang w:val="en-US"/>
                               </w:rPr>
                               <w:t>if</w:t>
                             </w:r>
@@ -4696,7 +4667,7 @@
                                 <w:color w:val="000000"/>
                                 <w:sz w:val="19"/>
                                 <w:szCs w:val="19"/>
-                                <w:lang/>
+                                <w:lang w:val="en-US"/>
                               </w:rPr>
                               <w:t xml:space="preserve"> (Up[i] == PositionY)</w:t>
                             </w:r>
@@ -4713,7 +4684,7 @@
                                 <w:color w:val="000000"/>
                                 <w:sz w:val="19"/>
                                 <w:szCs w:val="19"/>
-                                <w:lang/>
+                                <w:lang w:val="en-US"/>
                               </w:rPr>
                             </w:pPr>
                             <w:r>
@@ -4722,7 +4693,7 @@
                                 <w:color w:val="000000"/>
                                 <w:sz w:val="19"/>
                                 <w:szCs w:val="19"/>
-                                <w:lang/>
+                                <w:lang w:val="en-US"/>
                               </w:rPr>
                               <w:t>{</w:t>
                             </w:r>
@@ -4739,7 +4710,7 @@
                                 <w:color w:val="000000"/>
                                 <w:sz w:val="19"/>
                                 <w:szCs w:val="19"/>
-                                <w:lang/>
+                                <w:lang w:val="en-US"/>
                               </w:rPr>
                             </w:pPr>
                             <w:r>
@@ -4748,7 +4719,7 @@
                                 <w:color w:val="000000"/>
                                 <w:sz w:val="19"/>
                                 <w:szCs w:val="19"/>
-                                <w:lang/>
+                                <w:lang w:val="en-US"/>
                               </w:rPr>
                               <w:t>Up.RemoveAt(i);</w:t>
                             </w:r>
@@ -4765,7 +4736,6 @@
                                 <w:color w:val="000000"/>
                                 <w:sz w:val="19"/>
                                 <w:szCs w:val="19"/>
-                                <w:lang/>
                               </w:rPr>
                             </w:pPr>
                             <w:r>
@@ -4774,7 +4744,6 @@
                                 <w:color w:val="0000FF"/>
                                 <w:sz w:val="19"/>
                                 <w:szCs w:val="19"/>
-                                <w:lang/>
                               </w:rPr>
                               <w:t>break</w:t>
                             </w:r>
@@ -4784,7 +4753,6 @@
                                 <w:color w:val="000000"/>
                                 <w:sz w:val="19"/>
                                 <w:szCs w:val="19"/>
-                                <w:lang/>
                               </w:rPr>
                               <w:t>;</w:t>
                             </w:r>
@@ -4801,7 +4769,6 @@
                                 <w:color w:val="000000"/>
                                 <w:sz w:val="19"/>
                                 <w:szCs w:val="19"/>
-                                <w:lang/>
                               </w:rPr>
                             </w:pPr>
                             <w:r>
@@ -4810,7 +4777,6 @@
                                 <w:color w:val="000000"/>
                                 <w:sz w:val="19"/>
                                 <w:szCs w:val="19"/>
-                                <w:lang/>
                               </w:rPr>
                               <w:t>}</w:t>
                             </w:r>
@@ -4853,7 +4819,6 @@
                                 <w:color w:val="000000"/>
                                 <w:sz w:val="19"/>
                                 <w:szCs w:val="19"/>
-                                <w:lang/>
                               </w:rPr>
                             </w:pPr>
                             <w:r>
@@ -4862,7 +4827,6 @@
                                 <w:color w:val="000000"/>
                                 <w:sz w:val="19"/>
                                 <w:szCs w:val="19"/>
-                                <w:lang/>
                               </w:rPr>
                               <w:t>}</w:t>
                             </w:r>
@@ -4878,7 +4842,6 @@
                                 <w:color w:val="000000"/>
                                 <w:sz w:val="19"/>
                                 <w:szCs w:val="19"/>
-                                <w:lang/>
                               </w:rPr>
                             </w:pPr>
                             <w:r>
@@ -4887,7 +4850,6 @@
                                 <w:color w:val="000000"/>
                                 <w:sz w:val="19"/>
                                 <w:szCs w:val="19"/>
-                                <w:lang/>
                               </w:rPr>
                               <w:t>}</w:t>
                             </w:r>
@@ -4925,7 +4887,7 @@
                           <w:color w:val="000000"/>
                           <w:sz w:val="19"/>
                           <w:szCs w:val="19"/>
-                          <w:lang/>
+                          <w:lang w:val="en-US"/>
                         </w:rPr>
                       </w:pPr>
                       <w:r>
@@ -4934,7 +4896,7 @@
                           <w:color w:val="0000FF"/>
                           <w:sz w:val="19"/>
                           <w:szCs w:val="19"/>
-                          <w:lang/>
+                          <w:lang w:val="en-US"/>
                         </w:rPr>
                         <w:t>if</w:t>
                       </w:r>
@@ -4944,7 +4906,7 @@
                           <w:color w:val="000000"/>
                           <w:sz w:val="19"/>
                           <w:szCs w:val="19"/>
-                          <w:lang/>
+                          <w:lang w:val="en-US"/>
                         </w:rPr>
                         <w:t xml:space="preserve"> (Direction == ElevatorDirection.UP)</w:t>
                       </w:r>
@@ -4960,7 +4922,7 @@
                           <w:color w:val="000000"/>
                           <w:sz w:val="19"/>
                           <w:szCs w:val="19"/>
-                          <w:lang/>
+                          <w:lang w:val="en-US"/>
                         </w:rPr>
                       </w:pPr>
                       <w:r>
@@ -4969,7 +4931,7 @@
                           <w:color w:val="000000"/>
                           <w:sz w:val="19"/>
                           <w:szCs w:val="19"/>
-                          <w:lang/>
+                          <w:lang w:val="en-US"/>
                         </w:rPr>
                         <w:t>{</w:t>
                       </w:r>
@@ -4986,7 +4948,7 @@
                           <w:color w:val="000000"/>
                           <w:sz w:val="19"/>
                           <w:szCs w:val="19"/>
-                          <w:lang/>
+                          <w:lang w:val="en-US"/>
                         </w:rPr>
                       </w:pPr>
                       <w:r>
@@ -4995,7 +4957,7 @@
                           <w:color w:val="0000FF"/>
                           <w:sz w:val="19"/>
                           <w:szCs w:val="19"/>
-                          <w:lang/>
+                          <w:lang w:val="en-US"/>
                         </w:rPr>
                         <w:t>if</w:t>
                       </w:r>
@@ -5005,7 +4967,7 @@
                           <w:color w:val="000000"/>
                           <w:sz w:val="19"/>
                           <w:szCs w:val="19"/>
-                          <w:lang/>
+                          <w:lang w:val="en-US"/>
                         </w:rPr>
                         <w:t xml:space="preserve"> (Up.Count == 0 &amp;&amp; Down.Count != 0)</w:t>
                       </w:r>
@@ -5022,7 +4984,7 @@
                           <w:color w:val="000000"/>
                           <w:sz w:val="19"/>
                           <w:szCs w:val="19"/>
-                          <w:lang/>
+                          <w:lang w:val="en-US"/>
                         </w:rPr>
                       </w:pPr>
                       <w:r>
@@ -5031,7 +4993,7 @@
                           <w:color w:val="000000"/>
                           <w:sz w:val="19"/>
                           <w:szCs w:val="19"/>
-                          <w:lang/>
+                          <w:lang w:val="en-US"/>
                         </w:rPr>
                         <w:t>{</w:t>
                       </w:r>
@@ -5048,7 +5010,7 @@
                           <w:color w:val="000000"/>
                           <w:sz w:val="19"/>
                           <w:szCs w:val="19"/>
-                          <w:lang/>
+                          <w:lang w:val="en-US"/>
                         </w:rPr>
                       </w:pPr>
                       <w:r>
@@ -5057,7 +5019,7 @@
                           <w:color w:val="0000FF"/>
                           <w:sz w:val="19"/>
                           <w:szCs w:val="19"/>
-                          <w:lang/>
+                          <w:lang w:val="en-US"/>
                         </w:rPr>
                         <w:t>this</w:t>
                       </w:r>
@@ -5067,7 +5029,7 @@
                           <w:color w:val="000000"/>
                           <w:sz w:val="19"/>
                           <w:szCs w:val="19"/>
-                          <w:lang/>
+                          <w:lang w:val="en-US"/>
                         </w:rPr>
                         <w:t>.Direction = ElevatorDirection.DOWN;</w:t>
                       </w:r>
@@ -5084,7 +5046,7 @@
                           <w:color w:val="000000"/>
                           <w:sz w:val="19"/>
                           <w:szCs w:val="19"/>
-                          <w:lang/>
+                          <w:lang w:val="en-US"/>
                         </w:rPr>
                       </w:pPr>
                       <w:r>
@@ -5093,7 +5055,7 @@
                           <w:color w:val="000000"/>
                           <w:sz w:val="19"/>
                           <w:szCs w:val="19"/>
-                          <w:lang/>
+                          <w:lang w:val="en-US"/>
                         </w:rPr>
                         <w:t>Move();</w:t>
                       </w:r>
@@ -5136,7 +5098,7 @@
                           <w:color w:val="000000"/>
                           <w:sz w:val="19"/>
                           <w:szCs w:val="19"/>
-                          <w:lang/>
+                          <w:lang w:val="en-US"/>
                         </w:rPr>
                       </w:pPr>
                       <w:r>
@@ -5145,7 +5107,7 @@
                           <w:color w:val="0000FF"/>
                           <w:sz w:val="19"/>
                           <w:szCs w:val="19"/>
-                          <w:lang/>
+                          <w:lang w:val="en-US"/>
                         </w:rPr>
                         <w:t>else</w:t>
                       </w:r>
@@ -5162,7 +5124,7 @@
                           <w:color w:val="000000"/>
                           <w:sz w:val="19"/>
                           <w:szCs w:val="19"/>
-                          <w:lang/>
+                          <w:lang w:val="en-US"/>
                         </w:rPr>
                       </w:pPr>
                       <w:r>
@@ -5171,7 +5133,7 @@
                           <w:color w:val="000000"/>
                           <w:sz w:val="19"/>
                           <w:szCs w:val="19"/>
-                          <w:lang/>
+                          <w:lang w:val="en-US"/>
                         </w:rPr>
                         <w:t>{</w:t>
                       </w:r>
@@ -5188,7 +5150,7 @@
                           <w:color w:val="000000"/>
                           <w:sz w:val="19"/>
                           <w:szCs w:val="19"/>
-                          <w:lang/>
+                          <w:lang w:val="en-US"/>
                         </w:rPr>
                       </w:pPr>
                       <w:r>
@@ -5197,7 +5159,7 @@
                           <w:color w:val="000000"/>
                           <w:sz w:val="19"/>
                           <w:szCs w:val="19"/>
-                          <w:lang/>
+                          <w:lang w:val="en-US"/>
                         </w:rPr>
                         <w:t>PositionY++;</w:t>
                       </w:r>
@@ -5214,7 +5176,7 @@
                           <w:color w:val="000000"/>
                           <w:sz w:val="19"/>
                           <w:szCs w:val="19"/>
-                          <w:lang/>
+                          <w:lang w:val="en-US"/>
                         </w:rPr>
                       </w:pPr>
                       <w:r>
@@ -5223,7 +5185,7 @@
                           <w:color w:val="0000FF"/>
                           <w:sz w:val="19"/>
                           <w:szCs w:val="19"/>
-                          <w:lang/>
+                          <w:lang w:val="en-US"/>
                         </w:rPr>
                         <w:t>for</w:t>
                       </w:r>
@@ -5233,7 +5195,7 @@
                           <w:color w:val="000000"/>
                           <w:sz w:val="19"/>
                           <w:szCs w:val="19"/>
-                          <w:lang/>
+                          <w:lang w:val="en-US"/>
                         </w:rPr>
                         <w:t xml:space="preserve"> (</w:t>
                       </w:r>
@@ -5243,7 +5205,7 @@
                           <w:color w:val="0000FF"/>
                           <w:sz w:val="19"/>
                           <w:szCs w:val="19"/>
-                          <w:lang/>
+                          <w:lang w:val="en-US"/>
                         </w:rPr>
                         <w:t>int</w:t>
                       </w:r>
@@ -5253,7 +5215,7 @@
                           <w:color w:val="000000"/>
                           <w:sz w:val="19"/>
                           <w:szCs w:val="19"/>
-                          <w:lang/>
+                          <w:lang w:val="en-US"/>
                         </w:rPr>
                         <w:t xml:space="preserve"> i = 0; i &lt; Up.Count; i++)</w:t>
                       </w:r>
@@ -5270,7 +5232,7 @@
                           <w:color w:val="000000"/>
                           <w:sz w:val="19"/>
                           <w:szCs w:val="19"/>
-                          <w:lang/>
+                          <w:lang w:val="en-US"/>
                         </w:rPr>
                       </w:pPr>
                       <w:r>
@@ -5279,7 +5241,7 @@
                           <w:color w:val="000000"/>
                           <w:sz w:val="19"/>
                           <w:szCs w:val="19"/>
-                          <w:lang/>
+                          <w:lang w:val="en-US"/>
                         </w:rPr>
                         <w:t>{</w:t>
                       </w:r>
@@ -5296,7 +5258,7 @@
                           <w:color w:val="000000"/>
                           <w:sz w:val="19"/>
                           <w:szCs w:val="19"/>
-                          <w:lang/>
+                          <w:lang w:val="en-US"/>
                         </w:rPr>
                       </w:pPr>
                       <w:r>
@@ -5305,7 +5267,7 @@
                           <w:color w:val="0000FF"/>
                           <w:sz w:val="19"/>
                           <w:szCs w:val="19"/>
-                          <w:lang/>
+                          <w:lang w:val="en-US"/>
                         </w:rPr>
                         <w:t>if</w:t>
                       </w:r>
@@ -5315,7 +5277,7 @@
                           <w:color w:val="000000"/>
                           <w:sz w:val="19"/>
                           <w:szCs w:val="19"/>
-                          <w:lang/>
+                          <w:lang w:val="en-US"/>
                         </w:rPr>
                         <w:t xml:space="preserve"> (Up[i] == PositionY)</w:t>
                       </w:r>
@@ -5332,7 +5294,7 @@
                           <w:color w:val="000000"/>
                           <w:sz w:val="19"/>
                           <w:szCs w:val="19"/>
-                          <w:lang/>
+                          <w:lang w:val="en-US"/>
                         </w:rPr>
                       </w:pPr>
                       <w:r>
@@ -5341,7 +5303,7 @@
                           <w:color w:val="000000"/>
                           <w:sz w:val="19"/>
                           <w:szCs w:val="19"/>
-                          <w:lang/>
+                          <w:lang w:val="en-US"/>
                         </w:rPr>
                         <w:t>{</w:t>
                       </w:r>
@@ -5358,7 +5320,7 @@
                           <w:color w:val="000000"/>
                           <w:sz w:val="19"/>
                           <w:szCs w:val="19"/>
-                          <w:lang/>
+                          <w:lang w:val="en-US"/>
                         </w:rPr>
                       </w:pPr>
                       <w:r>
@@ -5367,7 +5329,7 @@
                           <w:color w:val="000000"/>
                           <w:sz w:val="19"/>
                           <w:szCs w:val="19"/>
-                          <w:lang/>
+                          <w:lang w:val="en-US"/>
                         </w:rPr>
                         <w:t>Up.RemoveAt(i);</w:t>
                       </w:r>
@@ -5384,7 +5346,6 @@
                           <w:color w:val="000000"/>
                           <w:sz w:val="19"/>
                           <w:szCs w:val="19"/>
-                          <w:lang/>
                         </w:rPr>
                       </w:pPr>
                       <w:r>
@@ -5393,7 +5354,6 @@
                           <w:color w:val="0000FF"/>
                           <w:sz w:val="19"/>
                           <w:szCs w:val="19"/>
-                          <w:lang/>
                         </w:rPr>
                         <w:t>break</w:t>
                       </w:r>
@@ -5403,7 +5363,6 @@
                           <w:color w:val="000000"/>
                           <w:sz w:val="19"/>
                           <w:szCs w:val="19"/>
-                          <w:lang/>
                         </w:rPr>
                         <w:t>;</w:t>
                       </w:r>
@@ -5420,7 +5379,6 @@
                           <w:color w:val="000000"/>
                           <w:sz w:val="19"/>
                           <w:szCs w:val="19"/>
-                          <w:lang/>
                         </w:rPr>
                       </w:pPr>
                       <w:r>
@@ -5429,7 +5387,6 @@
                           <w:color w:val="000000"/>
                           <w:sz w:val="19"/>
                           <w:szCs w:val="19"/>
-                          <w:lang/>
                         </w:rPr>
                         <w:t>}</w:t>
                       </w:r>
@@ -5472,7 +5429,6 @@
                           <w:color w:val="000000"/>
                           <w:sz w:val="19"/>
                           <w:szCs w:val="19"/>
-                          <w:lang/>
                         </w:rPr>
                       </w:pPr>
                       <w:r>
@@ -5481,7 +5437,6 @@
                           <w:color w:val="000000"/>
                           <w:sz w:val="19"/>
                           <w:szCs w:val="19"/>
-                          <w:lang/>
                         </w:rPr>
                         <w:t>}</w:t>
                       </w:r>
@@ -5497,7 +5452,6 @@
                           <w:color w:val="000000"/>
                           <w:sz w:val="19"/>
                           <w:szCs w:val="19"/>
-                          <w:lang/>
                         </w:rPr>
                       </w:pPr>
                       <w:r>
@@ -5506,7 +5460,6 @@
                           <w:color w:val="000000"/>
                           <w:sz w:val="19"/>
                           <w:szCs w:val="19"/>
-                          <w:lang/>
                         </w:rPr>
                         <w:t>}</w:t>
                       </w:r>
@@ -5615,10 +5568,7 @@
         <w:t xml:space="preserve">int </w:t>
       </w:r>
       <w:r>
-        <w:t xml:space="preserve">(verdieping) in </w:t>
-      </w:r>
-      <w:r>
-        <w:t xml:space="preserve">de </w:t>
+        <w:t xml:space="preserve">(verdieping) in de </w:t>
       </w:r>
       <w:r>
         <w:rPr>
@@ -5627,10 +5577,7 @@
         <w:t xml:space="preserve">Down List&lt;int&gt; </w:t>
       </w:r>
       <w:r>
-        <w:t>staat</w:t>
-      </w:r>
-      <w:r>
-        <w:t xml:space="preserve">  </w:t>
+        <w:t xml:space="preserve">staat  </w:t>
       </w:r>
       <w:r>
         <w:lastRenderedPageBreak/>
@@ -5844,12 +5791,12 @@
           <w:bottom w:val="single" w:sz="6" w:space="1" w:color="auto"/>
         </w:pBdr>
       </w:pPr>
-      <w:bookmarkStart w:id="4" w:name="_Toc527653846"/>
+      <w:bookmarkStart w:id="5" w:name="_Toc527653846"/>
       <w:r>
         <w:lastRenderedPageBreak/>
         <w:t>Pathfinding</w:t>
       </w:r>
-      <w:bookmarkEnd w:id="4"/>
+      <w:bookmarkEnd w:id="5"/>
     </w:p>
     <w:p>
       <w:pPr>
@@ -5995,11 +5942,11 @@
           <w:bottom w:val="single" w:sz="6" w:space="1" w:color="auto"/>
         </w:pBdr>
       </w:pPr>
-      <w:bookmarkStart w:id="5" w:name="_Toc527653847"/>
+      <w:bookmarkStart w:id="6" w:name="_Toc527653847"/>
       <w:r>
         <w:t>Graph</w:t>
       </w:r>
-      <w:bookmarkEnd w:id="5"/>
+      <w:bookmarkEnd w:id="6"/>
     </w:p>
     <w:p>
       <w:pPr>
@@ -6077,21 +6024,7 @@
           <w:i/>
           <w:sz w:val="20"/>
         </w:rPr>
-        <w:t>(</w:t>
-      </w:r>
-      <w:r>
-        <w:rPr>
-          <w:i/>
-          <w:sz w:val="20"/>
-        </w:rPr>
-        <w:t>ProjectHotel\HotelSimulatie\HotelSimulatie\Pathfinding</w:t>
-      </w:r>
-      <w:r>
-        <w:rPr>
-          <w:i/>
-          <w:sz w:val="20"/>
-        </w:rPr>
-        <w:t>)</w:t>
+        <w:t>(ProjectHotel\HotelSimulatie\HotelSimulatie\Pathfinding)</w:t>
       </w:r>
       <w:r>
         <w:rPr>
@@ -6107,11 +6040,11 @@
           <w:bottom w:val="single" w:sz="6" w:space="1" w:color="auto"/>
         </w:pBdr>
       </w:pPr>
-      <w:bookmarkStart w:id="6" w:name="_Toc527653848"/>
+      <w:bookmarkStart w:id="7" w:name="_Toc527653848"/>
       <w:r>
         <w:t>CreateGraph</w:t>
       </w:r>
-      <w:bookmarkEnd w:id="6"/>
+      <w:bookmarkEnd w:id="7"/>
     </w:p>
     <w:p>
       <w:pPr>
@@ -6315,6 +6248,7 @@
       <w:r>
         <w:t xml:space="preserve">. Deze keer worden de </w:t>
       </w:r>
+      <w:proofErr w:type="spellStart"/>
       <w:r>
         <w:rPr>
           <w:b/>
@@ -6322,7 +6256,11 @@
         <w:t>Node</w:t>
       </w:r>
       <w:r>
-        <w:t xml:space="preserve">’s binnen de </w:t>
+        <w:t>’s</w:t>
+      </w:r>
+      <w:proofErr w:type="spellEnd"/>
+      <w:r>
+        <w:t xml:space="preserve"> binnen de </w:t>
       </w:r>
       <w:proofErr w:type="spellStart"/>
       <w:r>
@@ -6338,8 +6276,6 @@
       <w:r>
         <w:t xml:space="preserve">. Deze </w:t>
       </w:r>
-      <w:bookmarkStart w:id="7" w:name="_GoBack"/>
-      <w:bookmarkEnd w:id="7"/>
     </w:p>
     <w:sectPr>
       <w:footerReference w:type="default" r:id="rId7"/>
@@ -6488,7 +6424,7 @@
         <w:rFonts w:asciiTheme="minorHAnsi" w:eastAsiaTheme="minorHAnsi" w:hAnsiTheme="minorHAnsi" w:cstheme="minorBidi"/>
         <w:sz w:val="22"/>
         <w:szCs w:val="22"/>
-        <w:lang w:eastAsia="en-US" w:bidi="ar-SA"/>
+        <w:lang w:val="en-US" w:eastAsia="en-US" w:bidi="ar-SA"/>
       </w:rPr>
     </w:rPrDefault>
     <w:pPrDefault>
@@ -7479,7 +7415,7 @@
 </file>
 
 <file path=customXml/itemProps1.xml><?xml version="1.0" encoding="utf-8"?>
-<ds:datastoreItem xmlns:ds="http://schemas.openxmlformats.org/officeDocument/2006/customXml" ds:itemID="{D480BE1A-49C0-49B6-8320-A8F15F9CF000}">
+<ds:datastoreItem xmlns:ds="http://schemas.openxmlformats.org/officeDocument/2006/customXml" ds:itemID="{EAA0D0C2-6172-489B-88B2-481466F7C1A5}">
   <ds:schemaRefs>
     <ds:schemaRef ds:uri="http://schemas.openxmlformats.org/officeDocument/2006/bibliography"/>
   </ds:schemaRefs>

</xml_diff>

<commit_message>
Added Documentation (finished Pathfinding)
</commit_message>
<xml_diff>
--- a/References/Project Hotel - Documentatie.docx
+++ b/References/Project Hotel - Documentatie.docx
@@ -4,7 +4,7 @@
   <w:body>
     <w:p>
       <w:pPr>
-        <w:pStyle w:val="Title"/>
+        <w:pStyle w:val="Titel"/>
         <w:pBdr>
           <w:bottom w:val="single" w:sz="6" w:space="1" w:color="auto"/>
         </w:pBdr>
@@ -60,7 +60,7 @@
       <w:sdtContent>
         <w:p>
           <w:pPr>
-            <w:pStyle w:val="TOCHeading"/>
+            <w:pStyle w:val="Kopvaninhoudsopgave"/>
           </w:pPr>
           <w:r>
             <w:t>Contents</w:t>
@@ -68,7 +68,7 @@
         </w:p>
         <w:p>
           <w:pPr>
-            <w:pStyle w:val="TOC1"/>
+            <w:pStyle w:val="Inhopg1"/>
             <w:tabs>
               <w:tab w:val="right" w:leader="dot" w:pos="9016"/>
             </w:tabs>
@@ -162,7 +162,7 @@
         </w:p>
         <w:p>
           <w:pPr>
-            <w:pStyle w:val="TOC2"/>
+            <w:pStyle w:val="Inhopg2"/>
             <w:tabs>
               <w:tab w:val="right" w:leader="dot" w:pos="9016"/>
             </w:tabs>
@@ -231,7 +231,7 @@
         </w:p>
         <w:p>
           <w:pPr>
-            <w:pStyle w:val="TOC2"/>
+            <w:pStyle w:val="Inhopg2"/>
             <w:tabs>
               <w:tab w:val="right" w:leader="dot" w:pos="9016"/>
             </w:tabs>
@@ -300,7 +300,7 @@
         </w:p>
         <w:p>
           <w:pPr>
-            <w:pStyle w:val="TOC3"/>
+            <w:pStyle w:val="Inhopg3"/>
             <w:tabs>
               <w:tab w:val="right" w:leader="dot" w:pos="9016"/>
             </w:tabs>
@@ -369,7 +369,7 @@
         </w:p>
         <w:p>
           <w:pPr>
-            <w:pStyle w:val="TOC1"/>
+            <w:pStyle w:val="Inhopg1"/>
             <w:tabs>
               <w:tab w:val="right" w:leader="dot" w:pos="9016"/>
             </w:tabs>
@@ -438,7 +438,7 @@
         </w:p>
         <w:p>
           <w:pPr>
-            <w:pStyle w:val="TOC2"/>
+            <w:pStyle w:val="Inhopg2"/>
             <w:tabs>
               <w:tab w:val="right" w:leader="dot" w:pos="9016"/>
             </w:tabs>
@@ -507,7 +507,7 @@
         </w:p>
         <w:p>
           <w:pPr>
-            <w:pStyle w:val="TOC2"/>
+            <w:pStyle w:val="Inhopg2"/>
             <w:tabs>
               <w:tab w:val="right" w:leader="dot" w:pos="9016"/>
             </w:tabs>
@@ -606,7 +606,7 @@
     </w:p>
     <w:p>
       <w:pPr>
-        <w:pStyle w:val="Heading1"/>
+        <w:pStyle w:val="Kop1"/>
         <w:pBdr>
           <w:bottom w:val="single" w:sz="6" w:space="1" w:color="auto"/>
         </w:pBdr>
@@ -681,7 +681,7 @@
     <w:p/>
     <w:p>
       <w:pPr>
-        <w:pStyle w:val="Heading2"/>
+        <w:pStyle w:val="Kop2"/>
         <w:pBdr>
           <w:bottom w:val="single" w:sz="6" w:space="1" w:color="auto"/>
         </w:pBdr>
@@ -694,7 +694,7 @@
     </w:p>
     <w:p>
       <w:pPr>
-        <w:pStyle w:val="NoSpacing"/>
+        <w:pStyle w:val="Geenafstand"/>
       </w:pPr>
     </w:p>
     <w:p>
@@ -887,7 +887,7 @@
                           </w:p>
                           <w:p>
                             <w:pPr>
-                              <w:pStyle w:val="NoSpacing"/>
+                              <w:pStyle w:val="Geenafstand"/>
                               <w:rPr>
                                 <w:lang w:val="en-US"/>
                               </w:rPr>
@@ -1066,7 +1066,7 @@
                     </w:p>
                     <w:p>
                       <w:pPr>
-                        <w:pStyle w:val="NoSpacing"/>
+                        <w:pStyle w:val="Geenafstand"/>
                         <w:rPr>
                           <w:lang w:val="en-US"/>
                         </w:rPr>
@@ -2315,300 +2315,298 @@
       <w:r>
         <w:t>.</w:t>
       </w:r>
-      <w:bookmarkStart w:id="2" w:name="_GoBack"/>
+    </w:p>
+    <w:p>
+      <w:pPr>
+        <w:rPr>
+          <w:i/>
+          <w:sz w:val="18"/>
+          <w:szCs w:val="18"/>
+        </w:rPr>
+      </w:pPr>
+      <w:r>
+        <w:rPr>
+          <w:i/>
+          <w:sz w:val="18"/>
+          <w:szCs w:val="18"/>
+        </w:rPr>
+        <w:t xml:space="preserve"> </w:t>
+      </w:r>
+      <w:r>
+        <w:rPr>
+          <w:i/>
+          <w:sz w:val="18"/>
+          <w:szCs w:val="18"/>
+        </w:rPr>
+        <w:t>RequestElevator(</w:t>
+      </w:r>
+      <w:r>
+        <w:rPr>
+          <w:i/>
+          <w:sz w:val="18"/>
+          <w:szCs w:val="18"/>
+        </w:rPr>
+        <w:t>int RequestFloor</w:t>
+      </w:r>
+      <w:r>
+        <w:rPr>
+          <w:i/>
+          <w:sz w:val="18"/>
+          <w:szCs w:val="18"/>
+        </w:rPr>
+        <w:t>) methode uit de Elevator.cs class</w:t>
+      </w:r>
+    </w:p>
+    <w:p>
+      <w:r>
+        <w:t xml:space="preserve">Dit is de methode die aangeroepen wordt als de klant met de </w:t>
+      </w:r>
+      <w:r>
+        <w:rPr>
+          <w:b/>
+        </w:rPr>
+        <w:t xml:space="preserve">Elevator </w:t>
+      </w:r>
+      <w:r>
+        <w:t xml:space="preserve">wilt gaan. Er wordt een </w:t>
+      </w:r>
+      <w:r>
+        <w:rPr>
+          <w:b/>
+        </w:rPr>
+        <w:t xml:space="preserve">int </w:t>
+      </w:r>
+      <w:r>
+        <w:t xml:space="preserve">meegegeven die wordt toegevoegd aan de </w:t>
+      </w:r>
+      <w:r>
+        <w:rPr>
+          <w:b/>
+        </w:rPr>
+        <w:t>Down-</w:t>
+      </w:r>
+      <w:r>
+        <w:t xml:space="preserve"> of </w:t>
+      </w:r>
+      <w:r>
+        <w:rPr>
+          <w:b/>
+        </w:rPr>
+        <w:t>Up</w:t>
+      </w:r>
+      <w:r>
+        <w:t xml:space="preserve"> </w:t>
+      </w:r>
+      <w:r>
+        <w:rPr>
+          <w:b/>
+        </w:rPr>
+        <w:t>List&lt;int&gt;</w:t>
+      </w:r>
+      <w:r>
+        <w:t>.</w:t>
+      </w:r>
+      <w:r>
+        <w:t xml:space="preserve"> </w:t>
+      </w:r>
+      <w:r>
+        <w:t xml:space="preserve">Allereerst checkt de </w:t>
+      </w:r>
+      <w:r>
+        <w:rPr>
+          <w:b/>
+        </w:rPr>
+        <w:t>if</w:t>
+      </w:r>
+      <w:r>
+        <w:t xml:space="preserve"> statement </w:t>
+      </w:r>
+      <w:r>
+        <w:lastRenderedPageBreak/>
+        <w:t xml:space="preserve">of de </w:t>
+      </w:r>
+      <w:r>
+        <w:rPr>
+          <w:b/>
+        </w:rPr>
+        <w:t>int RequestFloor</w:t>
+      </w:r>
+      <w:r>
+        <w:t xml:space="preserve"> eigenlijk wel</w:t>
+      </w:r>
+      <w:r>
+        <w:t xml:space="preserve"> binnen het </w:t>
+      </w:r>
+      <w:r>
+        <w:rPr>
+          <w:b/>
+        </w:rPr>
+        <w:t>Hotel</w:t>
+      </w:r>
+      <w:r>
+        <w:t xml:space="preserve"> zit. Dit doet die door te kijken naar de maximale hoogte van het hotel (</w:t>
+      </w:r>
+      <w:r>
+        <w:rPr>
+          <w:b/>
+        </w:rPr>
+        <w:t>Hotel.Floors.Length</w:t>
+      </w:r>
+      <w:r>
+        <w:t>) en door te kijken of het groter of gelijk is aan 0 (</w:t>
+      </w:r>
+      <w:r>
+        <w:rPr>
+          <w:b/>
+        </w:rPr>
+        <w:t>RequestFloor &gt;= 0</w:t>
+      </w:r>
+      <w:r>
+        <w:t xml:space="preserve">). Daarna kijkt de methode of de </w:t>
+      </w:r>
+      <w:r>
+        <w:rPr>
+          <w:b/>
+        </w:rPr>
+        <w:t>RequestFloor int</w:t>
+      </w:r>
+      <w:r>
+        <w:t xml:space="preserve"> boven of onder de </w:t>
+      </w:r>
+      <w:r>
+        <w:rPr>
+          <w:b/>
+        </w:rPr>
+        <w:t xml:space="preserve">Elevator </w:t>
+      </w:r>
+      <w:r>
+        <w:t xml:space="preserve">zijn </w:t>
+      </w:r>
+      <w:r>
+        <w:rPr>
+          <w:b/>
+        </w:rPr>
+        <w:t>PositionY</w:t>
+      </w:r>
+      <w:r>
+        <w:t xml:space="preserve"> zit. Als die erboven zit, wordt de </w:t>
+      </w:r>
+      <w:r>
+        <w:rPr>
+          <w:b/>
+        </w:rPr>
+        <w:t>RequestFloor int</w:t>
+      </w:r>
+      <w:r>
+        <w:t xml:space="preserve"> toegevoegd aan </w:t>
+      </w:r>
+      <w:r>
+        <w:t xml:space="preserve">de </w:t>
+      </w:r>
+      <w:r>
+        <w:rPr>
+          <w:b/>
+        </w:rPr>
+        <w:t>Up List&lt;int&gt;</w:t>
+      </w:r>
+      <w:r>
+        <w:t xml:space="preserve">, anders wordt die toegevoegd aan </w:t>
+      </w:r>
+      <w:r>
+        <w:rPr>
+          <w:b/>
+        </w:rPr>
+        <w:t>Down List&lt;int&gt;</w:t>
+      </w:r>
+      <w:r>
+        <w:t xml:space="preserve">. Als laatste worden de </w:t>
+      </w:r>
+      <w:r>
+        <w:rPr>
+          <w:b/>
+        </w:rPr>
+        <w:t>List</w:t>
+      </w:r>
+      <w:r>
+        <w:t xml:space="preserve">’s ge-update door de </w:t>
+      </w:r>
+      <w:r>
+        <w:rPr>
+          <w:b/>
+        </w:rPr>
+        <w:t>UpdateList()</w:t>
+      </w:r>
+      <w:r>
+        <w:t xml:space="preserve"> methode (</w:t>
+      </w:r>
+      <w:r>
+        <w:rPr>
+          <w:i/>
+        </w:rPr>
+        <w:t xml:space="preserve">zie kopje </w:t>
+      </w:r>
+      <w:r>
+        <w:rPr>
+          <w:b/>
+          <w:i/>
+        </w:rPr>
+        <w:t>Route calculatie</w:t>
+      </w:r>
+      <w:r>
+        <w:rPr>
+          <w:i/>
+        </w:rPr>
+        <w:t xml:space="preserve"> voor meer informatie</w:t>
+      </w:r>
+      <w:r>
+        <w:rPr>
+          <w:i/>
+        </w:rPr>
+        <w:t xml:space="preserve"> </w:t>
+      </w:r>
+      <w:r>
+        <w:t xml:space="preserve">over de </w:t>
+      </w:r>
+      <w:r>
+        <w:rPr>
+          <w:b/>
+        </w:rPr>
+        <w:t>UpdateList()</w:t>
+      </w:r>
+      <w:r>
+        <w:t xml:space="preserve"> methode</w:t>
+      </w:r>
+      <w:r>
+        <w:rPr>
+          <w:i/>
+        </w:rPr>
+        <w:t>)</w:t>
+      </w:r>
+      <w:r>
+        <w:t>.</w:t>
+      </w:r>
+    </w:p>
+    <w:p>
+      <w:pPr>
+        <w:pStyle w:val="Kop2"/>
+      </w:pPr>
+    </w:p>
+    <w:p>
+      <w:pPr>
+        <w:pStyle w:val="Kop2"/>
+        <w:pBdr>
+          <w:bottom w:val="single" w:sz="6" w:space="1" w:color="auto"/>
+        </w:pBdr>
+      </w:pPr>
+      <w:bookmarkStart w:id="2" w:name="_Toc527653844"/>
+      <w:r>
+        <w:t>Route calculatie</w:t>
+      </w:r>
       <w:bookmarkEnd w:id="2"/>
     </w:p>
     <w:p>
       <w:pPr>
-        <w:rPr>
-          <w:i/>
-          <w:sz w:val="18"/>
-          <w:szCs w:val="18"/>
-        </w:rPr>
-      </w:pPr>
-      <w:r>
-        <w:rPr>
-          <w:i/>
-          <w:sz w:val="18"/>
-          <w:szCs w:val="18"/>
-        </w:rPr>
-        <w:t xml:space="preserve"> </w:t>
-      </w:r>
-      <w:r>
-        <w:rPr>
-          <w:i/>
-          <w:sz w:val="18"/>
-          <w:szCs w:val="18"/>
-        </w:rPr>
-        <w:t>RequestElevator(</w:t>
-      </w:r>
-      <w:r>
-        <w:rPr>
-          <w:i/>
-          <w:sz w:val="18"/>
-          <w:szCs w:val="18"/>
-        </w:rPr>
-        <w:t>int RequestFloor</w:t>
-      </w:r>
-      <w:r>
-        <w:rPr>
-          <w:i/>
-          <w:sz w:val="18"/>
-          <w:szCs w:val="18"/>
-        </w:rPr>
-        <w:t>) methode uit de Elevator.cs class</w:t>
-      </w:r>
-    </w:p>
-    <w:p>
-      <w:r>
-        <w:t xml:space="preserve">Dit is de methode die aangeroepen wordt als de klant met de </w:t>
-      </w:r>
-      <w:r>
-        <w:rPr>
-          <w:b/>
-        </w:rPr>
-        <w:t xml:space="preserve">Elevator </w:t>
-      </w:r>
-      <w:r>
-        <w:t xml:space="preserve">wilt gaan. Er wordt een </w:t>
-      </w:r>
-      <w:r>
-        <w:rPr>
-          <w:b/>
-        </w:rPr>
-        <w:t xml:space="preserve">int </w:t>
-      </w:r>
-      <w:r>
-        <w:t xml:space="preserve">meegegeven die wordt toegevoegd aan de </w:t>
-      </w:r>
-      <w:r>
-        <w:rPr>
-          <w:b/>
-        </w:rPr>
-        <w:t>Down-</w:t>
-      </w:r>
-      <w:r>
-        <w:t xml:space="preserve"> of </w:t>
-      </w:r>
-      <w:r>
-        <w:rPr>
-          <w:b/>
-        </w:rPr>
-        <w:t>Up</w:t>
-      </w:r>
-      <w:r>
-        <w:t xml:space="preserve"> </w:t>
-      </w:r>
-      <w:r>
-        <w:rPr>
-          <w:b/>
-        </w:rPr>
-        <w:t>List&lt;int&gt;</w:t>
-      </w:r>
-      <w:r>
-        <w:t>.</w:t>
-      </w:r>
-      <w:r>
-        <w:t xml:space="preserve"> </w:t>
-      </w:r>
-      <w:r>
-        <w:t xml:space="preserve">Allereerst checkt de </w:t>
-      </w:r>
-      <w:r>
-        <w:rPr>
-          <w:b/>
-        </w:rPr>
-        <w:t>if</w:t>
-      </w:r>
-      <w:r>
-        <w:t xml:space="preserve"> statement </w:t>
-      </w:r>
-      <w:r>
-        <w:lastRenderedPageBreak/>
-        <w:t xml:space="preserve">of de </w:t>
-      </w:r>
-      <w:r>
-        <w:rPr>
-          <w:b/>
-        </w:rPr>
-        <w:t>int RequestFloor</w:t>
-      </w:r>
-      <w:r>
-        <w:t xml:space="preserve"> eigenlijk wel</w:t>
-      </w:r>
-      <w:r>
-        <w:t xml:space="preserve"> binnen het </w:t>
-      </w:r>
-      <w:r>
-        <w:rPr>
-          <w:b/>
-        </w:rPr>
-        <w:t>Hotel</w:t>
-      </w:r>
-      <w:r>
-        <w:t xml:space="preserve"> zit. Dit doet die door te kijken naar de maximale hoogte van het hotel (</w:t>
-      </w:r>
-      <w:r>
-        <w:rPr>
-          <w:b/>
-        </w:rPr>
-        <w:t>Hotel.Floors.Length</w:t>
-      </w:r>
-      <w:r>
-        <w:t>) en door te kijken of het groter of gelijk is aan 0 (</w:t>
-      </w:r>
-      <w:r>
-        <w:rPr>
-          <w:b/>
-        </w:rPr>
-        <w:t>RequestFloor &gt;= 0</w:t>
-      </w:r>
-      <w:r>
-        <w:t xml:space="preserve">). Daarna kijkt de methode of de </w:t>
-      </w:r>
-      <w:r>
-        <w:rPr>
-          <w:b/>
-        </w:rPr>
-        <w:t>RequestFloor int</w:t>
-      </w:r>
-      <w:r>
-        <w:t xml:space="preserve"> boven of onder de </w:t>
-      </w:r>
-      <w:r>
-        <w:rPr>
-          <w:b/>
-        </w:rPr>
-        <w:t xml:space="preserve">Elevator </w:t>
-      </w:r>
-      <w:r>
-        <w:t xml:space="preserve">zijn </w:t>
-      </w:r>
-      <w:r>
-        <w:rPr>
-          <w:b/>
-        </w:rPr>
-        <w:t>PositionY</w:t>
-      </w:r>
-      <w:r>
-        <w:t xml:space="preserve"> zit. Als die erboven zit, wordt de </w:t>
-      </w:r>
-      <w:r>
-        <w:rPr>
-          <w:b/>
-        </w:rPr>
-        <w:t>RequestFloor int</w:t>
-      </w:r>
-      <w:r>
-        <w:t xml:space="preserve"> toegevoegd aan </w:t>
-      </w:r>
-      <w:r>
-        <w:t xml:space="preserve">de </w:t>
-      </w:r>
-      <w:r>
-        <w:rPr>
-          <w:b/>
-        </w:rPr>
-        <w:t>Up List&lt;int&gt;</w:t>
-      </w:r>
-      <w:r>
-        <w:t xml:space="preserve">, anders wordt die toegevoegd aan </w:t>
-      </w:r>
-      <w:r>
-        <w:rPr>
-          <w:b/>
-        </w:rPr>
-        <w:t>Down List&lt;int&gt;</w:t>
-      </w:r>
-      <w:r>
-        <w:t xml:space="preserve">. Als laatste worden de </w:t>
-      </w:r>
-      <w:r>
-        <w:rPr>
-          <w:b/>
-        </w:rPr>
-        <w:t>List</w:t>
-      </w:r>
-      <w:r>
-        <w:t xml:space="preserve">’s ge-update door de </w:t>
-      </w:r>
-      <w:r>
-        <w:rPr>
-          <w:b/>
-        </w:rPr>
-        <w:t>UpdateList()</w:t>
-      </w:r>
-      <w:r>
-        <w:t xml:space="preserve"> methode (</w:t>
-      </w:r>
-      <w:r>
-        <w:rPr>
-          <w:i/>
-        </w:rPr>
-        <w:t xml:space="preserve">zie kopje </w:t>
-      </w:r>
-      <w:r>
-        <w:rPr>
-          <w:b/>
-          <w:i/>
-        </w:rPr>
-        <w:t>Route calculatie</w:t>
-      </w:r>
-      <w:r>
-        <w:rPr>
-          <w:i/>
-        </w:rPr>
-        <w:t xml:space="preserve"> voor meer informatie</w:t>
-      </w:r>
-      <w:r>
-        <w:rPr>
-          <w:i/>
-        </w:rPr>
-        <w:t xml:space="preserve"> </w:t>
-      </w:r>
-      <w:r>
-        <w:t xml:space="preserve">over de </w:t>
-      </w:r>
-      <w:r>
-        <w:rPr>
-          <w:b/>
-        </w:rPr>
-        <w:t>UpdateList()</w:t>
-      </w:r>
-      <w:r>
-        <w:t xml:space="preserve"> methode</w:t>
-      </w:r>
-      <w:r>
-        <w:rPr>
-          <w:i/>
-        </w:rPr>
-        <w:t>)</w:t>
-      </w:r>
-      <w:r>
-        <w:t>.</w:t>
-      </w:r>
-    </w:p>
-    <w:p>
-      <w:pPr>
-        <w:pStyle w:val="Heading2"/>
-      </w:pPr>
-    </w:p>
-    <w:p>
-      <w:pPr>
-        <w:pStyle w:val="Heading2"/>
-        <w:pBdr>
-          <w:bottom w:val="single" w:sz="6" w:space="1" w:color="auto"/>
-        </w:pBdr>
-      </w:pPr>
-      <w:bookmarkStart w:id="3" w:name="_Toc527653844"/>
-      <w:r>
-        <w:t>Route calculatie</w:t>
-      </w:r>
-      <w:bookmarkEnd w:id="3"/>
-    </w:p>
-    <w:p>
-      <w:pPr>
-        <w:pStyle w:val="NoSpacing"/>
+        <w:pStyle w:val="Geenafstand"/>
       </w:pPr>
     </w:p>
     <w:p>
@@ -3372,20 +3370,20 @@
     <w:p/>
     <w:p>
       <w:pPr>
-        <w:pStyle w:val="Heading3"/>
+        <w:pStyle w:val="Kop3"/>
         <w:pBdr>
           <w:bottom w:val="single" w:sz="6" w:space="1" w:color="auto"/>
         </w:pBdr>
       </w:pPr>
-      <w:bookmarkStart w:id="4" w:name="_Toc527653845"/>
+      <w:bookmarkStart w:id="3" w:name="_Toc527653845"/>
       <w:r>
         <w:t>Slimme Lift</w:t>
       </w:r>
-      <w:bookmarkEnd w:id="4"/>
+      <w:bookmarkEnd w:id="3"/>
     </w:p>
     <w:p>
       <w:pPr>
-        <w:pStyle w:val="NoSpacing"/>
+        <w:pStyle w:val="Geenafstand"/>
       </w:pPr>
     </w:p>
     <w:p>
@@ -5786,32 +5784,190 @@
     </w:p>
     <w:p>
       <w:pPr>
-        <w:pStyle w:val="Heading1"/>
+        <w:pStyle w:val="Kop1"/>
         <w:pBdr>
           <w:bottom w:val="single" w:sz="6" w:space="1" w:color="auto"/>
         </w:pBdr>
       </w:pPr>
-      <w:bookmarkStart w:id="5" w:name="_Toc527653846"/>
+      <w:bookmarkStart w:id="4" w:name="_Toc527653846"/>
       <w:r>
         <w:lastRenderedPageBreak/>
         <w:t>Pathfinding</w:t>
+      </w:r>
+      <w:bookmarkEnd w:id="4"/>
+    </w:p>
+    <w:p>
+      <w:pPr>
+        <w:pStyle w:val="Geenafstand"/>
+      </w:pPr>
+    </w:p>
+    <w:p>
+      <w:r>
+        <w:t>In het project is Pathfinding een groot aspect</w:t>
+      </w:r>
+      <w:r>
+        <w:t xml:space="preserve">. Wij hebben daarom ook goed nagedacht over hoe </w:t>
+      </w:r>
+      <w:r>
+        <w:t xml:space="preserve">we dit probleem gingen oplossen. Bij ons hotel maken we gebruik van een achterliggende </w:t>
+      </w:r>
+      <w:r>
+        <w:rPr>
+          <w:b/>
+        </w:rPr>
+        <w:t>Graph</w:t>
+      </w:r>
+      <w:r>
+        <w:t xml:space="preserve"> met </w:t>
+      </w:r>
+      <w:r>
+        <w:rPr>
+          <w:b/>
+        </w:rPr>
+        <w:t>Node</w:t>
+      </w:r>
+      <w:r>
+        <w:t xml:space="preserve">’s. </w:t>
+      </w:r>
+      <w:r>
+        <w:rPr>
+          <w:b/>
+        </w:rPr>
+        <w:t>Node</w:t>
+      </w:r>
+      <w:r>
+        <w:t xml:space="preserve">’s weten welke andere </w:t>
+      </w:r>
+      <w:r>
+        <w:rPr>
+          <w:b/>
+        </w:rPr>
+        <w:t>Node</w:t>
+      </w:r>
+      <w:r>
+        <w:t xml:space="preserve">’s aan hem verbonden zitten en aan welk </w:t>
+      </w:r>
+      <w:r>
+        <w:rPr>
+          <w:b/>
+        </w:rPr>
+        <w:t>IArea</w:t>
+      </w:r>
+      <w:r>
+        <w:t xml:space="preserve"> die verbonden is</w:t>
+      </w:r>
+      <w:r>
+        <w:t xml:space="preserve"> en de </w:t>
+      </w:r>
+      <w:r>
+        <w:rPr>
+          <w:b/>
+        </w:rPr>
+        <w:t>Graph</w:t>
+      </w:r>
+      <w:r>
+        <w:t xml:space="preserve"> weet welke </w:t>
+      </w:r>
+      <w:r>
+        <w:rPr>
+          <w:b/>
+        </w:rPr>
+        <w:t xml:space="preserve">StartingNode </w:t>
+      </w:r>
+      <w:r>
+        <w:t xml:space="preserve">die heeft </w:t>
+      </w:r>
+      <w:r>
+        <w:t xml:space="preserve">en een </w:t>
+      </w:r>
+      <w:r>
+        <w:rPr>
+          <w:b/>
+        </w:rPr>
+        <w:t>Node[,]</w:t>
+      </w:r>
+      <w:r>
+        <w:t xml:space="preserve"> (2-dimensionale </w:t>
+      </w:r>
+      <w:r>
+        <w:rPr>
+          <w:b/>
+        </w:rPr>
+        <w:t>Array</w:t>
+      </w:r>
+      <w:r>
+        <w:t xml:space="preserve">) voor een overzicht van alle </w:t>
+      </w:r>
+      <w:r>
+        <w:rPr>
+          <w:b/>
+        </w:rPr>
+        <w:t>Node</w:t>
+      </w:r>
+      <w:r>
+        <w:t xml:space="preserve">’s. </w:t>
+      </w:r>
+      <w:r>
+        <w:t xml:space="preserve">Perfect voor Pathfinding dus, want we kunnen aan de </w:t>
+      </w:r>
+      <w:r>
+        <w:rPr>
+          <w:b/>
+        </w:rPr>
+        <w:t>Graph</w:t>
+      </w:r>
+      <w:r>
+        <w:t xml:space="preserve"> vragen wat de route is van de ene naar de andere </w:t>
+      </w:r>
+      <w:r>
+        <w:rPr>
+          <w:b/>
+        </w:rPr>
+        <w:t>Node</w:t>
+      </w:r>
+      <w:r>
+        <w:t>.</w:t>
+      </w:r>
+      <w:r>
+        <w:t xml:space="preserve"> Hieronder vindt u meer uitleg over de keuzes die zijn gemaakt voor het Pathfinding gedeelte van het project.</w:t>
+      </w:r>
+    </w:p>
+    <w:p/>
+    <w:p>
+      <w:pPr>
+        <w:pStyle w:val="Kop2"/>
+        <w:pBdr>
+          <w:bottom w:val="single" w:sz="6" w:space="1" w:color="auto"/>
+        </w:pBdr>
+      </w:pPr>
+      <w:bookmarkStart w:id="5" w:name="_Toc527653847"/>
+      <w:r>
+        <w:t>Graph</w:t>
       </w:r>
       <w:bookmarkEnd w:id="5"/>
     </w:p>
     <w:p>
       <w:pPr>
-        <w:pStyle w:val="NoSpacing"/>
+        <w:pStyle w:val="Geenafstand"/>
       </w:pPr>
     </w:p>
     <w:p>
-      <w:r>
-        <w:t>In het project is Pathfinding een groot aspect</w:t>
-      </w:r>
-      <w:r>
-        <w:t xml:space="preserve">. Wij hebben daarom ook goed nagedacht over hoe </w:t>
-      </w:r>
-      <w:r>
-        <w:t xml:space="preserve">we dit probleem gingen oplossen. Bij ons hotel maken we gebruik van een achterliggende </w:t>
+      <w:pPr>
+        <w:rPr>
+          <w:sz w:val="20"/>
+        </w:rPr>
+      </w:pPr>
+      <w:r>
+        <w:t xml:space="preserve">Na het aanmaken van de </w:t>
+      </w:r>
+      <w:r>
+        <w:rPr>
+          <w:b/>
+        </w:rPr>
+        <w:t xml:space="preserve">Hotel  </w:t>
+      </w:r>
+      <w:r>
+        <w:t xml:space="preserve">klasse wordt er ook een </w:t>
       </w:r>
       <w:r>
         <w:rPr>
@@ -5820,7 +5976,225 @@
         <w:t>Graph</w:t>
       </w:r>
       <w:r>
-        <w:t xml:space="preserve"> met </w:t>
+        <w:t xml:space="preserve"> klasse gemaakt.</w:t>
+      </w:r>
+      <w:r>
+        <w:t xml:space="preserve"> </w:t>
+      </w:r>
+      <w:r>
+        <w:t xml:space="preserve">Dit is een </w:t>
+      </w:r>
+      <w:r>
+        <w:rPr>
+          <w:b/>
+        </w:rPr>
+        <w:t>static class</w:t>
+      </w:r>
+      <w:r>
+        <w:t xml:space="preserve">, zodat andere classes binnen de </w:t>
+      </w:r>
+      <w:r>
+        <w:rPr>
+          <w:b/>
+        </w:rPr>
+        <w:t>namespace HotelSimulatie</w:t>
+      </w:r>
+      <w:r>
+        <w:t xml:space="preserve"> er direct bij kunnen.</w:t>
+      </w:r>
+      <w:r>
+        <w:t xml:space="preserve"> Deze wordt gevuld door de </w:t>
+      </w:r>
+      <w:r>
+        <w:rPr>
+          <w:b/>
+        </w:rPr>
+        <w:t>CreateGraph()</w:t>
+      </w:r>
+      <w:r>
+        <w:t xml:space="preserve"> methode. Deze is te lang om te laten zien, dus verwijs ik hier u om naar de code zelf te kijken en intussen dit document ernaast te houden</w:t>
+      </w:r>
+      <w:r>
+        <w:t xml:space="preserve"> </w:t>
+      </w:r>
+      <w:r>
+        <w:rPr>
+          <w:i/>
+          <w:sz w:val="20"/>
+        </w:rPr>
+        <w:t>(ProjectHotel\HotelSimulatie\HotelSimulatie\Pathfinding</w:t>
+      </w:r>
+      <w:r>
+        <w:rPr>
+          <w:i/>
+          <w:sz w:val="20"/>
+        </w:rPr>
+        <w:t>\Graph.cs</w:t>
+      </w:r>
+      <w:r>
+        <w:rPr>
+          <w:i/>
+          <w:sz w:val="20"/>
+        </w:rPr>
+        <w:t>)</w:t>
+      </w:r>
+      <w:r>
+        <w:rPr>
+          <w:sz w:val="20"/>
+        </w:rPr>
+        <w:t>.</w:t>
+      </w:r>
+    </w:p>
+    <w:p>
+      <w:pPr>
+        <w:pStyle w:val="Kop2"/>
+        <w:pBdr>
+          <w:bottom w:val="single" w:sz="6" w:space="1" w:color="auto"/>
+        </w:pBdr>
+      </w:pPr>
+      <w:bookmarkStart w:id="6" w:name="_Toc527653848"/>
+      <w:r>
+        <w:t>CreateGraph</w:t>
+      </w:r>
+      <w:bookmarkEnd w:id="6"/>
+    </w:p>
+    <w:p>
+      <w:pPr>
+        <w:pStyle w:val="Geenafstand"/>
+      </w:pPr>
+    </w:p>
+    <w:p>
+      <w:r>
+        <w:t xml:space="preserve">De </w:t>
+      </w:r>
+      <w:r>
+        <w:rPr>
+          <w:b/>
+        </w:rPr>
+        <w:t>Graph</w:t>
+      </w:r>
+      <w:r>
+        <w:t xml:space="preserve"> wordt gevuld door een dubbele </w:t>
+      </w:r>
+      <w:r>
+        <w:rPr>
+          <w:b/>
+        </w:rPr>
+        <w:t>for</w:t>
+      </w:r>
+      <w:r>
+        <w:t xml:space="preserve"> loop die door alle </w:t>
+      </w:r>
+      <w:r>
+        <w:rPr>
+          <w:b/>
+        </w:rPr>
+        <w:t>IArea</w:t>
+      </w:r>
+      <w:r>
+        <w:t xml:space="preserve">’s van </w:t>
+      </w:r>
+      <w:r>
+        <w:rPr>
+          <w:b/>
+        </w:rPr>
+        <w:t>Hotel.Floors</w:t>
+      </w:r>
+      <w:r>
+        <w:t xml:space="preserve"> gaat</w:t>
+      </w:r>
+      <w:r>
+        <w:t xml:space="preserve">. Aan de hand van de locatie van de </w:t>
+      </w:r>
+      <w:r>
+        <w:rPr>
+          <w:b/>
+        </w:rPr>
+        <w:t>IArea</w:t>
+      </w:r>
+      <w:r>
+        <w:t xml:space="preserve"> (wordt gezien met de </w:t>
+      </w:r>
+      <w:r>
+        <w:rPr>
+          <w:b/>
+        </w:rPr>
+        <w:t xml:space="preserve">i- </w:t>
+      </w:r>
+      <w:r>
+        <w:t xml:space="preserve">en </w:t>
+      </w:r>
+      <w:r>
+        <w:rPr>
+          <w:b/>
+        </w:rPr>
+        <w:t xml:space="preserve">j int </w:t>
+      </w:r>
+      <w:r>
+        <w:t>variable)</w:t>
+      </w:r>
+      <w:r>
+        <w:t xml:space="preserve"> wordt er een </w:t>
+      </w:r>
+      <w:r>
+        <w:rPr>
+          <w:b/>
+        </w:rPr>
+        <w:t xml:space="preserve">Node </w:t>
+      </w:r>
+      <w:r>
+        <w:t xml:space="preserve">met een bepaald </w:t>
+      </w:r>
+      <w:r>
+        <w:rPr>
+          <w:b/>
+        </w:rPr>
+        <w:t>NodeType</w:t>
+      </w:r>
+      <w:r>
+        <w:t xml:space="preserve"> gecreerd. De </w:t>
+      </w:r>
+      <w:r>
+        <w:rPr>
+          <w:b/>
+        </w:rPr>
+        <w:t>NodeType</w:t>
+      </w:r>
+      <w:r>
+        <w:t xml:space="preserve">’s staan in een </w:t>
+      </w:r>
+      <w:r>
+        <w:rPr>
+          <w:b/>
+        </w:rPr>
+        <w:t>Enum</w:t>
+      </w:r>
+      <w:r>
+        <w:t xml:space="preserve"> binnen de </w:t>
+      </w:r>
+      <w:r>
+        <w:rPr>
+          <w:b/>
+        </w:rPr>
+        <w:t xml:space="preserve">Node </w:t>
+      </w:r>
+      <w:r>
+        <w:t>klasse</w:t>
+      </w:r>
+      <w:r>
+        <w:rPr>
+          <w:b/>
+        </w:rPr>
+        <w:t>.</w:t>
+      </w:r>
+      <w:r>
+        <w:rPr>
+          <w:b/>
+        </w:rPr>
+        <w:t xml:space="preserve"> </w:t>
+      </w:r>
+      <w:r>
+        <w:t xml:space="preserve">Deze </w:t>
       </w:r>
       <w:r>
         <w:rPr>
@@ -5829,7 +6203,60 @@
         <w:t>Node</w:t>
       </w:r>
       <w:r>
-        <w:t xml:space="preserve">’s. </w:t>
+        <w:t xml:space="preserve">’s worden in een tijdelijke </w:t>
+      </w:r>
+      <w:r>
+        <w:rPr>
+          <w:b/>
+        </w:rPr>
+        <w:t xml:space="preserve">Node[,] </w:t>
+      </w:r>
+      <w:r>
+        <w:t xml:space="preserve">opgeslagen om daarna in de </w:t>
+      </w:r>
+      <w:r>
+        <w:rPr>
+          <w:b/>
+        </w:rPr>
+        <w:t>private static HotelNodes</w:t>
+      </w:r>
+      <w:r>
+        <w:t xml:space="preserve"> te komen. </w:t>
+      </w:r>
+    </w:p>
+    <w:p>
+      <w:r>
+        <w:t xml:space="preserve">Daarna wordt de tijdelijke </w:t>
+      </w:r>
+      <w:r>
+        <w:rPr>
+          <w:b/>
+        </w:rPr>
+        <w:t>Node[,]</w:t>
+      </w:r>
+      <w:r>
+        <w:t xml:space="preserve"> (</w:t>
+      </w:r>
+      <w:r>
+        <w:rPr>
+          <w:b/>
+        </w:rPr>
+        <w:t>hotelNodes</w:t>
+      </w:r>
+      <w:r>
+        <w:t xml:space="preserve">) uitgelezen door een nieuwe dubbele </w:t>
+      </w:r>
+      <w:r>
+        <w:rPr>
+          <w:b/>
+        </w:rPr>
+        <w:t>for</w:t>
+      </w:r>
+      <w:r>
+        <w:t xml:space="preserve"> loop</w:t>
+      </w:r>
+      <w:r>
+        <w:t xml:space="preserve">. Deze keer worden de </w:t>
       </w:r>
       <w:r>
         <w:rPr>
@@ -5838,7 +6265,700 @@
         <w:t>Node</w:t>
       </w:r>
       <w:r>
-        <w:t xml:space="preserve">’s weten welke andere </w:t>
+        <w:t xml:space="preserve">’s binnen de </w:t>
+      </w:r>
+      <w:r>
+        <w:rPr>
+          <w:b/>
+        </w:rPr>
+        <w:t>hotelNodes</w:t>
+      </w:r>
+      <w:r>
+        <w:t xml:space="preserve"> gevuld met data</w:t>
+      </w:r>
+      <w:r>
+        <w:t xml:space="preserve">. </w:t>
+      </w:r>
+      <w:r>
+        <w:t xml:space="preserve">Dit is de </w:t>
+      </w:r>
+      <w:r>
+        <w:rPr>
+          <w:b/>
+        </w:rPr>
+        <w:t xml:space="preserve">private </w:t>
+      </w:r>
+      <w:r>
+        <w:t>array die we kunnen gebruiken wanneer we een positie willen weten, of in ons geval: uitrekenen wat de snelste en efficiëntste route is van A naar B.</w:t>
+      </w:r>
+    </w:p>
+    <w:p>
+      <w:r>
+        <w:rPr>
+          <w:noProof/>
+        </w:rPr>
+        <mc:AlternateContent>
+          <mc:Choice Requires="wps">
+            <w:drawing>
+              <wp:anchor distT="45720" distB="45720" distL="114300" distR="114300" simplePos="0" relativeHeight="251669504" behindDoc="0" locked="0" layoutInCell="1" allowOverlap="1">
+                <wp:simplePos x="0" y="0"/>
+                <wp:positionH relativeFrom="margin">
+                  <wp:align>right</wp:align>
+                </wp:positionH>
+                <wp:positionV relativeFrom="paragraph">
+                  <wp:posOffset>620841</wp:posOffset>
+                </wp:positionV>
+                <wp:extent cx="5716905" cy="1226820"/>
+                <wp:effectExtent l="0" t="0" r="17145" b="11430"/>
+                <wp:wrapSquare wrapText="bothSides"/>
+                <wp:docPr id="5" name="Tekstvak 2"/>
+                <wp:cNvGraphicFramePr>
+                  <a:graphicFrameLocks xmlns:a="http://schemas.openxmlformats.org/drawingml/2006/main"/>
+                </wp:cNvGraphicFramePr>
+                <a:graphic xmlns:a="http://schemas.openxmlformats.org/drawingml/2006/main">
+                  <a:graphicData uri="http://schemas.microsoft.com/office/word/2010/wordprocessingShape">
+                    <wps:wsp>
+                      <wps:cNvSpPr txBox="1">
+                        <a:spLocks noChangeArrowheads="1"/>
+                      </wps:cNvSpPr>
+                      <wps:spPr bwMode="auto">
+                        <a:xfrm>
+                          <a:off x="0" y="0"/>
+                          <a:ext cx="5716905" cy="1227438"/>
+                        </a:xfrm>
+                        <a:prstGeom prst="rect">
+                          <a:avLst/>
+                        </a:prstGeom>
+                        <a:solidFill>
+                          <a:srgbClr val="FFFFFF"/>
+                        </a:solidFill>
+                        <a:ln w="9525">
+                          <a:solidFill>
+                            <a:srgbClr val="000000"/>
+                          </a:solidFill>
+                          <a:miter lim="800000"/>
+                          <a:headEnd/>
+                          <a:tailEnd/>
+                        </a:ln>
+                      </wps:spPr>
+                      <wps:txbx>
+                        <w:txbxContent>
+                          <w:p>
+                            <w:pPr>
+                              <w:autoSpaceDE w:val="0"/>
+                              <w:autoSpaceDN w:val="0"/>
+                              <w:adjustRightInd w:val="0"/>
+                              <w:spacing w:after="0" w:line="240" w:lineRule="auto"/>
+                              <w:rPr>
+                                <w:rFonts w:ascii="Consolas" w:hAnsi="Consolas" w:cs="Consolas"/>
+                                <w:color w:val="000000"/>
+                                <w:sz w:val="19"/>
+                                <w:szCs w:val="19"/>
+                                <w:lang w:val="en-US"/>
+                              </w:rPr>
+                            </w:pPr>
+                            <w:r>
+                              <w:rPr>
+                                <w:rFonts w:ascii="Consolas" w:hAnsi="Consolas" w:cs="Consolas"/>
+                                <w:color w:val="0000FF"/>
+                                <w:sz w:val="19"/>
+                                <w:szCs w:val="19"/>
+                                <w:lang w:val="en-US"/>
+                              </w:rPr>
+                              <w:t>public</w:t>
+                            </w:r>
+                            <w:r>
+                              <w:rPr>
+                                <w:rFonts w:ascii="Consolas" w:hAnsi="Consolas" w:cs="Consolas"/>
+                                <w:color w:val="000000"/>
+                                <w:sz w:val="19"/>
+                                <w:szCs w:val="19"/>
+                                <w:lang w:val="en-US"/>
+                              </w:rPr>
+                              <w:t xml:space="preserve"> Node FillRoomNode(IArea Area, Node LeftNode, Node RightNode)</w:t>
+                            </w:r>
+                          </w:p>
+                          <w:p>
+                            <w:pPr>
+                              <w:autoSpaceDE w:val="0"/>
+                              <w:autoSpaceDN w:val="0"/>
+                              <w:adjustRightInd w:val="0"/>
+                              <w:spacing w:after="0" w:line="240" w:lineRule="auto"/>
+                              <w:rPr>
+                                <w:rFonts w:ascii="Consolas" w:hAnsi="Consolas" w:cs="Consolas"/>
+                                <w:color w:val="000000"/>
+                                <w:sz w:val="19"/>
+                                <w:szCs w:val="19"/>
+                                <w:lang w:val="en-US"/>
+                              </w:rPr>
+                            </w:pPr>
+                            <w:r>
+                              <w:rPr>
+                                <w:rFonts w:ascii="Consolas" w:hAnsi="Consolas" w:cs="Consolas"/>
+                                <w:color w:val="000000"/>
+                                <w:sz w:val="19"/>
+                                <w:szCs w:val="19"/>
+                                <w:lang w:val="en-US"/>
+                              </w:rPr>
+                              <w:t>{</w:t>
+                            </w:r>
+                          </w:p>
+                          <w:p>
+                            <w:pPr>
+                              <w:autoSpaceDE w:val="0"/>
+                              <w:autoSpaceDN w:val="0"/>
+                              <w:adjustRightInd w:val="0"/>
+                              <w:spacing w:after="0" w:line="240" w:lineRule="auto"/>
+                              <w:ind w:firstLine="720"/>
+                              <w:rPr>
+                                <w:rFonts w:ascii="Consolas" w:hAnsi="Consolas" w:cs="Consolas"/>
+                                <w:color w:val="000000"/>
+                                <w:sz w:val="19"/>
+                                <w:szCs w:val="19"/>
+                                <w:lang w:val="en-US"/>
+                              </w:rPr>
+                            </w:pPr>
+                            <w:r>
+                              <w:rPr>
+                                <w:rFonts w:ascii="Consolas" w:hAnsi="Consolas" w:cs="Consolas"/>
+                                <w:color w:val="0000FF"/>
+                                <w:sz w:val="19"/>
+                                <w:szCs w:val="19"/>
+                                <w:lang w:val="en-US"/>
+                              </w:rPr>
+                              <w:t>this</w:t>
+                            </w:r>
+                            <w:r>
+                              <w:rPr>
+                                <w:rFonts w:ascii="Consolas" w:hAnsi="Consolas" w:cs="Consolas"/>
+                                <w:color w:val="000000"/>
+                                <w:sz w:val="19"/>
+                                <w:szCs w:val="19"/>
+                                <w:lang w:val="en-US"/>
+                              </w:rPr>
+                              <w:t xml:space="preserve">.Area = </w:t>
+                            </w:r>
+                            <w:r>
+                              <w:rPr>
+                                <w:rFonts w:ascii="Consolas" w:hAnsi="Consolas" w:cs="Consolas"/>
+                                <w:color w:val="000000"/>
+                                <w:sz w:val="19"/>
+                                <w:szCs w:val="19"/>
+                                <w:lang w:val="en-US"/>
+                              </w:rPr>
+                              <w:t>A</w:t>
+                            </w:r>
+                            <w:r>
+                              <w:rPr>
+                                <w:rFonts w:ascii="Consolas" w:hAnsi="Consolas" w:cs="Consolas"/>
+                                <w:color w:val="000000"/>
+                                <w:sz w:val="19"/>
+                                <w:szCs w:val="19"/>
+                                <w:lang w:val="en-US"/>
+                              </w:rPr>
+                              <w:t>rea;</w:t>
+                            </w:r>
+                          </w:p>
+                          <w:p>
+                            <w:pPr>
+                              <w:autoSpaceDE w:val="0"/>
+                              <w:autoSpaceDN w:val="0"/>
+                              <w:adjustRightInd w:val="0"/>
+                              <w:spacing w:after="0" w:line="240" w:lineRule="auto"/>
+                              <w:ind w:firstLine="720"/>
+                              <w:rPr>
+                                <w:rFonts w:ascii="Consolas" w:hAnsi="Consolas" w:cs="Consolas"/>
+                                <w:color w:val="000000"/>
+                                <w:sz w:val="19"/>
+                                <w:szCs w:val="19"/>
+                                <w:lang w:val="en-US"/>
+                              </w:rPr>
+                            </w:pPr>
+                            <w:r>
+                              <w:rPr>
+                                <w:rFonts w:ascii="Consolas" w:hAnsi="Consolas" w:cs="Consolas"/>
+                                <w:color w:val="0000FF"/>
+                                <w:sz w:val="19"/>
+                                <w:szCs w:val="19"/>
+                                <w:lang w:val="en-US"/>
+                              </w:rPr>
+                              <w:t>this</w:t>
+                            </w:r>
+                            <w:r>
+                              <w:rPr>
+                                <w:rFonts w:ascii="Consolas" w:hAnsi="Consolas" w:cs="Consolas"/>
+                                <w:color w:val="000000"/>
+                                <w:sz w:val="19"/>
+                                <w:szCs w:val="19"/>
+                                <w:lang w:val="en-US"/>
+                              </w:rPr>
+                              <w:t>.RightNode = RightNode;</w:t>
+                            </w:r>
+                          </w:p>
+                          <w:p>
+                            <w:pPr>
+                              <w:autoSpaceDE w:val="0"/>
+                              <w:autoSpaceDN w:val="0"/>
+                              <w:adjustRightInd w:val="0"/>
+                              <w:spacing w:after="0" w:line="240" w:lineRule="auto"/>
+                              <w:ind w:firstLine="720"/>
+                              <w:rPr>
+                                <w:rFonts w:ascii="Consolas" w:hAnsi="Consolas" w:cs="Consolas"/>
+                                <w:color w:val="000000"/>
+                                <w:sz w:val="19"/>
+                                <w:szCs w:val="19"/>
+                                <w:lang w:val="en-US"/>
+                              </w:rPr>
+                            </w:pPr>
+                            <w:r>
+                              <w:rPr>
+                                <w:rFonts w:ascii="Consolas" w:hAnsi="Consolas" w:cs="Consolas"/>
+                                <w:color w:val="0000FF"/>
+                                <w:sz w:val="19"/>
+                                <w:szCs w:val="19"/>
+                                <w:lang w:val="en-US"/>
+                              </w:rPr>
+                              <w:t>this</w:t>
+                            </w:r>
+                            <w:r>
+                              <w:rPr>
+                                <w:rFonts w:ascii="Consolas" w:hAnsi="Consolas" w:cs="Consolas"/>
+                                <w:color w:val="000000"/>
+                                <w:sz w:val="19"/>
+                                <w:szCs w:val="19"/>
+                                <w:lang w:val="en-US"/>
+                              </w:rPr>
+                              <w:t>.LeftNode = LeftNode;</w:t>
+                            </w:r>
+                          </w:p>
+                          <w:p>
+                            <w:pPr>
+                              <w:autoSpaceDE w:val="0"/>
+                              <w:autoSpaceDN w:val="0"/>
+                              <w:adjustRightInd w:val="0"/>
+                              <w:spacing w:after="0" w:line="240" w:lineRule="auto"/>
+                              <w:ind w:firstLine="720"/>
+                              <w:rPr>
+                                <w:rFonts w:ascii="Consolas" w:hAnsi="Consolas" w:cs="Consolas"/>
+                                <w:color w:val="000000"/>
+                                <w:sz w:val="19"/>
+                                <w:szCs w:val="19"/>
+                                <w:lang w:val="en-US"/>
+                              </w:rPr>
+                            </w:pPr>
+                            <w:r>
+                              <w:rPr>
+                                <w:rFonts w:ascii="Consolas" w:hAnsi="Consolas" w:cs="Consolas"/>
+                                <w:color w:val="0000FF"/>
+                                <w:sz w:val="19"/>
+                                <w:szCs w:val="19"/>
+                                <w:lang w:val="en-US"/>
+                              </w:rPr>
+                              <w:t>this</w:t>
+                            </w:r>
+                            <w:r>
+                              <w:rPr>
+                                <w:rFonts w:ascii="Consolas" w:hAnsi="Consolas" w:cs="Consolas"/>
+                                <w:color w:val="000000"/>
+                                <w:sz w:val="19"/>
+                                <w:szCs w:val="19"/>
+                                <w:lang w:val="en-US"/>
+                              </w:rPr>
+                              <w:t>.NodeType = ENodeType.Room;</w:t>
+                            </w:r>
+                          </w:p>
+                          <w:p>
+                            <w:pPr>
+                              <w:autoSpaceDE w:val="0"/>
+                              <w:autoSpaceDN w:val="0"/>
+                              <w:adjustRightInd w:val="0"/>
+                              <w:spacing w:after="0" w:line="240" w:lineRule="auto"/>
+                              <w:ind w:firstLine="720"/>
+                              <w:rPr>
+                                <w:rFonts w:ascii="Consolas" w:hAnsi="Consolas" w:cs="Consolas"/>
+                                <w:color w:val="000000"/>
+                                <w:sz w:val="19"/>
+                                <w:szCs w:val="19"/>
+                                <w:lang w:val="en-US"/>
+                              </w:rPr>
+                            </w:pPr>
+                            <w:r>
+                              <w:rPr>
+                                <w:rFonts w:ascii="Consolas" w:hAnsi="Consolas" w:cs="Consolas"/>
+                                <w:color w:val="0000FF"/>
+                                <w:sz w:val="19"/>
+                                <w:szCs w:val="19"/>
+                                <w:lang w:val="en-US"/>
+                              </w:rPr>
+                              <w:t>return</w:t>
+                            </w:r>
+                            <w:r>
+                              <w:rPr>
+                                <w:rFonts w:ascii="Consolas" w:hAnsi="Consolas" w:cs="Consolas"/>
+                                <w:color w:val="000000"/>
+                                <w:sz w:val="19"/>
+                                <w:szCs w:val="19"/>
+                                <w:lang w:val="en-US"/>
+                              </w:rPr>
+                              <w:t xml:space="preserve"> </w:t>
+                            </w:r>
+                            <w:r>
+                              <w:rPr>
+                                <w:rFonts w:ascii="Consolas" w:hAnsi="Consolas" w:cs="Consolas"/>
+                                <w:color w:val="0000FF"/>
+                                <w:sz w:val="19"/>
+                                <w:szCs w:val="19"/>
+                                <w:lang w:val="en-US"/>
+                              </w:rPr>
+                              <w:t>this</w:t>
+                            </w:r>
+                            <w:r>
+                              <w:rPr>
+                                <w:rFonts w:ascii="Consolas" w:hAnsi="Consolas" w:cs="Consolas"/>
+                                <w:color w:val="000000"/>
+                                <w:sz w:val="19"/>
+                                <w:szCs w:val="19"/>
+                                <w:lang w:val="en-US"/>
+                              </w:rPr>
+                              <w:t>;</w:t>
+                            </w:r>
+                          </w:p>
+                          <w:p>
+                            <w:r>
+                              <w:rPr>
+                                <w:rFonts w:ascii="Consolas" w:hAnsi="Consolas" w:cs="Consolas"/>
+                                <w:color w:val="000000"/>
+                                <w:sz w:val="19"/>
+                                <w:szCs w:val="19"/>
+                                <w:lang w:val="en-US"/>
+                              </w:rPr>
+                              <w:t>}</w:t>
+                            </w:r>
+                          </w:p>
+                        </w:txbxContent>
+                      </wps:txbx>
+                      <wps:bodyPr rot="0" vert="horz" wrap="square" lIns="91440" tIns="45720" rIns="91440" bIns="45720" anchor="t" anchorCtr="0">
+                        <a:noAutofit/>
+                      </wps:bodyPr>
+                    </wps:wsp>
+                  </a:graphicData>
+                </a:graphic>
+                <wp14:sizeRelH relativeFrom="margin">
+                  <wp14:pctWidth>0</wp14:pctWidth>
+                </wp14:sizeRelH>
+                <wp14:sizeRelV relativeFrom="margin">
+                  <wp14:pctHeight>0</wp14:pctHeight>
+                </wp14:sizeRelV>
+              </wp:anchor>
+            </w:drawing>
+          </mc:Choice>
+          <mc:Fallback>
+            <w:pict>
+              <v:shape id="Tekstvak 2" o:spid="_x0000_s1031" type="#_x0000_t202" style="position:absolute;margin-left:398.95pt;margin-top:48.9pt;width:450.15pt;height:96.6pt;z-index:251669504;visibility:visible;mso-wrap-style:square;mso-width-percent:0;mso-height-percent:0;mso-wrap-distance-left:9pt;mso-wrap-distance-top:3.6pt;mso-wrap-distance-right:9pt;mso-wrap-distance-bottom:3.6pt;mso-position-horizontal:right;mso-position-horizontal-relative:margin;mso-position-vertical:absolute;mso-position-vertical-relative:text;mso-width-percent:0;mso-height-percent:0;mso-width-relative:margin;mso-height-relative:margin;v-text-anchor:top" o:gfxdata="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">
+                <v:textbox>
+                  <w:txbxContent>
+                    <w:p>
+                      <w:pPr>
+                        <w:autoSpaceDE w:val="0"/>
+                        <w:autoSpaceDN w:val="0"/>
+                        <w:adjustRightInd w:val="0"/>
+                        <w:spacing w:after="0" w:line="240" w:lineRule="auto"/>
+                        <w:rPr>
+                          <w:rFonts w:ascii="Consolas" w:hAnsi="Consolas" w:cs="Consolas"/>
+                          <w:color w:val="000000"/>
+                          <w:sz w:val="19"/>
+                          <w:szCs w:val="19"/>
+                          <w:lang w:val="en-US"/>
+                        </w:rPr>
+                      </w:pPr>
+                      <w:r>
+                        <w:rPr>
+                          <w:rFonts w:ascii="Consolas" w:hAnsi="Consolas" w:cs="Consolas"/>
+                          <w:color w:val="0000FF"/>
+                          <w:sz w:val="19"/>
+                          <w:szCs w:val="19"/>
+                          <w:lang w:val="en-US"/>
+                        </w:rPr>
+                        <w:t>public</w:t>
+                      </w:r>
+                      <w:r>
+                        <w:rPr>
+                          <w:rFonts w:ascii="Consolas" w:hAnsi="Consolas" w:cs="Consolas"/>
+                          <w:color w:val="000000"/>
+                          <w:sz w:val="19"/>
+                          <w:szCs w:val="19"/>
+                          <w:lang w:val="en-US"/>
+                        </w:rPr>
+                        <w:t xml:space="preserve"> Node FillRoomNode(IArea Area, Node LeftNode, Node RightNode)</w:t>
+                      </w:r>
+                    </w:p>
+                    <w:p>
+                      <w:pPr>
+                        <w:autoSpaceDE w:val="0"/>
+                        <w:autoSpaceDN w:val="0"/>
+                        <w:adjustRightInd w:val="0"/>
+                        <w:spacing w:after="0" w:line="240" w:lineRule="auto"/>
+                        <w:rPr>
+                          <w:rFonts w:ascii="Consolas" w:hAnsi="Consolas" w:cs="Consolas"/>
+                          <w:color w:val="000000"/>
+                          <w:sz w:val="19"/>
+                          <w:szCs w:val="19"/>
+                          <w:lang w:val="en-US"/>
+                        </w:rPr>
+                      </w:pPr>
+                      <w:r>
+                        <w:rPr>
+                          <w:rFonts w:ascii="Consolas" w:hAnsi="Consolas" w:cs="Consolas"/>
+                          <w:color w:val="000000"/>
+                          <w:sz w:val="19"/>
+                          <w:szCs w:val="19"/>
+                          <w:lang w:val="en-US"/>
+                        </w:rPr>
+                        <w:t>{</w:t>
+                      </w:r>
+                    </w:p>
+                    <w:p>
+                      <w:pPr>
+                        <w:autoSpaceDE w:val="0"/>
+                        <w:autoSpaceDN w:val="0"/>
+                        <w:adjustRightInd w:val="0"/>
+                        <w:spacing w:after="0" w:line="240" w:lineRule="auto"/>
+                        <w:ind w:firstLine="720"/>
+                        <w:rPr>
+                          <w:rFonts w:ascii="Consolas" w:hAnsi="Consolas" w:cs="Consolas"/>
+                          <w:color w:val="000000"/>
+                          <w:sz w:val="19"/>
+                          <w:szCs w:val="19"/>
+                          <w:lang w:val="en-US"/>
+                        </w:rPr>
+                      </w:pPr>
+                      <w:r>
+                        <w:rPr>
+                          <w:rFonts w:ascii="Consolas" w:hAnsi="Consolas" w:cs="Consolas"/>
+                          <w:color w:val="0000FF"/>
+                          <w:sz w:val="19"/>
+                          <w:szCs w:val="19"/>
+                          <w:lang w:val="en-US"/>
+                        </w:rPr>
+                        <w:t>this</w:t>
+                      </w:r>
+                      <w:r>
+                        <w:rPr>
+                          <w:rFonts w:ascii="Consolas" w:hAnsi="Consolas" w:cs="Consolas"/>
+                          <w:color w:val="000000"/>
+                          <w:sz w:val="19"/>
+                          <w:szCs w:val="19"/>
+                          <w:lang w:val="en-US"/>
+                        </w:rPr>
+                        <w:t xml:space="preserve">.Area = </w:t>
+                      </w:r>
+                      <w:r>
+                        <w:rPr>
+                          <w:rFonts w:ascii="Consolas" w:hAnsi="Consolas" w:cs="Consolas"/>
+                          <w:color w:val="000000"/>
+                          <w:sz w:val="19"/>
+                          <w:szCs w:val="19"/>
+                          <w:lang w:val="en-US"/>
+                        </w:rPr>
+                        <w:t>A</w:t>
+                      </w:r>
+                      <w:r>
+                        <w:rPr>
+                          <w:rFonts w:ascii="Consolas" w:hAnsi="Consolas" w:cs="Consolas"/>
+                          <w:color w:val="000000"/>
+                          <w:sz w:val="19"/>
+                          <w:szCs w:val="19"/>
+                          <w:lang w:val="en-US"/>
+                        </w:rPr>
+                        <w:t>rea;</w:t>
+                      </w:r>
+                    </w:p>
+                    <w:p>
+                      <w:pPr>
+                        <w:autoSpaceDE w:val="0"/>
+                        <w:autoSpaceDN w:val="0"/>
+                        <w:adjustRightInd w:val="0"/>
+                        <w:spacing w:after="0" w:line="240" w:lineRule="auto"/>
+                        <w:ind w:firstLine="720"/>
+                        <w:rPr>
+                          <w:rFonts w:ascii="Consolas" w:hAnsi="Consolas" w:cs="Consolas"/>
+                          <w:color w:val="000000"/>
+                          <w:sz w:val="19"/>
+                          <w:szCs w:val="19"/>
+                          <w:lang w:val="en-US"/>
+                        </w:rPr>
+                      </w:pPr>
+                      <w:r>
+                        <w:rPr>
+                          <w:rFonts w:ascii="Consolas" w:hAnsi="Consolas" w:cs="Consolas"/>
+                          <w:color w:val="0000FF"/>
+                          <w:sz w:val="19"/>
+                          <w:szCs w:val="19"/>
+                          <w:lang w:val="en-US"/>
+                        </w:rPr>
+                        <w:t>this</w:t>
+                      </w:r>
+                      <w:r>
+                        <w:rPr>
+                          <w:rFonts w:ascii="Consolas" w:hAnsi="Consolas" w:cs="Consolas"/>
+                          <w:color w:val="000000"/>
+                          <w:sz w:val="19"/>
+                          <w:szCs w:val="19"/>
+                          <w:lang w:val="en-US"/>
+                        </w:rPr>
+                        <w:t>.RightNode = RightNode;</w:t>
+                      </w:r>
+                    </w:p>
+                    <w:p>
+                      <w:pPr>
+                        <w:autoSpaceDE w:val="0"/>
+                        <w:autoSpaceDN w:val="0"/>
+                        <w:adjustRightInd w:val="0"/>
+                        <w:spacing w:after="0" w:line="240" w:lineRule="auto"/>
+                        <w:ind w:firstLine="720"/>
+                        <w:rPr>
+                          <w:rFonts w:ascii="Consolas" w:hAnsi="Consolas" w:cs="Consolas"/>
+                          <w:color w:val="000000"/>
+                          <w:sz w:val="19"/>
+                          <w:szCs w:val="19"/>
+                          <w:lang w:val="en-US"/>
+                        </w:rPr>
+                      </w:pPr>
+                      <w:r>
+                        <w:rPr>
+                          <w:rFonts w:ascii="Consolas" w:hAnsi="Consolas" w:cs="Consolas"/>
+                          <w:color w:val="0000FF"/>
+                          <w:sz w:val="19"/>
+                          <w:szCs w:val="19"/>
+                          <w:lang w:val="en-US"/>
+                        </w:rPr>
+                        <w:t>this</w:t>
+                      </w:r>
+                      <w:r>
+                        <w:rPr>
+                          <w:rFonts w:ascii="Consolas" w:hAnsi="Consolas" w:cs="Consolas"/>
+                          <w:color w:val="000000"/>
+                          <w:sz w:val="19"/>
+                          <w:szCs w:val="19"/>
+                          <w:lang w:val="en-US"/>
+                        </w:rPr>
+                        <w:t>.LeftNode = LeftNode;</w:t>
+                      </w:r>
+                    </w:p>
+                    <w:p>
+                      <w:pPr>
+                        <w:autoSpaceDE w:val="0"/>
+                        <w:autoSpaceDN w:val="0"/>
+                        <w:adjustRightInd w:val="0"/>
+                        <w:spacing w:after="0" w:line="240" w:lineRule="auto"/>
+                        <w:ind w:firstLine="720"/>
+                        <w:rPr>
+                          <w:rFonts w:ascii="Consolas" w:hAnsi="Consolas" w:cs="Consolas"/>
+                          <w:color w:val="000000"/>
+                          <w:sz w:val="19"/>
+                          <w:szCs w:val="19"/>
+                          <w:lang w:val="en-US"/>
+                        </w:rPr>
+                      </w:pPr>
+                      <w:r>
+                        <w:rPr>
+                          <w:rFonts w:ascii="Consolas" w:hAnsi="Consolas" w:cs="Consolas"/>
+                          <w:color w:val="0000FF"/>
+                          <w:sz w:val="19"/>
+                          <w:szCs w:val="19"/>
+                          <w:lang w:val="en-US"/>
+                        </w:rPr>
+                        <w:t>this</w:t>
+                      </w:r>
+                      <w:r>
+                        <w:rPr>
+                          <w:rFonts w:ascii="Consolas" w:hAnsi="Consolas" w:cs="Consolas"/>
+                          <w:color w:val="000000"/>
+                          <w:sz w:val="19"/>
+                          <w:szCs w:val="19"/>
+                          <w:lang w:val="en-US"/>
+                        </w:rPr>
+                        <w:t>.NodeType = ENodeType.Room;</w:t>
+                      </w:r>
+                    </w:p>
+                    <w:p>
+                      <w:pPr>
+                        <w:autoSpaceDE w:val="0"/>
+                        <w:autoSpaceDN w:val="0"/>
+                        <w:adjustRightInd w:val="0"/>
+                        <w:spacing w:after="0" w:line="240" w:lineRule="auto"/>
+                        <w:ind w:firstLine="720"/>
+                        <w:rPr>
+                          <w:rFonts w:ascii="Consolas" w:hAnsi="Consolas" w:cs="Consolas"/>
+                          <w:color w:val="000000"/>
+                          <w:sz w:val="19"/>
+                          <w:szCs w:val="19"/>
+                          <w:lang w:val="en-US"/>
+                        </w:rPr>
+                      </w:pPr>
+                      <w:r>
+                        <w:rPr>
+                          <w:rFonts w:ascii="Consolas" w:hAnsi="Consolas" w:cs="Consolas"/>
+                          <w:color w:val="0000FF"/>
+                          <w:sz w:val="19"/>
+                          <w:szCs w:val="19"/>
+                          <w:lang w:val="en-US"/>
+                        </w:rPr>
+                        <w:t>return</w:t>
+                      </w:r>
+                      <w:r>
+                        <w:rPr>
+                          <w:rFonts w:ascii="Consolas" w:hAnsi="Consolas" w:cs="Consolas"/>
+                          <w:color w:val="000000"/>
+                          <w:sz w:val="19"/>
+                          <w:szCs w:val="19"/>
+                          <w:lang w:val="en-US"/>
+                        </w:rPr>
+                        <w:t xml:space="preserve"> </w:t>
+                      </w:r>
+                      <w:r>
+                        <w:rPr>
+                          <w:rFonts w:ascii="Consolas" w:hAnsi="Consolas" w:cs="Consolas"/>
+                          <w:color w:val="0000FF"/>
+                          <w:sz w:val="19"/>
+                          <w:szCs w:val="19"/>
+                          <w:lang w:val="en-US"/>
+                        </w:rPr>
+                        <w:t>this</w:t>
+                      </w:r>
+                      <w:r>
+                        <w:rPr>
+                          <w:rFonts w:ascii="Consolas" w:hAnsi="Consolas" w:cs="Consolas"/>
+                          <w:color w:val="000000"/>
+                          <w:sz w:val="19"/>
+                          <w:szCs w:val="19"/>
+                          <w:lang w:val="en-US"/>
+                        </w:rPr>
+                        <w:t>;</w:t>
+                      </w:r>
+                    </w:p>
+                    <w:p>
+                      <w:r>
+                        <w:rPr>
+                          <w:rFonts w:ascii="Consolas" w:hAnsi="Consolas" w:cs="Consolas"/>
+                          <w:color w:val="000000"/>
+                          <w:sz w:val="19"/>
+                          <w:szCs w:val="19"/>
+                          <w:lang w:val="en-US"/>
+                        </w:rPr>
+                        <w:t>}</w:t>
+                      </w:r>
+                    </w:p>
+                  </w:txbxContent>
+                </v:textbox>
+                <w10:wrap type="square" anchorx="margin"/>
+              </v:shape>
+            </w:pict>
+          </mc:Fallback>
+        </mc:AlternateContent>
+      </w:r>
+      <w:r>
+        <w:t xml:space="preserve">Omdat er verschillende soorten </w:t>
       </w:r>
       <w:r>
         <w:rPr>
@@ -5847,19 +6967,195 @@
         <w:t>Node</w:t>
       </w:r>
       <w:r>
-        <w:t xml:space="preserve">’s aan hem verbonden zitten en aan welk </w:t>
-      </w:r>
-      <w:r>
-        <w:rPr>
-          <w:b/>
-        </w:rPr>
-        <w:t>IArea</w:t>
-      </w:r>
-      <w:r>
-        <w:t xml:space="preserve"> die verbonden is</w:t>
-      </w:r>
-      <w:r>
-        <w:t xml:space="preserve"> en de </w:t>
+        <w:t>’s zijn (trappen, liftschachten, gangen, etc.)</w:t>
+      </w:r>
+      <w:r>
+        <w:t xml:space="preserve"> moeten we ze dus ook elk anders vullen. </w:t>
+      </w:r>
+      <w:r>
+        <w:rPr>
+          <w:b/>
+        </w:rPr>
+        <w:t>Node</w:t>
+      </w:r>
+      <w:r>
+        <w:t xml:space="preserve"> class heeft daarom ook een paar methodes om goed de </w:t>
+      </w:r>
+      <w:r>
+        <w:rPr>
+          <w:b/>
+        </w:rPr>
+        <w:t>Node</w:t>
+      </w:r>
+      <w:r>
+        <w:t>’s om hem heen met elkaar te verbinden.</w:t>
+      </w:r>
+    </w:p>
+    <w:p>
+      <w:pPr>
+        <w:rPr>
+          <w:i/>
+          <w:sz w:val="18"/>
+          <w:szCs w:val="18"/>
+        </w:rPr>
+      </w:pPr>
+      <w:r>
+        <w:rPr>
+          <w:i/>
+          <w:sz w:val="18"/>
+          <w:szCs w:val="18"/>
+        </w:rPr>
+        <w:t>Een van de</w:t>
+      </w:r>
+      <w:r>
+        <w:rPr>
+          <w:i/>
+          <w:sz w:val="18"/>
+          <w:szCs w:val="18"/>
+        </w:rPr>
+        <w:t xml:space="preserve"> methode</w:t>
+      </w:r>
+      <w:r>
+        <w:rPr>
+          <w:i/>
+          <w:sz w:val="18"/>
+          <w:szCs w:val="18"/>
+        </w:rPr>
+        <w:t>s</w:t>
+      </w:r>
+      <w:r>
+        <w:rPr>
+          <w:i/>
+          <w:sz w:val="18"/>
+          <w:szCs w:val="18"/>
+        </w:rPr>
+        <w:t xml:space="preserve"> uit de </w:t>
+      </w:r>
+      <w:r>
+        <w:rPr>
+          <w:i/>
+          <w:sz w:val="18"/>
+          <w:szCs w:val="18"/>
+        </w:rPr>
+        <w:t>Node</w:t>
+      </w:r>
+      <w:r>
+        <w:rPr>
+          <w:i/>
+          <w:sz w:val="18"/>
+          <w:szCs w:val="18"/>
+        </w:rPr>
+        <w:t>.cs class</w:t>
+      </w:r>
+      <w:r>
+        <w:rPr>
+          <w:i/>
+          <w:sz w:val="18"/>
+          <w:szCs w:val="18"/>
+        </w:rPr>
+        <w:t>, wordt gebruikt om zichzelf te vullen met data.</w:t>
+      </w:r>
+    </w:p>
+    <w:p>
+      <w:r>
+        <w:t xml:space="preserve">Hierboven is een van de methodes die in de </w:t>
+      </w:r>
+      <w:r>
+        <w:rPr>
+          <w:b/>
+        </w:rPr>
+        <w:t>Node</w:t>
+      </w:r>
+      <w:r>
+        <w:t xml:space="preserve"> class staat. Omdat een ‘</w:t>
+      </w:r>
+      <w:r>
+        <w:rPr>
+          <w:b/>
+        </w:rPr>
+        <w:t>RoomNode</w:t>
+      </w:r>
+      <w:r>
+        <w:t xml:space="preserve">’ geen informatie hoeft te weten welke </w:t>
+      </w:r>
+      <w:r>
+        <w:rPr>
+          <w:b/>
+        </w:rPr>
+        <w:t>Node</w:t>
+      </w:r>
+      <w:r>
+        <w:t xml:space="preserve"> er boven- of onder hem zit, worden ook alleen de linker en rechter </w:t>
+      </w:r>
+      <w:r>
+        <w:rPr>
+          <w:b/>
+        </w:rPr>
+        <w:t>Node</w:t>
+      </w:r>
+      <w:r>
+        <w:t xml:space="preserve"> gevuld.</w:t>
+      </w:r>
+      <w:r>
+        <w:t xml:space="preserve"> Deze methode wordt aangeroepen wanneer er een </w:t>
+      </w:r>
+      <w:r>
+        <w:rPr>
+          <w:b/>
+        </w:rPr>
+        <w:t>Node</w:t>
+      </w:r>
+      <w:r>
+        <w:t xml:space="preserve"> gevuld moet worden dat geen </w:t>
+      </w:r>
+      <w:r>
+        <w:rPr>
+          <w:b/>
+        </w:rPr>
+        <w:t xml:space="preserve">ElevatorShaft </w:t>
+      </w:r>
+      <w:r>
+        <w:t>is (</w:t>
+      </w:r>
+      <w:r>
+        <w:rPr>
+          <w:b/>
+        </w:rPr>
+        <w:t xml:space="preserve">X </w:t>
+      </w:r>
+      <w:r>
+        <w:t xml:space="preserve">= 0) en geen </w:t>
+      </w:r>
+      <w:r>
+        <w:rPr>
+          <w:b/>
+        </w:rPr>
+        <w:t>Staircase</w:t>
+      </w:r>
+      <w:r>
+        <w:t xml:space="preserve"> (</w:t>
+      </w:r>
+      <w:r>
+        <w:rPr>
+          <w:b/>
+        </w:rPr>
+        <w:t>X</w:t>
+      </w:r>
+      <w:r>
+        <w:t xml:space="preserve"> = </w:t>
+      </w:r>
+      <w:r>
+        <w:rPr>
+          <w:b/>
+        </w:rPr>
+        <w:t>Hotel.Floors[0].Areas.Length</w:t>
+      </w:r>
+      <w:r>
+        <w:t xml:space="preserve">). Hieronder </w:t>
+      </w:r>
+      <w:r>
+        <w:lastRenderedPageBreak/>
+        <w:t xml:space="preserve">volgt een voorbeeld hoe een totale </w:t>
       </w:r>
       <w:r>
         <w:rPr>
@@ -5868,16 +7164,19 @@
         <w:t>Graph</w:t>
       </w:r>
       <w:r>
-        <w:t xml:space="preserve"> weet welke </w:t>
-      </w:r>
-      <w:r>
-        <w:rPr>
-          <w:b/>
-        </w:rPr>
-        <w:t xml:space="preserve">StartingNode </w:t>
-      </w:r>
-      <w:r>
-        <w:t xml:space="preserve">die heeft </w:t>
+        <w:t xml:space="preserve"> eruit kan zien. Er wordt een voorbeeld genomen met een </w:t>
+      </w:r>
+      <w:r>
+        <w:rPr>
+          <w:b/>
+        </w:rPr>
+        <w:t>Y</w:t>
+      </w:r>
+      <w:r>
+        <w:t xml:space="preserve"> van 7 (7 verdiepingen hoog)</w:t>
+      </w:r>
+      <w:r>
+        <w:t xml:space="preserve"> </w:t>
       </w:r>
       <w:r>
         <w:t xml:space="preserve">en een </w:t>
@@ -5886,19 +7185,78 @@
         <w:rPr>
           <w:b/>
         </w:rPr>
-        <w:t>Node[,]</w:t>
-      </w:r>
-      <w:r>
-        <w:t xml:space="preserve"> (2-dimensionale </w:t>
-      </w:r>
-      <w:r>
-        <w:rPr>
-          <w:b/>
-        </w:rPr>
-        <w:t>Array</w:t>
-      </w:r>
-      <w:r>
-        <w:t xml:space="preserve">) voor een overzicht van alle </w:t>
+        <w:t>X</w:t>
+      </w:r>
+      <w:r>
+        <w:t xml:space="preserve"> van</w:t>
+      </w:r>
+      <w:r>
+        <w:t xml:space="preserve"> 8</w:t>
+      </w:r>
+      <w:r>
+        <w:t xml:space="preserve"> (8 </w:t>
+      </w:r>
+      <w:r>
+        <w:t>kamers in de breedte</w:t>
+      </w:r>
+      <w:r>
+        <w:t>)</w:t>
+      </w:r>
+      <w:r>
+        <w:t xml:space="preserve"> </w:t>
+      </w:r>
+      <w:r>
+        <w:rPr>
+          <w:b/>
+        </w:rPr>
+        <w:t>Hotel</w:t>
+      </w:r>
+      <w:r>
+        <w:t>.</w:t>
+      </w:r>
+    </w:p>
+    <w:p>
+      <w:r>
+        <w:drawing>
+          <wp:inline distT="0" distB="0" distL="0" distR="0" wp14:anchorId="0B7E4DC9" wp14:editId="493FE7F9">
+            <wp:extent cx="5659395" cy="4539306"/>
+            <wp:effectExtent l="0" t="0" r="0" b="0"/>
+            <wp:docPr id="7" name="Afbeelding 7"/>
+            <wp:cNvGraphicFramePr>
+              <a:graphicFrameLocks xmlns:a="http://schemas.openxmlformats.org/drawingml/2006/main" noChangeAspect="1"/>
+            </wp:cNvGraphicFramePr>
+            <a:graphic xmlns:a="http://schemas.openxmlformats.org/drawingml/2006/main">
+              <a:graphicData uri="http://schemas.openxmlformats.org/drawingml/2006/picture">
+                <pic:pic xmlns:pic="http://schemas.openxmlformats.org/drawingml/2006/picture">
+                  <pic:nvPicPr>
+                    <pic:cNvPr id="1" name=""/>
+                    <pic:cNvPicPr/>
+                  </pic:nvPicPr>
+                  <pic:blipFill>
+                    <a:blip r:embed="rId7"/>
+                    <a:stretch>
+                      <a:fillRect/>
+                    </a:stretch>
+                  </pic:blipFill>
+                  <pic:spPr>
+                    <a:xfrm>
+                      <a:off x="0" y="0"/>
+                      <a:ext cx="5694850" cy="4567744"/>
+                    </a:xfrm>
+                    <a:prstGeom prst="rect">
+                      <a:avLst/>
+                    </a:prstGeom>
+                  </pic:spPr>
+                </pic:pic>
+              </a:graphicData>
+            </a:graphic>
+          </wp:inline>
+        </w:drawing>
+      </w:r>
+    </w:p>
+    <w:p>
+      <w:r>
+        <w:t xml:space="preserve">Elk rondje is een </w:t>
       </w:r>
       <w:r>
         <w:rPr>
@@ -5907,10 +7265,203 @@
         <w:t>Node</w:t>
       </w:r>
       <w:r>
-        <w:t xml:space="preserve">’s. </w:t>
-      </w:r>
-      <w:r>
-        <w:t xml:space="preserve">Perfect voor Pathfinding dus, want we kunnen aan de </w:t>
+        <w:t xml:space="preserve">, elk grijs streepje is een connectie tussen twee </w:t>
+      </w:r>
+      <w:r>
+        <w:rPr>
+          <w:b/>
+        </w:rPr>
+        <w:t>Node</w:t>
+      </w:r>
+      <w:r>
+        <w:t>’s (dit is een wederzijdse connectie, de linker</w:t>
+      </w:r>
+      <w:r>
+        <w:t>-</w:t>
+      </w:r>
+      <w:r>
+        <w:rPr>
+          <w:b/>
+        </w:rPr>
+        <w:t>node</w:t>
+      </w:r>
+      <w:r>
+        <w:t xml:space="preserve"> weet dat de rechter</w:t>
+      </w:r>
+      <w:r>
+        <w:t>-</w:t>
+      </w:r>
+      <w:r>
+        <w:rPr>
+          <w:b/>
+        </w:rPr>
+        <w:t>node</w:t>
+      </w:r>
+      <w:r>
+        <w:t xml:space="preserve"> aan hem verbonden zit, en andersom).</w:t>
+      </w:r>
+      <w:r>
+        <w:t xml:space="preserve"> De rode </w:t>
+      </w:r>
+      <w:r>
+        <w:rPr>
+          <w:b/>
+        </w:rPr>
+        <w:t>Node</w:t>
+      </w:r>
+      <w:r>
+        <w:t xml:space="preserve">’s zijn </w:t>
+      </w:r>
+      <w:r>
+        <w:rPr>
+          <w:b/>
+        </w:rPr>
+        <w:t>BottomNode</w:t>
+      </w:r>
+      <w:r>
+        <w:t xml:space="preserve">’s, wat betekent dat ze een </w:t>
+      </w:r>
+      <w:r>
+        <w:rPr>
+          <w:b/>
+        </w:rPr>
+        <w:t xml:space="preserve">Node </w:t>
+      </w:r>
+      <w:r>
+        <w:t>aan de rechter- of linkerkant hebben (ligt eraan of het een trap- of een liftscha</w:t>
+      </w:r>
+      <w:r>
+        <w:t>ch</w:t>
+      </w:r>
+      <w:r>
+        <w:t xml:space="preserve">t is) en een </w:t>
+      </w:r>
+      <w:r>
+        <w:rPr>
+          <w:b/>
+        </w:rPr>
+        <w:t xml:space="preserve">Node </w:t>
+      </w:r>
+      <w:r>
+        <w:t>die boven aan hem verbonden is.</w:t>
+      </w:r>
+      <w:r>
+        <w:t xml:space="preserve"> Hetzelfde geldt voor de groene </w:t>
+      </w:r>
+      <w:r>
+        <w:rPr>
+          <w:b/>
+        </w:rPr>
+        <w:t>Node</w:t>
+      </w:r>
+      <w:r>
+        <w:t>’s</w:t>
+      </w:r>
+      <w:r>
+        <w:t xml:space="preserve"> (</w:t>
+      </w:r>
+      <w:r>
+        <w:rPr>
+          <w:b/>
+        </w:rPr>
+        <w:t>TopNode</w:t>
+      </w:r>
+      <w:r>
+        <w:t>’s)</w:t>
+      </w:r>
+      <w:r>
+        <w:t xml:space="preserve">, maar dan zit er geen </w:t>
+      </w:r>
+      <w:r>
+        <w:rPr>
+          <w:b/>
+        </w:rPr>
+        <w:t xml:space="preserve">Node </w:t>
+      </w:r>
+      <w:r>
+        <w:t>boven hem, maar onder hem.</w:t>
+      </w:r>
+      <w:r>
+        <w:t xml:space="preserve"> De donkerblauwe </w:t>
+      </w:r>
+      <w:r>
+        <w:rPr>
+          <w:b/>
+        </w:rPr>
+        <w:t>Node</w:t>
+      </w:r>
+      <w:r>
+        <w:t xml:space="preserve">’s zijn </w:t>
+      </w:r>
+      <w:r>
+        <w:rPr>
+          <w:b/>
+        </w:rPr>
+        <w:t>MoveAbleNode</w:t>
+      </w:r>
+      <w:r>
+        <w:t xml:space="preserve">’s. Deze hebben een </w:t>
+      </w:r>
+      <w:r>
+        <w:rPr>
+          <w:b/>
+        </w:rPr>
+        <w:t xml:space="preserve">Node </w:t>
+      </w:r>
+      <w:r>
+        <w:t>onder ze, boven ze en naast hen (aan welke kant ligt eraan of het een trap- of liftschacht is)</w:t>
+      </w:r>
+      <w:r>
+        <w:t>.</w:t>
+      </w:r>
+    </w:p>
+    <w:p>
+      <w:r>
+        <w:t xml:space="preserve">Indirect is elke </w:t>
+      </w:r>
+      <w:r>
+        <w:rPr>
+          <w:b/>
+        </w:rPr>
+        <w:t>Node</w:t>
+      </w:r>
+      <w:r>
+        <w:t xml:space="preserve"> dus aan elkaar verbonden, dit kunnen we voor onze </w:t>
+      </w:r>
+      <w:r>
+        <w:rPr>
+          <w:b/>
+        </w:rPr>
+        <w:t>Pathfinding</w:t>
+      </w:r>
+      <w:r>
+        <w:t xml:space="preserve"> gebruiken.</w:t>
+      </w:r>
+      <w:r>
+        <w:t xml:space="preserve"> Laten we er een voorbeeld aan geven.</w:t>
+      </w:r>
+    </w:p>
+    <w:p>
+      <w:r>
+        <w:br w:type="page"/>
+      </w:r>
+    </w:p>
+    <w:p>
+      <w:pPr>
+        <w:pStyle w:val="Kop2"/>
+        <w:pBdr>
+          <w:bottom w:val="single" w:sz="6" w:space="1" w:color="auto"/>
+        </w:pBdr>
+      </w:pPr>
+      <w:r>
+        <w:lastRenderedPageBreak/>
+        <w:t>QuickestRoute</w:t>
+      </w:r>
+    </w:p>
+    <w:p/>
+    <w:p>
+      <w:r>
+        <w:t xml:space="preserve">Een van de methodes die iedereen kan aanroepen in de </w:t>
       </w:r>
       <w:r>
         <w:rPr>
@@ -5919,7 +7470,93 @@
         <w:t>Graph</w:t>
       </w:r>
       <w:r>
-        <w:t xml:space="preserve"> vragen wat de route is van de ene naar de andere </w:t>
+        <w:t xml:space="preserve"> class is </w:t>
+      </w:r>
+      <w:r>
+        <w:rPr>
+          <w:b/>
+        </w:rPr>
+        <w:t>QuickestRoute()</w:t>
+      </w:r>
+      <w:r>
+        <w:t xml:space="preserve">, wat eigenlijk de kern is van het </w:t>
+      </w:r>
+      <w:r>
+        <w:rPr>
+          <w:b/>
+        </w:rPr>
+        <w:t>Pathfinding</w:t>
+      </w:r>
+      <w:r>
+        <w:t xml:space="preserve"> in ons geval.</w:t>
+      </w:r>
+      <w:r>
+        <w:t xml:space="preserve"> Deze methode berekent namelijk alle mogelijk routes voor de class die het opvraagt, en geeft deze terug in een </w:t>
+      </w:r>
+      <w:r>
+        <w:rPr>
+          <w:b/>
+        </w:rPr>
+        <w:t>Path</w:t>
+      </w:r>
+      <w:r>
+        <w:t xml:space="preserve"> class.</w:t>
+      </w:r>
+      <w:r>
+        <w:t xml:space="preserve"> Het is makkelijker om deze methode uit te leggen met plaatjes dan met code, maar de plaatjes leggen de </w:t>
+      </w:r>
+      <w:r>
+        <w:rPr>
+          <w:b/>
+        </w:rPr>
+        <w:t>QuickestRoute()</w:t>
+      </w:r>
+      <w:r>
+        <w:t xml:space="preserve"> makkelijker uit dan de code. Wel zult u de code begrijpen nadat u de plaatjes met de uitleg heeft gelezen.</w:t>
+      </w:r>
+    </w:p>
+    <w:p>
+      <w:r>
+        <w:drawing>
+          <wp:inline distT="0" distB="0" distL="0" distR="0" wp14:anchorId="0C1FBB1F" wp14:editId="0206A6E4">
+            <wp:extent cx="5784112" cy="4639340"/>
+            <wp:effectExtent l="0" t="0" r="7620" b="8890"/>
+            <wp:docPr id="10" name="Afbeelding 10"/>
+            <wp:cNvGraphicFramePr>
+              <a:graphicFrameLocks xmlns:a="http://schemas.openxmlformats.org/drawingml/2006/main" noChangeAspect="1"/>
+            </wp:cNvGraphicFramePr>
+            <a:graphic xmlns:a="http://schemas.openxmlformats.org/drawingml/2006/main">
+              <a:graphicData uri="http://schemas.openxmlformats.org/drawingml/2006/picture">
+                <pic:pic xmlns:pic="http://schemas.openxmlformats.org/drawingml/2006/picture">
+                  <pic:nvPicPr>
+                    <pic:cNvPr id="1" name=""/>
+                    <pic:cNvPicPr/>
+                  </pic:nvPicPr>
+                  <pic:blipFill>
+                    <a:blip r:embed="rId8"/>
+                    <a:stretch>
+                      <a:fillRect/>
+                    </a:stretch>
+                  </pic:blipFill>
+                  <pic:spPr>
+                    <a:xfrm>
+                      <a:off x="0" y="0"/>
+                      <a:ext cx="5808768" cy="4659116"/>
+                    </a:xfrm>
+                    <a:prstGeom prst="rect">
+                      <a:avLst/>
+                    </a:prstGeom>
+                  </pic:spPr>
+                </pic:pic>
+              </a:graphicData>
+            </a:graphic>
+          </wp:inline>
+        </w:drawing>
+      </w:r>
+    </w:p>
+    <w:p>
+      <w:r>
+        <w:t xml:space="preserve">Stel, we willen als klant van </w:t>
       </w:r>
       <w:r>
         <w:rPr>
@@ -5928,357 +7565,257 @@
         <w:t>Node</w:t>
       </w:r>
       <w:r>
-        <w:t>.</w:t>
-      </w:r>
-      <w:r>
-        <w:t xml:space="preserve"> Hieronder vindt u meer uitleg over de keuzes die zijn gemaakt voor het Pathfinding gedeelte van het project.</w:t>
+        <w:t xml:space="preserve"> A naar </w:t>
+      </w:r>
+      <w:r>
+        <w:rPr>
+          <w:b/>
+        </w:rPr>
+        <w:t xml:space="preserve">Node </w:t>
+      </w:r>
+      <w:r>
+        <w:t>B</w:t>
+      </w:r>
+      <w:r>
+        <w:t>. Dit kan op twee manieren, namelijk via de trap of via</w:t>
+      </w:r>
+      <w:r>
+        <w:t xml:space="preserve"> de lift.</w:t>
+      </w:r>
+      <w:r>
+        <w:t xml:space="preserve"> De twee routes zijn al uitgetekend: de lift route is donkerrood en de trap route is donkergroen.</w:t>
+      </w:r>
+      <w:r>
+        <w:t xml:space="preserve"> Sinds</w:t>
+      </w:r>
+      <w:r>
+        <w:t xml:space="preserve"> we niet weten waar de lift is en hoelang het duurt voordat de lift op onze verdieping staat kunnen we er niet vanuit gaan hoelang het duurt om op punt B te komen via de lift.</w:t>
+      </w:r>
+      <w:r>
+        <w:t xml:space="preserve"> Daarom wordt er eerst vergeleken tussen de </w:t>
+      </w:r>
+      <w:r>
+        <w:t xml:space="preserve">lengte van de trap route en van de lift route zonder de lift, als de </w:t>
+      </w:r>
+      <w:r>
+        <w:t xml:space="preserve">trap </w:t>
+      </w:r>
+      <w:r>
+        <w:t xml:space="preserve">route korter is dan naar de lift toe, en vanaf de lift naar de eindbestemming, dan wordt er gekozen voor de trap route. Als dat niet zo is, dan gaat de klant eerst naar de gele </w:t>
+      </w:r>
+      <w:r>
+        <w:rPr>
+          <w:b/>
+        </w:rPr>
+        <w:t>Node</w:t>
+      </w:r>
+      <w:r>
+        <w:t xml:space="preserve"> toe om de huidige positie en de directie (</w:t>
+      </w:r>
+      <w:r>
+        <w:rPr>
+          <w:i/>
+        </w:rPr>
+        <w:t xml:space="preserve">zie hoofdstuk </w:t>
+      </w:r>
+      <w:r>
+        <w:rPr>
+          <w:b/>
+          <w:i/>
+        </w:rPr>
+        <w:t>Lift</w:t>
+      </w:r>
+      <w:r>
+        <w:rPr>
+          <w:i/>
+        </w:rPr>
+        <w:t xml:space="preserve"> voor meer informatie</w:t>
+      </w:r>
+      <w:r>
+        <w:t>) van de lift op te vragen. Daarmee kan de klant namelijk zelf berekenen of die de lift gaat nemen of niet. Dit wordt met een “Worst-Case-Scenario” manier berekend. Hieronder staat hoe die dat doet.</w:t>
+      </w:r>
+    </w:p>
+    <w:p>
+      <w:r>
+        <w:br w:type="page"/>
+      </w:r>
+    </w:p>
+    <w:p>
+      <w:r>
+        <w:lastRenderedPageBreak/>
+        <w:drawing>
+          <wp:anchor distT="0" distB="0" distL="114300" distR="114300" simplePos="0" relativeHeight="251670528" behindDoc="0" locked="0" layoutInCell="1" allowOverlap="1" wp14:anchorId="284CFDF3">
+            <wp:simplePos x="0" y="0"/>
+            <wp:positionH relativeFrom="margin">
+              <wp:align>left</wp:align>
+            </wp:positionH>
+            <wp:positionV relativeFrom="paragraph">
+              <wp:posOffset>0</wp:posOffset>
+            </wp:positionV>
+            <wp:extent cx="1972945" cy="5443855"/>
+            <wp:effectExtent l="0" t="0" r="8255" b="4445"/>
+            <wp:wrapSquare wrapText="bothSides"/>
+            <wp:docPr id="11" name="Afbeelding 11"/>
+            <wp:cNvGraphicFramePr>
+              <a:graphicFrameLocks xmlns:a="http://schemas.openxmlformats.org/drawingml/2006/main" noChangeAspect="1"/>
+            </wp:cNvGraphicFramePr>
+            <a:graphic xmlns:a="http://schemas.openxmlformats.org/drawingml/2006/main">
+              <a:graphicData uri="http://schemas.openxmlformats.org/drawingml/2006/picture">
+                <pic:pic xmlns:pic="http://schemas.openxmlformats.org/drawingml/2006/picture">
+                  <pic:nvPicPr>
+                    <pic:cNvPr id="1" name=""/>
+                    <pic:cNvPicPr/>
+                  </pic:nvPicPr>
+                  <pic:blipFill>
+                    <a:blip r:embed="rId9">
+                      <a:extLst>
+                        <a:ext uri="{28A0092B-C50C-407E-A947-70E740481C1C}">
+                          <a14:useLocalDpi xmlns:a14="http://schemas.microsoft.com/office/drawing/2010/main" val="0"/>
+                        </a:ext>
+                      </a:extLst>
+                    </a:blip>
+                    <a:stretch>
+                      <a:fillRect/>
+                    </a:stretch>
+                  </pic:blipFill>
+                  <pic:spPr>
+                    <a:xfrm>
+                      <a:off x="0" y="0"/>
+                      <a:ext cx="1975006" cy="5447945"/>
+                    </a:xfrm>
+                    <a:prstGeom prst="rect">
+                      <a:avLst/>
+                    </a:prstGeom>
+                  </pic:spPr>
+                </pic:pic>
+              </a:graphicData>
+            </a:graphic>
+            <wp14:sizeRelH relativeFrom="page">
+              <wp14:pctWidth>0</wp14:pctWidth>
+            </wp14:sizeRelH>
+            <wp14:sizeRelV relativeFrom="page">
+              <wp14:pctHeight>0</wp14:pctHeight>
+            </wp14:sizeRelV>
+          </wp:anchor>
+        </w:drawing>
+      </w:r>
+      <w:r>
+        <w:t xml:space="preserve">Wanneer de klant voor de lift staat kan hij dus vragen naar de richting van de lift en op welke verdieping die staat in de vorm van een </w:t>
+      </w:r>
+      <w:r>
+        <w:rPr>
+          <w:b/>
+        </w:rPr>
+        <w:t>Tuple&lt;Direction, int&gt;</w:t>
+      </w:r>
+      <w:r>
+        <w:t xml:space="preserve">, waar de </w:t>
+      </w:r>
+      <w:r>
+        <w:rPr>
+          <w:b/>
+        </w:rPr>
+        <w:t>int</w:t>
+      </w:r>
+      <w:r>
+        <w:t xml:space="preserve"> staat voor de verdieping. Met die informatie kan de klant berekenen of die toch de trap moet nemen of niet. Dit berekent die door naar de lift te kijken met een “Worst-Case-Scenario” instelling, de langst mogelijke tijd voor de lift om van zijn huidige positie naar de hoogste verdieping te gaan voor de kant waar die op gaat, om dan naar de klant toe te gaan en hem naar zijn verdieping te brengen.</w:t>
+      </w:r>
+      <w:r>
+        <w:t xml:space="preserve"> In het geval hiernaast wild de klant van verdieping 0 naar verdieping </w:t>
+      </w:r>
+      <w:r>
+        <w:t xml:space="preserve">3 en krijgt van de lift te weten dat die op verdieping 3 zit en omhoog aan het gaan is. Zo berekent de klant dat het waarschijnlijk 2 + 5 + 3 = 10 HTE zal duren voordat de lift de klant hem naar zijn verdieping heeft gebracht. Dus als we het geval van </w:t>
+      </w:r>
+      <w:r>
+        <w:rPr>
+          <w:b/>
+        </w:rPr>
+        <w:t xml:space="preserve">Node </w:t>
+      </w:r>
+      <w:r>
+        <w:t xml:space="preserve">A naar </w:t>
+      </w:r>
+      <w:r>
+        <w:rPr>
+          <w:b/>
+        </w:rPr>
+        <w:t>Node</w:t>
+      </w:r>
+      <w:r>
+        <w:t xml:space="preserve"> B hiermee gaan bekijken (als we een trap tijd (tijd dat het duurt voordat een klant een trap op/af kan) van 2 HTE nemen), dan zal de route via de trap 4 + 4+ 2 = 10 HTE kosten, maar 2 + 5 + 2 = 9 HTE duren om met de lift te gaan. De lift-route is dus korter, daarom gaat de klant even checken of dit wel zo is </w:t>
+      </w:r>
+      <w:r>
+        <w:t xml:space="preserve">(want de positie en richting van de lift zijn onduidelijk) </w:t>
+      </w:r>
+      <w:r>
+        <w:t xml:space="preserve">en loopt dus naar de gele </w:t>
+      </w:r>
+      <w:r>
+        <w:rPr>
+          <w:b/>
+        </w:rPr>
+        <w:t>Node</w:t>
+      </w:r>
+      <w:r>
+        <w:t xml:space="preserve">. Wanneer hij daar aan komt krijgt hij van de lift te weten welke kant die op gaat en op welke verdieping die is, waardoor de klant kan berekenen of het wel efficiënt is om de lift route te nemen. </w:t>
+      </w:r>
+      <w:r>
+        <w:t xml:space="preserve">In dit voorbeeld gaan we er even vanuit dat de lift op een optimale positie voor de klant staat (een richting van </w:t>
+      </w:r>
+      <w:r>
+        <w:rPr>
+          <w:b/>
+        </w:rPr>
+        <w:t xml:space="preserve">IDLE </w:t>
+      </w:r>
+      <w:r>
+        <w:t xml:space="preserve">en op de verdieping van de klant </w:t>
+      </w:r>
+      <w:r>
+        <w:rPr>
+          <w:b/>
+        </w:rPr>
+        <w:t>3</w:t>
+      </w:r>
+      <w:r>
+        <w:t xml:space="preserve">). </w:t>
+      </w:r>
+      <w:r>
+        <w:t>Hij</w:t>
+      </w:r>
+      <w:r>
+        <w:t xml:space="preserve"> berekent opnieuw hoelang het zal duren met de trap en hoeveel met de lift (Trap: 6 + 4 + 2 = 12 HTE, Lift: 1 + 2 + 5 = 8 HTE)</w:t>
+      </w:r>
+      <w:r>
+        <w:t>. In dit voorbeeld is het dus efficiënter voor de klant om de lift te nemen, dan om de trap te gebruiken. Als de lift op een andere positie stond met een andere richting, dan had de klant de trap-route genomen.</w:t>
       </w:r>
     </w:p>
     <w:p/>
     <w:p>
       <w:pPr>
-        <w:pStyle w:val="Heading2"/>
+        <w:pStyle w:val="Kop3"/>
         <w:pBdr>
           <w:bottom w:val="single" w:sz="6" w:space="1" w:color="auto"/>
         </w:pBdr>
       </w:pPr>
-      <w:bookmarkStart w:id="6" w:name="_Toc527653847"/>
-      <w:r>
-        <w:t>Graph</w:t>
-      </w:r>
-      <w:bookmarkEnd w:id="6"/>
+      <w:r>
+        <w:t>Route Class</w:t>
+      </w:r>
     </w:p>
     <w:p>
       <w:pPr>
-        <w:pStyle w:val="NoSpacing"/>
+        <w:pStyle w:val="Geenafstand"/>
       </w:pPr>
     </w:p>
     <w:p>
       <w:pPr>
-        <w:rPr>
-          <w:sz w:val="20"/>
-        </w:rPr>
+        <w:pStyle w:val="Geenafstand"/>
       </w:pPr>
-      <w:r>
-        <w:t xml:space="preserve">Na het aanmaken van de </w:t>
-      </w:r>
-      <w:r>
-        <w:rPr>
-          <w:b/>
-        </w:rPr>
-        <w:t xml:space="preserve">Hotel  </w:t>
-      </w:r>
-      <w:r>
-        <w:t xml:space="preserve">klasse wordt er ook een </w:t>
-      </w:r>
-      <w:r>
-        <w:rPr>
-          <w:b/>
-        </w:rPr>
-        <w:t>Graph</w:t>
-      </w:r>
-      <w:r>
-        <w:t xml:space="preserve"> klasse gemaakt.</w:t>
-      </w:r>
-      <w:r>
-        <w:t xml:space="preserve"> </w:t>
-      </w:r>
-      <w:r>
-        <w:t xml:space="preserve">Dit is een </w:t>
-      </w:r>
-      <w:r>
-        <w:rPr>
-          <w:b/>
-        </w:rPr>
-        <w:t>static class</w:t>
-      </w:r>
-      <w:r>
-        <w:t xml:space="preserve">, zodat andere classes binnen de </w:t>
-      </w:r>
-      <w:r>
-        <w:rPr>
-          <w:b/>
-        </w:rPr>
-        <w:t>namespace HotelSimulatie</w:t>
-      </w:r>
-      <w:r>
-        <w:t xml:space="preserve"> er direct bij kunnen.</w:t>
-      </w:r>
-      <w:r>
-        <w:t xml:space="preserve"> Deze wordt gevuld door de </w:t>
-      </w:r>
-      <w:r>
-        <w:rPr>
-          <w:b/>
-        </w:rPr>
-        <w:t>CreateGraph()</w:t>
-      </w:r>
-      <w:r>
-        <w:t xml:space="preserve"> methode. Deze is te lang om te laten zien, dus verwijs ik hier u om naar de code zelf te kijken en intussen dit document ernaast te houden</w:t>
-      </w:r>
-      <w:r>
-        <w:t xml:space="preserve"> </w:t>
-      </w:r>
-      <w:r>
-        <w:rPr>
-          <w:i/>
-          <w:sz w:val="20"/>
-        </w:rPr>
-        <w:t>(ProjectHotel\HotelSimulatie\HotelSimulatie\Pathfinding)</w:t>
-      </w:r>
-      <w:r>
-        <w:rPr>
-          <w:sz w:val="20"/>
-        </w:rPr>
-        <w:t>.</w:t>
-      </w:r>
-    </w:p>
-    <w:p>
-      <w:pPr>
-        <w:pStyle w:val="Heading2"/>
-        <w:pBdr>
-          <w:bottom w:val="single" w:sz="6" w:space="1" w:color="auto"/>
-        </w:pBdr>
-      </w:pPr>
-      <w:bookmarkStart w:id="7" w:name="_Toc527653848"/>
-      <w:r>
-        <w:t>CreateGraph</w:t>
-      </w:r>
+      <w:bookmarkStart w:id="7" w:name="_GoBack"/>
       <w:bookmarkEnd w:id="7"/>
     </w:p>
-    <w:p>
-      <w:pPr>
-        <w:pStyle w:val="NoSpacing"/>
-      </w:pPr>
-    </w:p>
-    <w:p>
-      <w:r>
-        <w:t xml:space="preserve">De </w:t>
-      </w:r>
-      <w:r>
-        <w:rPr>
-          <w:b/>
-        </w:rPr>
-        <w:t>Graph</w:t>
-      </w:r>
-      <w:r>
-        <w:t xml:space="preserve"> wordt gevuld door een dubbele </w:t>
-      </w:r>
-      <w:r>
-        <w:rPr>
-          <w:b/>
-        </w:rPr>
-        <w:t>for</w:t>
-      </w:r>
-      <w:r>
-        <w:t xml:space="preserve"> loop die door alle </w:t>
-      </w:r>
-      <w:r>
-        <w:rPr>
-          <w:b/>
-        </w:rPr>
-        <w:t>IArea</w:t>
-      </w:r>
-      <w:r>
-        <w:t xml:space="preserve">’s van </w:t>
-      </w:r>
-      <w:r>
-        <w:rPr>
-          <w:b/>
-        </w:rPr>
-        <w:t>Hotel.Floors</w:t>
-      </w:r>
-      <w:r>
-        <w:t xml:space="preserve"> gaat</w:t>
-      </w:r>
-      <w:r>
-        <w:t xml:space="preserve">. Aan de hand van de locatie van de </w:t>
-      </w:r>
-      <w:r>
-        <w:rPr>
-          <w:b/>
-        </w:rPr>
-        <w:t>IArea</w:t>
-      </w:r>
-      <w:r>
-        <w:t xml:space="preserve"> (wordt gezien met de </w:t>
-      </w:r>
-      <w:r>
-        <w:rPr>
-          <w:b/>
-        </w:rPr>
-        <w:t xml:space="preserve">i- </w:t>
-      </w:r>
-      <w:r>
-        <w:t xml:space="preserve">en </w:t>
-      </w:r>
-      <w:r>
-        <w:rPr>
-          <w:b/>
-        </w:rPr>
-        <w:t xml:space="preserve">j int </w:t>
-      </w:r>
-      <w:r>
-        <w:t>variable)</w:t>
-      </w:r>
-      <w:r>
-        <w:t xml:space="preserve"> wordt er een </w:t>
-      </w:r>
-      <w:r>
-        <w:rPr>
-          <w:b/>
-        </w:rPr>
-        <w:t xml:space="preserve">Node </w:t>
-      </w:r>
-      <w:r>
-        <w:t xml:space="preserve">met een bepaald </w:t>
-      </w:r>
-      <w:r>
-        <w:rPr>
-          <w:b/>
-        </w:rPr>
-        <w:t>NodeType</w:t>
-      </w:r>
-      <w:r>
-        <w:t xml:space="preserve"> gecreerd. De </w:t>
-      </w:r>
-      <w:r>
-        <w:rPr>
-          <w:b/>
-        </w:rPr>
-        <w:t>NodeType</w:t>
-      </w:r>
-      <w:r>
-        <w:t xml:space="preserve">’s staan in een </w:t>
-      </w:r>
-      <w:r>
-        <w:rPr>
-          <w:b/>
-        </w:rPr>
-        <w:t>Enum</w:t>
-      </w:r>
-      <w:r>
-        <w:t xml:space="preserve"> binnen de </w:t>
-      </w:r>
-      <w:r>
-        <w:rPr>
-          <w:b/>
-        </w:rPr>
-        <w:t xml:space="preserve">Node </w:t>
-      </w:r>
-      <w:r>
-        <w:t>klasse</w:t>
-      </w:r>
-      <w:r>
-        <w:rPr>
-          <w:b/>
-        </w:rPr>
-        <w:t>.</w:t>
-      </w:r>
-      <w:r>
-        <w:rPr>
-          <w:b/>
-        </w:rPr>
-        <w:t xml:space="preserve"> </w:t>
-      </w:r>
-      <w:r>
-        <w:t xml:space="preserve">Deze </w:t>
-      </w:r>
-      <w:r>
-        <w:rPr>
-          <w:b/>
-        </w:rPr>
-        <w:t>Node</w:t>
-      </w:r>
-      <w:r>
-        <w:t xml:space="preserve">’s worden in een tijdelijke </w:t>
-      </w:r>
-      <w:r>
-        <w:rPr>
-          <w:b/>
-        </w:rPr>
-        <w:t xml:space="preserve">Node[,] </w:t>
-      </w:r>
-      <w:r>
-        <w:t xml:space="preserve">opgeslagen om daarna in de </w:t>
-      </w:r>
-      <w:r>
-        <w:rPr>
-          <w:b/>
-        </w:rPr>
-        <w:t>private static HotelNodes</w:t>
-      </w:r>
-      <w:r>
-        <w:t xml:space="preserve"> te komen. </w:t>
-      </w:r>
-    </w:p>
-    <w:p>
-      <w:r>
-        <w:t xml:space="preserve">Daarna wordt de tijdelijke </w:t>
-      </w:r>
-      <w:r>
-        <w:rPr>
-          <w:b/>
-        </w:rPr>
-        <w:t>Node[,]</w:t>
-      </w:r>
-      <w:r>
-        <w:t xml:space="preserve"> (</w:t>
-      </w:r>
-      <w:proofErr w:type="spellStart"/>
-      <w:r>
-        <w:rPr>
-          <w:b/>
-        </w:rPr>
-        <w:t>hotelNodes</w:t>
-      </w:r>
-      <w:proofErr w:type="spellEnd"/>
-      <w:r>
-        <w:t xml:space="preserve">) uitgelezen door een nieuwe dubbele </w:t>
-      </w:r>
-      <w:r>
-        <w:rPr>
-          <w:b/>
-        </w:rPr>
-        <w:t>for</w:t>
-      </w:r>
-      <w:r>
-        <w:t xml:space="preserve"> loop</w:t>
-      </w:r>
-      <w:r>
-        <w:t xml:space="preserve">. Deze keer worden de </w:t>
-      </w:r>
-      <w:proofErr w:type="spellStart"/>
-      <w:r>
-        <w:rPr>
-          <w:b/>
-        </w:rPr>
-        <w:t>Node</w:t>
-      </w:r>
-      <w:r>
-        <w:t>’s</w:t>
-      </w:r>
-      <w:proofErr w:type="spellEnd"/>
-      <w:r>
-        <w:t xml:space="preserve"> binnen de </w:t>
-      </w:r>
-      <w:proofErr w:type="spellStart"/>
-      <w:r>
-        <w:rPr>
-          <w:b/>
-        </w:rPr>
-        <w:t>hotelNodes</w:t>
-      </w:r>
-      <w:proofErr w:type="spellEnd"/>
-      <w:r>
-        <w:t xml:space="preserve"> gevuld met data</w:t>
-      </w:r>
-      <w:r>
-        <w:t xml:space="preserve">. Deze </w:t>
-      </w:r>
-    </w:p>
     <w:sectPr>
-      <w:footerReference w:type="default" r:id="rId7"/>
+      <w:footerReference w:type="default" r:id="rId10"/>
       <w:pgSz w:w="11906" w:h="16838"/>
       <w:pgMar w:top="1440" w:right="1440" w:bottom="1440" w:left="1440" w:header="720" w:footer="720" w:gutter="0"/>
       <w:cols w:space="720"/>
@@ -6332,7 +7869,7 @@
     <w:sdtContent>
       <w:p>
         <w:pPr>
-          <w:pStyle w:val="Footer"/>
+          <w:pStyle w:val="Voettekst"/>
           <w:pBdr>
             <w:top w:val="single" w:sz="4" w:space="1" w:color="D9D9D9" w:themeColor="background1" w:themeShade="D9"/>
           </w:pBdr>
@@ -6385,7 +7922,7 @@
   </w:sdt>
   <w:p>
     <w:pPr>
-      <w:pStyle w:val="Footer"/>
+      <w:pStyle w:val="Voettekst"/>
     </w:pPr>
   </w:p>
 </w:ftr>
@@ -6810,18 +8347,18 @@
     <w:lsdException w:name="Hashtag" w:semiHidden="1" w:unhideWhenUsed="1"/>
     <w:lsdException w:name="Unresolved Mention" w:semiHidden="1" w:unhideWhenUsed="1"/>
   </w:latentStyles>
-  <w:style w:type="paragraph" w:default="1" w:styleId="Normal">
+  <w:style w:type="paragraph" w:default="1" w:styleId="Standaard">
     <w:name w:val="Normal"/>
     <w:qFormat/>
     <w:rPr>
       <w:lang w:val="nl-NL"/>
     </w:rPr>
   </w:style>
-  <w:style w:type="paragraph" w:styleId="Heading1">
+  <w:style w:type="paragraph" w:styleId="Kop1">
     <w:name w:val="heading 1"/>
-    <w:basedOn w:val="Normal"/>
-    <w:next w:val="Normal"/>
-    <w:link w:val="Heading1Char"/>
+    <w:basedOn w:val="Standaard"/>
+    <w:next w:val="Standaard"/>
+    <w:link w:val="Kop1Char"/>
     <w:uiPriority w:val="9"/>
     <w:qFormat/>
     <w:rsid w:val="001F59CF"/>
@@ -6838,11 +8375,11 @@
       <w:szCs w:val="32"/>
     </w:rPr>
   </w:style>
-  <w:style w:type="paragraph" w:styleId="Heading2">
+  <w:style w:type="paragraph" w:styleId="Kop2">
     <w:name w:val="heading 2"/>
-    <w:basedOn w:val="Normal"/>
-    <w:next w:val="Normal"/>
-    <w:link w:val="Heading2Char"/>
+    <w:basedOn w:val="Standaard"/>
+    <w:next w:val="Standaard"/>
+    <w:link w:val="Kop2Char"/>
     <w:uiPriority w:val="9"/>
     <w:unhideWhenUsed/>
     <w:qFormat/>
@@ -6860,11 +8397,11 @@
       <w:szCs w:val="26"/>
     </w:rPr>
   </w:style>
-  <w:style w:type="paragraph" w:styleId="Heading3">
+  <w:style w:type="paragraph" w:styleId="Kop3">
     <w:name w:val="heading 3"/>
-    <w:basedOn w:val="Normal"/>
-    <w:next w:val="Normal"/>
-    <w:link w:val="Heading3Char"/>
+    <w:basedOn w:val="Standaard"/>
+    <w:next w:val="Standaard"/>
+    <w:link w:val="Kop3Char"/>
     <w:uiPriority w:val="9"/>
     <w:unhideWhenUsed/>
     <w:qFormat/>
@@ -6882,13 +8419,13 @@
       <w:szCs w:val="24"/>
     </w:rPr>
   </w:style>
-  <w:style w:type="character" w:default="1" w:styleId="DefaultParagraphFont">
+  <w:style w:type="character" w:default="1" w:styleId="Standaardalinea-lettertype">
     <w:name w:val="Default Paragraph Font"/>
     <w:uiPriority w:val="1"/>
     <w:semiHidden/>
     <w:unhideWhenUsed/>
   </w:style>
-  <w:style w:type="table" w:default="1" w:styleId="TableNormal">
+  <w:style w:type="table" w:default="1" w:styleId="Standaardtabel">
     <w:name w:val="Normal Table"/>
     <w:uiPriority w:val="99"/>
     <w:semiHidden/>
@@ -6903,17 +8440,17 @@
       </w:tblCellMar>
     </w:tblPr>
   </w:style>
-  <w:style w:type="numbering" w:default="1" w:styleId="NoList">
+  <w:style w:type="numbering" w:default="1" w:styleId="Geenlijst">
     <w:name w:val="No List"/>
     <w:uiPriority w:val="99"/>
     <w:semiHidden/>
     <w:unhideWhenUsed/>
   </w:style>
-  <w:style w:type="paragraph" w:styleId="Title">
+  <w:style w:type="paragraph" w:styleId="Titel">
     <w:name w:val="Title"/>
-    <w:basedOn w:val="Normal"/>
-    <w:next w:val="Normal"/>
-    <w:link w:val="TitleChar"/>
+    <w:basedOn w:val="Standaard"/>
+    <w:next w:val="Standaard"/>
+    <w:link w:val="TitelChar"/>
     <w:uiPriority w:val="10"/>
     <w:qFormat/>
     <w:rsid w:val="001F59CF"/>
@@ -6929,10 +8466,10 @@
       <w:szCs w:val="56"/>
     </w:rPr>
   </w:style>
-  <w:style w:type="character" w:customStyle="1" w:styleId="TitleChar">
-    <w:name w:val="Title Char"/>
-    <w:basedOn w:val="DefaultParagraphFont"/>
-    <w:link w:val="Title"/>
+  <w:style w:type="character" w:customStyle="1" w:styleId="TitelChar">
+    <w:name w:val="Titel Char"/>
+    <w:basedOn w:val="Standaardalinea-lettertype"/>
+    <w:link w:val="Titel"/>
     <w:uiPriority w:val="10"/>
     <w:rsid w:val="001F59CF"/>
     <w:rPr>
@@ -6944,10 +8481,10 @@
       <w:lang w:val="nl-NL"/>
     </w:rPr>
   </w:style>
-  <w:style w:type="character" w:customStyle="1" w:styleId="Heading1Char">
-    <w:name w:val="Heading 1 Char"/>
-    <w:basedOn w:val="DefaultParagraphFont"/>
-    <w:link w:val="Heading1"/>
+  <w:style w:type="character" w:customStyle="1" w:styleId="Kop1Char">
+    <w:name w:val="Kop 1 Char"/>
+    <w:basedOn w:val="Standaardalinea-lettertype"/>
+    <w:link w:val="Kop1"/>
     <w:uiPriority w:val="9"/>
     <w:rsid w:val="001F59CF"/>
     <w:rPr>
@@ -6958,10 +8495,10 @@
       <w:lang w:val="nl-NL"/>
     </w:rPr>
   </w:style>
-  <w:style w:type="paragraph" w:styleId="TOCHeading">
+  <w:style w:type="paragraph" w:styleId="Kopvaninhoudsopgave">
     <w:name w:val="TOC Heading"/>
-    <w:basedOn w:val="Heading1"/>
-    <w:next w:val="Normal"/>
+    <w:basedOn w:val="Kop1"/>
+    <w:next w:val="Standaard"/>
     <w:uiPriority w:val="39"/>
     <w:unhideWhenUsed/>
     <w:qFormat/>
@@ -6973,7 +8510,7 @@
       <w:lang w:val="en-US"/>
     </w:rPr>
   </w:style>
-  <w:style w:type="paragraph" w:styleId="NoSpacing">
+  <w:style w:type="paragraph" w:styleId="Geenafstand">
     <w:name w:val="No Spacing"/>
     <w:uiPriority w:val="1"/>
     <w:qFormat/>
@@ -6985,10 +8522,10 @@
       <w:lang w:val="nl-NL"/>
     </w:rPr>
   </w:style>
-  <w:style w:type="character" w:customStyle="1" w:styleId="Heading2Char">
-    <w:name w:val="Heading 2 Char"/>
-    <w:basedOn w:val="DefaultParagraphFont"/>
-    <w:link w:val="Heading2"/>
+  <w:style w:type="character" w:customStyle="1" w:styleId="Kop2Char">
+    <w:name w:val="Kop 2 Char"/>
+    <w:basedOn w:val="Standaardalinea-lettertype"/>
+    <w:link w:val="Kop2"/>
     <w:uiPriority w:val="9"/>
     <w:rsid w:val="005B4ED9"/>
     <w:rPr>
@@ -6999,10 +8536,10 @@
       <w:lang w:val="nl-NL"/>
     </w:rPr>
   </w:style>
-  <w:style w:type="paragraph" w:styleId="TOC1">
+  <w:style w:type="paragraph" w:styleId="Inhopg1">
     <w:name w:val="toc 1"/>
-    <w:basedOn w:val="Normal"/>
-    <w:next w:val="Normal"/>
+    <w:basedOn w:val="Standaard"/>
+    <w:next w:val="Standaard"/>
     <w:autoRedefine/>
     <w:uiPriority w:val="39"/>
     <w:unhideWhenUsed/>
@@ -7011,10 +8548,10 @@
       <w:spacing w:after="100"/>
     </w:pPr>
   </w:style>
-  <w:style w:type="paragraph" w:styleId="TOC2">
+  <w:style w:type="paragraph" w:styleId="Inhopg2">
     <w:name w:val="toc 2"/>
-    <w:basedOn w:val="Normal"/>
-    <w:next w:val="Normal"/>
+    <w:basedOn w:val="Standaard"/>
+    <w:next w:val="Standaard"/>
     <w:autoRedefine/>
     <w:uiPriority w:val="39"/>
     <w:unhideWhenUsed/>
@@ -7026,7 +8563,7 @@
   </w:style>
   <w:style w:type="character" w:styleId="Hyperlink">
     <w:name w:val="Hyperlink"/>
-    <w:basedOn w:val="DefaultParagraphFont"/>
+    <w:basedOn w:val="Standaardalinea-lettertype"/>
     <w:uiPriority w:val="99"/>
     <w:unhideWhenUsed/>
     <w:rsid w:val="00F82D79"/>
@@ -7035,10 +8572,10 @@
       <w:u w:val="single"/>
     </w:rPr>
   </w:style>
-  <w:style w:type="character" w:customStyle="1" w:styleId="Heading3Char">
-    <w:name w:val="Heading 3 Char"/>
-    <w:basedOn w:val="DefaultParagraphFont"/>
-    <w:link w:val="Heading3"/>
+  <w:style w:type="character" w:customStyle="1" w:styleId="Kop3Char">
+    <w:name w:val="Kop 3 Char"/>
+    <w:basedOn w:val="Standaardalinea-lettertype"/>
+    <w:link w:val="Kop3"/>
     <w:uiPriority w:val="9"/>
     <w:rsid w:val="00704DD7"/>
     <w:rPr>
@@ -7049,10 +8586,10 @@
       <w:lang w:val="nl-NL"/>
     </w:rPr>
   </w:style>
-  <w:style w:type="paragraph" w:styleId="TOC3">
+  <w:style w:type="paragraph" w:styleId="Inhopg3">
     <w:name w:val="toc 3"/>
-    <w:basedOn w:val="Normal"/>
-    <w:next w:val="Normal"/>
+    <w:basedOn w:val="Standaard"/>
+    <w:next w:val="Standaard"/>
     <w:autoRedefine/>
     <w:uiPriority w:val="39"/>
     <w:unhideWhenUsed/>
@@ -7062,10 +8599,10 @@
       <w:ind w:left="440"/>
     </w:pPr>
   </w:style>
-  <w:style w:type="paragraph" w:styleId="Header">
+  <w:style w:type="paragraph" w:styleId="Koptekst">
     <w:name w:val="header"/>
-    <w:basedOn w:val="Normal"/>
-    <w:link w:val="HeaderChar"/>
+    <w:basedOn w:val="Standaard"/>
+    <w:link w:val="KoptekstChar"/>
     <w:uiPriority w:val="99"/>
     <w:unhideWhenUsed/>
     <w:rsid w:val="00674590"/>
@@ -7077,20 +8614,20 @@
       <w:spacing w:after="0" w:line="240" w:lineRule="auto"/>
     </w:pPr>
   </w:style>
-  <w:style w:type="character" w:customStyle="1" w:styleId="HeaderChar">
-    <w:name w:val="Header Char"/>
-    <w:basedOn w:val="DefaultParagraphFont"/>
-    <w:link w:val="Header"/>
+  <w:style w:type="character" w:customStyle="1" w:styleId="KoptekstChar">
+    <w:name w:val="Koptekst Char"/>
+    <w:basedOn w:val="Standaardalinea-lettertype"/>
+    <w:link w:val="Koptekst"/>
     <w:uiPriority w:val="99"/>
     <w:rsid w:val="00674590"/>
     <w:rPr>
       <w:lang w:val="nl-NL"/>
     </w:rPr>
   </w:style>
-  <w:style w:type="paragraph" w:styleId="Footer">
+  <w:style w:type="paragraph" w:styleId="Voettekst">
     <w:name w:val="footer"/>
-    <w:basedOn w:val="Normal"/>
-    <w:link w:val="FooterChar"/>
+    <w:basedOn w:val="Standaard"/>
+    <w:link w:val="VoettekstChar"/>
     <w:uiPriority w:val="99"/>
     <w:unhideWhenUsed/>
     <w:rsid w:val="00674590"/>
@@ -7102,10 +8639,10 @@
       <w:spacing w:after="0" w:line="240" w:lineRule="auto"/>
     </w:pPr>
   </w:style>
-  <w:style w:type="character" w:customStyle="1" w:styleId="FooterChar">
-    <w:name w:val="Footer Char"/>
-    <w:basedOn w:val="DefaultParagraphFont"/>
-    <w:link w:val="Footer"/>
+  <w:style w:type="character" w:customStyle="1" w:styleId="VoettekstChar">
+    <w:name w:val="Voettekst Char"/>
+    <w:basedOn w:val="Standaardalinea-lettertype"/>
+    <w:link w:val="Voettekst"/>
     <w:uiPriority w:val="99"/>
     <w:rsid w:val="00674590"/>
     <w:rPr>
@@ -7415,7 +8952,7 @@
 </file>
 
 <file path=customXml/itemProps1.xml><?xml version="1.0" encoding="utf-8"?>
-<ds:datastoreItem xmlns:ds="http://schemas.openxmlformats.org/officeDocument/2006/customXml" ds:itemID="{EAA0D0C2-6172-489B-88B2-481466F7C1A5}">
+<ds:datastoreItem xmlns:ds="http://schemas.openxmlformats.org/officeDocument/2006/customXml" ds:itemID="{1B126080-FD11-49BC-98B8-13418B88684B}">
   <ds:schemaRefs>
     <ds:schemaRef ds:uri="http://schemas.openxmlformats.org/officeDocument/2006/bibliography"/>
   </ds:schemaRefs>

</xml_diff>

<commit_message>
Added shortcuts to the documentation + Unit Tests project
</commit_message>
<xml_diff>
--- a/References/Project Hotel - Documentatie.docx
+++ b/References/Project Hotel - Documentatie.docx
@@ -2,6 +2,649 @@
 <file path=word/document.xml><?xml version="1.0" encoding="utf-8"?>
 <w:document xmlns:wpc="http://schemas.microsoft.com/office/word/2010/wordprocessingCanvas" xmlns:cx="http://schemas.microsoft.com/office/drawing/2014/chartex" xmlns:cx1="http://schemas.microsoft.com/office/drawing/2015/9/8/chartex" xmlns:cx2="http://schemas.microsoft.com/office/drawing/2015/10/21/chartex" xmlns:cx3="http://schemas.microsoft.com/office/drawing/2016/5/9/chartex" xmlns:cx4="http://schemas.microsoft.com/office/drawing/2016/5/10/chartex" xmlns:cx5="http://schemas.microsoft.com/office/drawing/2016/5/11/chartex" xmlns:cx6="http://schemas.microsoft.com/office/drawing/2016/5/12/chartex" xmlns:cx7="http://schemas.microsoft.com/office/drawing/2016/5/13/chartex" xmlns:cx8="http://schemas.microsoft.com/office/drawing/2016/5/14/chartex" xmlns:mc="http://schemas.openxmlformats.org/markup-compatibility/2006" xmlns:aink="http://schemas.microsoft.com/office/drawing/2016/ink" xmlns:am3d="http://schemas.microsoft.com/office/drawing/2017/model3d" xmlns:o="urn:schemas-microsoft-com:office:office" xmlns:r="http://schemas.openxmlformats.org/officeDocument/2006/relationships" xmlns:m="http://schemas.openxmlformats.org/officeDocument/2006/math" xmlns:v="urn:schemas-microsoft-com:vml" xmlns:wp14="http://schemas.microsoft.com/office/word/2010/wordprocessingDrawing" xmlns:wp="http://schemas.openxmlformats.org/drawingml/2006/wordprocessingDrawing" xmlns:w10="urn:schemas-microsoft-com:office:word" xmlns:w="http://schemas.openxmlformats.org/wordprocessingml/2006/main" xmlns:w14="http://schemas.microsoft.com/office/word/2010/wordml" xmlns:w15="http://schemas.microsoft.com/office/word/2012/wordml" xmlns:w16cid="http://schemas.microsoft.com/office/word/2016/wordml/cid" xmlns:w16se="http://schemas.microsoft.com/office/word/2015/wordml/symex" xmlns:wpg="http://schemas.microsoft.com/office/word/2010/wordprocessingGroup" xmlns:wpi="http://schemas.microsoft.com/office/word/2010/wordprocessingInk" xmlns:wne="http://schemas.microsoft.com/office/word/2006/wordml" xmlns:wps="http://schemas.microsoft.com/office/word/2010/wordprocessingShape" mc:Ignorable="w14 w15 w16se w16cid wp14">
   <w:body>
+    <w:sdt>
+      <w:sdtPr>
+        <w:id w:val="1538770904"/>
+        <w:docPartObj>
+          <w:docPartGallery w:val="Cover Pages"/>
+          <w:docPartUnique/>
+        </w:docPartObj>
+      </w:sdtPr>
+      <w:sdtContent>
+        <w:p>
+          <w:r>
+            <w:rPr>
+              <w:noProof/>
+            </w:rPr>
+            <mc:AlternateContent>
+              <mc:Choice Requires="wps">
+                <w:drawing>
+                  <wp:anchor distT="0" distB="0" distL="114300" distR="114300" simplePos="0" relativeHeight="251672576" behindDoc="0" locked="0" layoutInCell="1" allowOverlap="1">
+                    <wp:simplePos x="0" y="0"/>
+                    <wp:positionH relativeFrom="page">
+                      <wp:align>center</wp:align>
+                    </wp:positionH>
+                    <wp:positionV relativeFrom="page">
+                      <wp:align>center</wp:align>
+                    </wp:positionV>
+                    <wp:extent cx="1712890" cy="3840480"/>
+                    <wp:effectExtent l="0" t="0" r="1270" b="0"/>
+                    <wp:wrapNone/>
+                    <wp:docPr id="138" name="Tekstvak 138"/>
+                    <wp:cNvGraphicFramePr/>
+                    <a:graphic xmlns:a="http://schemas.openxmlformats.org/drawingml/2006/main">
+                      <a:graphicData uri="http://schemas.microsoft.com/office/word/2010/wordprocessingShape">
+                        <wps:wsp>
+                          <wps:cNvSpPr txBox="1"/>
+                          <wps:spPr>
+                            <a:xfrm>
+                              <a:off x="0" y="0"/>
+                              <a:ext cx="1712890" cy="3840480"/>
+                            </a:xfrm>
+                            <a:prstGeom prst="rect">
+                              <a:avLst/>
+                            </a:prstGeom>
+                            <a:solidFill>
+                              <a:schemeClr val="lt1"/>
+                            </a:solidFill>
+                            <a:ln w="6350">
+                              <a:noFill/>
+                            </a:ln>
+                            <a:effectLst/>
+                          </wps:spPr>
+                          <wps:style>
+                            <a:lnRef idx="0">
+                              <a:schemeClr val="accent1"/>
+                            </a:lnRef>
+                            <a:fillRef idx="0">
+                              <a:schemeClr val="accent1"/>
+                            </a:fillRef>
+                            <a:effectRef idx="0">
+                              <a:schemeClr val="accent1"/>
+                            </a:effectRef>
+                            <a:fontRef idx="minor">
+                              <a:schemeClr val="dk1"/>
+                            </a:fontRef>
+                          </wps:style>
+                          <wps:txbx>
+                            <w:txbxContent>
+                              <w:tbl>
+                                <w:tblPr>
+                                  <w:tblW w:w="5000" w:type="pct"/>
+                                  <w:jc w:val="center"/>
+                                  <w:tblBorders>
+                                    <w:insideV w:val="single" w:sz="12" w:space="0" w:color="ED7D31" w:themeColor="accent2"/>
+                                  </w:tblBorders>
+                                  <w:tblCellMar>
+                                    <w:top w:w="1296" w:type="dxa"/>
+                                    <w:left w:w="360" w:type="dxa"/>
+                                    <w:bottom w:w="1296" w:type="dxa"/>
+                                    <w:right w:w="360" w:type="dxa"/>
+                                  </w:tblCellMar>
+                                  <w:tblLook w:val="04A0" w:firstRow="1" w:lastRow="0" w:firstColumn="1" w:lastColumn="0" w:noHBand="0" w:noVBand="1"/>
+                                </w:tblPr>
+                                <w:tblGrid>
+                                  <w:gridCol w:w="5748"/>
+                                  <w:gridCol w:w="5444"/>
+                                </w:tblGrid>
+                                <w:tr>
+                                  <w:trPr>
+                                    <w:jc w:val="center"/>
+                                  </w:trPr>
+                                  <w:tc>
+                                    <w:tcPr>
+                                      <w:tcW w:w="2568" w:type="pct"/>
+                                      <w:vAlign w:val="center"/>
+                                    </w:tcPr>
+                                    <w:p>
+                                      <w:pPr>
+                                        <w:jc w:val="right"/>
+                                      </w:pPr>
+                                      <w:r>
+                                        <w:rPr>
+                                          <w:noProof/>
+                                        </w:rPr>
+                                        <w:drawing>
+                                          <wp:inline distT="0" distB="0" distL="0" distR="0">
+                                            <wp:extent cx="3065006" cy="3831336"/>
+                                            <wp:effectExtent l="0" t="0" r="2540" b="0"/>
+                                            <wp:docPr id="139" name="Foto 139" descr="Een foto van een kronkelende weg en bomen" title="Weg"/>
+                                            <wp:cNvGraphicFramePr>
+                                              <a:graphicFrameLocks xmlns:a="http://schemas.openxmlformats.org/drawingml/2006/main" noChangeAspect="1"/>
+                                            </wp:cNvGraphicFramePr>
+                                            <a:graphic xmlns:a="http://schemas.openxmlformats.org/drawingml/2006/main">
+                                              <a:graphicData uri="http://schemas.openxmlformats.org/drawingml/2006/picture">
+                                                <pic:pic xmlns:pic="http://schemas.openxmlformats.org/drawingml/2006/picture">
+                                                  <pic:nvPicPr>
+                                                    <pic:cNvPr id="2" name="tree crop.jpg"/>
+                                                    <pic:cNvPicPr/>
+                                                  </pic:nvPicPr>
+                                                  <pic:blipFill>
+                                                    <a:blip r:embed="rId8" cstate="print">
+                                                      <a:extLst>
+                                                        <a:ext uri="{28A0092B-C50C-407E-A947-70E740481C1C}">
+                                                          <a14:useLocalDpi xmlns:a14="http://schemas.microsoft.com/office/drawing/2010/main" val="0"/>
+                                                        </a:ext>
+                                                      </a:extLst>
+                                                    </a:blip>
+                                                    <a:stretch>
+                                                      <a:fillRect/>
+                                                    </a:stretch>
+                                                  </pic:blipFill>
+                                                  <pic:spPr>
+                                                    <a:xfrm>
+                                                      <a:off x="0" y="0"/>
+                                                      <a:ext cx="3065006" cy="3831336"/>
+                                                    </a:xfrm>
+                                                    <a:prstGeom prst="rect">
+                                                      <a:avLst/>
+                                                    </a:prstGeom>
+                                                  </pic:spPr>
+                                                </pic:pic>
+                                              </a:graphicData>
+                                            </a:graphic>
+                                          </wp:inline>
+                                        </w:drawing>
+                                      </w:r>
+                                    </w:p>
+                                    <w:sdt>
+                                      <w:sdtPr>
+                                        <w:rPr>
+                                          <w:caps/>
+                                          <w:color w:val="191919" w:themeColor="text1" w:themeTint="E6"/>
+                                          <w:sz w:val="72"/>
+                                          <w:szCs w:val="72"/>
+                                        </w:rPr>
+                                        <w:alias w:val="Titel"/>
+                                        <w:tag w:val=""/>
+                                        <w:id w:val="-438379639"/>
+                                        <w:dataBinding w:prefixMappings="xmlns:ns0='http://purl.org/dc/elements/1.1/' xmlns:ns1='http://schemas.openxmlformats.org/package/2006/metadata/core-properties' " w:xpath="/ns1:coreProperties[1]/ns0:title[1]" w:storeItemID="{6C3C8BC8-F283-45AE-878A-BAB7291924A1}"/>
+                                        <w:text/>
+                                      </w:sdtPr>
+                                      <w:sdtContent>
+                                        <w:p>
+                                          <w:pPr>
+                                            <w:pStyle w:val="Geenafstand"/>
+                                            <w:spacing w:line="312" w:lineRule="auto"/>
+                                            <w:jc w:val="right"/>
+                                            <w:rPr>
+                                              <w:caps/>
+                                              <w:color w:val="191919" w:themeColor="text1" w:themeTint="E6"/>
+                                              <w:sz w:val="72"/>
+                                              <w:szCs w:val="72"/>
+                                            </w:rPr>
+                                          </w:pPr>
+                                          <w:r>
+                                            <w:rPr>
+                                              <w:caps/>
+                                              <w:color w:val="191919" w:themeColor="text1" w:themeTint="E6"/>
+                                              <w:sz w:val="72"/>
+                                              <w:szCs w:val="72"/>
+                                            </w:rPr>
+                                            <w:t>Project hotel</w:t>
+                                          </w:r>
+                                        </w:p>
+                                      </w:sdtContent>
+                                    </w:sdt>
+                                    <w:sdt>
+                                      <w:sdtPr>
+                                        <w:rPr>
+                                          <w:color w:val="000000" w:themeColor="text1"/>
+                                          <w:sz w:val="24"/>
+                                          <w:szCs w:val="24"/>
+                                        </w:rPr>
+                                        <w:alias w:val="Ondertitel"/>
+                                        <w:tag w:val=""/>
+                                        <w:id w:val="1354072561"/>
+                                        <w:dataBinding w:prefixMappings="xmlns:ns0='http://purl.org/dc/elements/1.1/' xmlns:ns1='http://schemas.openxmlformats.org/package/2006/metadata/core-properties' " w:xpath="/ns1:coreProperties[1]/ns0:subject[1]" w:storeItemID="{6C3C8BC8-F283-45AE-878A-BAB7291924A1}"/>
+                                        <w:text/>
+                                      </w:sdtPr>
+                                      <w:sdtContent>
+                                        <w:p>
+                                          <w:pPr>
+                                            <w:jc w:val="right"/>
+                                            <w:rPr>
+                                              <w:sz w:val="24"/>
+                                              <w:szCs w:val="24"/>
+                                            </w:rPr>
+                                          </w:pPr>
+                                          <w:r>
+                                            <w:rPr>
+                                              <w:color w:val="000000" w:themeColor="text1"/>
+                                              <w:sz w:val="24"/>
+                                              <w:szCs w:val="24"/>
+                                            </w:rPr>
+                                            <w:t>Extra Documentatie voor Hotel Simulatie</w:t>
+                                          </w:r>
+                                        </w:p>
+                                      </w:sdtContent>
+                                    </w:sdt>
+                                  </w:tc>
+                                  <w:tc>
+                                    <w:tcPr>
+                                      <w:tcW w:w="2432" w:type="pct"/>
+                                      <w:vAlign w:val="center"/>
+                                    </w:tcPr>
+                                    <w:p>
+                                      <w:pPr>
+                                        <w:pStyle w:val="Geenafstand"/>
+                                        <w:rPr>
+                                          <w:caps/>
+                                          <w:color w:val="ED7D31" w:themeColor="accent2"/>
+                                          <w:sz w:val="26"/>
+                                          <w:szCs w:val="26"/>
+                                        </w:rPr>
+                                      </w:pPr>
+                                      <w:r>
+                                        <w:rPr>
+                                          <w:caps/>
+                                          <w:color w:val="ED7D31" w:themeColor="accent2"/>
+                                          <w:sz w:val="26"/>
+                                          <w:szCs w:val="26"/>
+                                        </w:rPr>
+                                        <w:t>Abstract</w:t>
+                                      </w:r>
+                                    </w:p>
+                                    <w:sdt>
+                                      <w:sdtPr>
+                                        <w:rPr>
+                                          <w:color w:val="000000" w:themeColor="text1"/>
+                                        </w:rPr>
+                                        <w:alias w:val="Samenvatting"/>
+                                        <w:tag w:val=""/>
+                                        <w:id w:val="-2036181933"/>
+                                        <w:dataBinding w:prefixMappings="xmlns:ns0='http://schemas.microsoft.com/office/2006/coverPageProps' " w:xpath="/ns0:CoverPageProperties[1]/ns0:Abstract[1]" w:storeItemID="{55AF091B-3C7A-41E3-B477-F2FDAA23CFDA}"/>
+                                        <w:text/>
+                                      </w:sdtPr>
+                                      <w:sdtContent>
+                                        <w:p>
+                                          <w:pPr>
+                                            <w:rPr>
+                                              <w:color w:val="000000" w:themeColor="text1"/>
+                                            </w:rPr>
+                                          </w:pPr>
+                                          <w:r>
+                                            <w:rPr>
+                                              <w:color w:val="000000" w:themeColor="text1"/>
+                                            </w:rPr>
+                                            <w:t>Extra gedocumenteerde uitleg over de code en werking in de Hotel Simulatie voor een Project voor klas 2 Software Engineering in Haagse Hogeschool HBO-ICT vestiging Zoetermeer.</w:t>
+                                          </w:r>
+                                        </w:p>
+                                      </w:sdtContent>
+                                    </w:sdt>
+                                    <w:sdt>
+                                      <w:sdtPr>
+                                        <w:rPr>
+                                          <w:color w:val="ED7D31" w:themeColor="accent2"/>
+                                          <w:sz w:val="26"/>
+                                          <w:szCs w:val="26"/>
+                                        </w:rPr>
+                                        <w:alias w:val="Auteur"/>
+                                        <w:tag w:val=""/>
+                                        <w:id w:val="-279026076"/>
+                                        <w:dataBinding w:prefixMappings="xmlns:ns0='http://purl.org/dc/elements/1.1/' xmlns:ns1='http://schemas.openxmlformats.org/package/2006/metadata/core-properties' " w:xpath="/ns1:coreProperties[1]/ns0:creator[1]" w:storeItemID="{6C3C8BC8-F283-45AE-878A-BAB7291924A1}"/>
+                                        <w:text/>
+                                      </w:sdtPr>
+                                      <w:sdtContent>
+                                        <w:p>
+                                          <w:pPr>
+                                            <w:pStyle w:val="Geenafstand"/>
+                                            <w:rPr>
+                                              <w:color w:val="ED7D31" w:themeColor="accent2"/>
+                                              <w:sz w:val="26"/>
+                                              <w:szCs w:val="26"/>
+                                            </w:rPr>
+                                          </w:pPr>
+                                          <w:r>
+                                            <w:rPr>
+                                              <w:color w:val="ED7D31" w:themeColor="accent2"/>
+                                              <w:sz w:val="26"/>
+                                              <w:szCs w:val="26"/>
+                                            </w:rPr>
+                                            <w:t>Bruschke, D.H.W. (17023785)</w:t>
+                                          </w:r>
+                                        </w:p>
+                                      </w:sdtContent>
+                                    </w:sdt>
+                                    <w:p>
+                                      <w:pPr>
+                                        <w:pStyle w:val="Geenafstand"/>
+                                      </w:pPr>
+                                      <w:sdt>
+                                        <w:sdtPr>
+                                          <w:rPr>
+                                            <w:color w:val="44546A" w:themeColor="text2"/>
+                                          </w:rPr>
+                                          <w:alias w:val="Cursus"/>
+                                          <w:tag w:val="Cursus"/>
+                                          <w:id w:val="-710501431"/>
+                                          <w:dataBinding w:prefixMappings="xmlns:ns0='http://purl.org/dc/elements/1.1/' xmlns:ns1='http://schemas.openxmlformats.org/package/2006/metadata/core-properties' " w:xpath="/ns1:coreProperties[1]/ns1:category[1]" w:storeItemID="{6C3C8BC8-F283-45AE-878A-BAB7291924A1}"/>
+                                          <w:text/>
+                                        </w:sdtPr>
+                                        <w:sdtContent>
+                                          <w:r>
+                                            <w:rPr>
+                                              <w:color w:val="44546A" w:themeColor="text2"/>
+                                            </w:rPr>
+                                            <w:t>HBO-ICT Zoetermeer</w:t>
+                                          </w:r>
+                                        </w:sdtContent>
+                                      </w:sdt>
+                                    </w:p>
+                                  </w:tc>
+                                </w:tr>
+                              </w:tbl>
+                              <w:p/>
+                            </w:txbxContent>
+                          </wps:txbx>
+                          <wps:bodyPr rot="0" spcFirstLastPara="0" vertOverflow="overflow" horzOverflow="overflow" vert="horz" wrap="square" lIns="0" tIns="0" rIns="0" bIns="0" numCol="1" spcCol="0" rtlCol="0" fromWordArt="0" anchor="ctr" anchorCtr="0" forceAA="0" compatLnSpc="1">
+                            <a:prstTxWarp prst="textNoShape">
+                              <a:avLst/>
+                            </a:prstTxWarp>
+                            <a:noAutofit/>
+                          </wps:bodyPr>
+                        </wps:wsp>
+                      </a:graphicData>
+                    </a:graphic>
+                    <wp14:sizeRelH relativeFrom="page">
+                      <wp14:pctWidth>94100</wp14:pctWidth>
+                    </wp14:sizeRelH>
+                    <wp14:sizeRelV relativeFrom="page">
+                      <wp14:pctHeight>77300</wp14:pctHeight>
+                    </wp14:sizeRelV>
+                  </wp:anchor>
+                </w:drawing>
+              </mc:Choice>
+              <mc:Fallback>
+                <w:pict>
+                  <v:shapetype id="_x0000_t202" coordsize="21600,21600" o:spt="202" path="m,l,21600r21600,l21600,xe">
+                    <v:stroke joinstyle="miter"/>
+                    <v:path gradientshapeok="t" o:connecttype="rect"/>
+                  </v:shapetype>
+                  <v:shape id="Tekstvak 138" o:spid="_x0000_s1026" type="#_x0000_t202" style="position:absolute;margin-left:0;margin-top:0;width:134.85pt;height:302.4pt;z-index:251672576;visibility:visible;mso-wrap-style:square;mso-width-percent:941;mso-height-percent:773;mso-wrap-distance-left:9pt;mso-wrap-distance-top:0;mso-wrap-distance-right:9pt;mso-wrap-distance-bottom:0;mso-position-horizontal:center;mso-position-horizontal-relative:page;mso-position-vertical:center;mso-position-vertical-relative:page;mso-width-percent:941;mso-height-percent:773;mso-width-relative:page;mso-height-relative:page;v-text-anchor:middle" o:gfxdata="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" fillcolor="white [3201]" stroked="f" strokeweight=".5pt">
+                    <v:textbox inset="0,0,0,0">
+                      <w:txbxContent>
+                        <w:tbl>
+                          <w:tblPr>
+                            <w:tblW w:w="5000" w:type="pct"/>
+                            <w:jc w:val="center"/>
+                            <w:tblBorders>
+                              <w:insideV w:val="single" w:sz="12" w:space="0" w:color="ED7D31" w:themeColor="accent2"/>
+                            </w:tblBorders>
+                            <w:tblCellMar>
+                              <w:top w:w="1296" w:type="dxa"/>
+                              <w:left w:w="360" w:type="dxa"/>
+                              <w:bottom w:w="1296" w:type="dxa"/>
+                              <w:right w:w="360" w:type="dxa"/>
+                            </w:tblCellMar>
+                            <w:tblLook w:val="04A0" w:firstRow="1" w:lastRow="0" w:firstColumn="1" w:lastColumn="0" w:noHBand="0" w:noVBand="1"/>
+                          </w:tblPr>
+                          <w:tblGrid>
+                            <w:gridCol w:w="5748"/>
+                            <w:gridCol w:w="5444"/>
+                          </w:tblGrid>
+                          <w:tr>
+                            <w:trPr>
+                              <w:jc w:val="center"/>
+                            </w:trPr>
+                            <w:tc>
+                              <w:tcPr>
+                                <w:tcW w:w="2568" w:type="pct"/>
+                                <w:vAlign w:val="center"/>
+                              </w:tcPr>
+                              <w:p>
+                                <w:pPr>
+                                  <w:jc w:val="right"/>
+                                </w:pPr>
+                                <w:r>
+                                  <w:rPr>
+                                    <w:noProof/>
+                                  </w:rPr>
+                                  <w:drawing>
+                                    <wp:inline distT="0" distB="0" distL="0" distR="0">
+                                      <wp:extent cx="3065006" cy="3831336"/>
+                                      <wp:effectExtent l="0" t="0" r="2540" b="0"/>
+                                      <wp:docPr id="139" name="Foto 139" descr="Een foto van een kronkelende weg en bomen" title="Weg"/>
+                                      <wp:cNvGraphicFramePr>
+                                        <a:graphicFrameLocks xmlns:a="http://schemas.openxmlformats.org/drawingml/2006/main" noChangeAspect="1"/>
+                                      </wp:cNvGraphicFramePr>
+                                      <a:graphic xmlns:a="http://schemas.openxmlformats.org/drawingml/2006/main">
+                                        <a:graphicData uri="http://schemas.openxmlformats.org/drawingml/2006/picture">
+                                          <pic:pic xmlns:pic="http://schemas.openxmlformats.org/drawingml/2006/picture">
+                                            <pic:nvPicPr>
+                                              <pic:cNvPr id="2" name="tree crop.jpg"/>
+                                              <pic:cNvPicPr/>
+                                            </pic:nvPicPr>
+                                            <pic:blipFill>
+                                              <a:blip r:embed="rId8" cstate="print">
+                                                <a:extLst>
+                                                  <a:ext uri="{28A0092B-C50C-407E-A947-70E740481C1C}">
+                                                    <a14:useLocalDpi xmlns:a14="http://schemas.microsoft.com/office/drawing/2010/main" val="0"/>
+                                                  </a:ext>
+                                                </a:extLst>
+                                              </a:blip>
+                                              <a:stretch>
+                                                <a:fillRect/>
+                                              </a:stretch>
+                                            </pic:blipFill>
+                                            <pic:spPr>
+                                              <a:xfrm>
+                                                <a:off x="0" y="0"/>
+                                                <a:ext cx="3065006" cy="3831336"/>
+                                              </a:xfrm>
+                                              <a:prstGeom prst="rect">
+                                                <a:avLst/>
+                                              </a:prstGeom>
+                                            </pic:spPr>
+                                          </pic:pic>
+                                        </a:graphicData>
+                                      </a:graphic>
+                                    </wp:inline>
+                                  </w:drawing>
+                                </w:r>
+                              </w:p>
+                              <w:sdt>
+                                <w:sdtPr>
+                                  <w:rPr>
+                                    <w:caps/>
+                                    <w:color w:val="191919" w:themeColor="text1" w:themeTint="E6"/>
+                                    <w:sz w:val="72"/>
+                                    <w:szCs w:val="72"/>
+                                  </w:rPr>
+                                  <w:alias w:val="Titel"/>
+                                  <w:tag w:val=""/>
+                                  <w:id w:val="-438379639"/>
+                                  <w:dataBinding w:prefixMappings="xmlns:ns0='http://purl.org/dc/elements/1.1/' xmlns:ns1='http://schemas.openxmlformats.org/package/2006/metadata/core-properties' " w:xpath="/ns1:coreProperties[1]/ns0:title[1]" w:storeItemID="{6C3C8BC8-F283-45AE-878A-BAB7291924A1}"/>
+                                  <w:text/>
+                                </w:sdtPr>
+                                <w:sdtContent>
+                                  <w:p>
+                                    <w:pPr>
+                                      <w:pStyle w:val="Geenafstand"/>
+                                      <w:spacing w:line="312" w:lineRule="auto"/>
+                                      <w:jc w:val="right"/>
+                                      <w:rPr>
+                                        <w:caps/>
+                                        <w:color w:val="191919" w:themeColor="text1" w:themeTint="E6"/>
+                                        <w:sz w:val="72"/>
+                                        <w:szCs w:val="72"/>
+                                      </w:rPr>
+                                    </w:pPr>
+                                    <w:r>
+                                      <w:rPr>
+                                        <w:caps/>
+                                        <w:color w:val="191919" w:themeColor="text1" w:themeTint="E6"/>
+                                        <w:sz w:val="72"/>
+                                        <w:szCs w:val="72"/>
+                                      </w:rPr>
+                                      <w:t>Project hotel</w:t>
+                                    </w:r>
+                                  </w:p>
+                                </w:sdtContent>
+                              </w:sdt>
+                              <w:sdt>
+                                <w:sdtPr>
+                                  <w:rPr>
+                                    <w:color w:val="000000" w:themeColor="text1"/>
+                                    <w:sz w:val="24"/>
+                                    <w:szCs w:val="24"/>
+                                  </w:rPr>
+                                  <w:alias w:val="Ondertitel"/>
+                                  <w:tag w:val=""/>
+                                  <w:id w:val="1354072561"/>
+                                  <w:dataBinding w:prefixMappings="xmlns:ns0='http://purl.org/dc/elements/1.1/' xmlns:ns1='http://schemas.openxmlformats.org/package/2006/metadata/core-properties' " w:xpath="/ns1:coreProperties[1]/ns0:subject[1]" w:storeItemID="{6C3C8BC8-F283-45AE-878A-BAB7291924A1}"/>
+                                  <w:text/>
+                                </w:sdtPr>
+                                <w:sdtContent>
+                                  <w:p>
+                                    <w:pPr>
+                                      <w:jc w:val="right"/>
+                                      <w:rPr>
+                                        <w:sz w:val="24"/>
+                                        <w:szCs w:val="24"/>
+                                      </w:rPr>
+                                    </w:pPr>
+                                    <w:r>
+                                      <w:rPr>
+                                        <w:color w:val="000000" w:themeColor="text1"/>
+                                        <w:sz w:val="24"/>
+                                        <w:szCs w:val="24"/>
+                                      </w:rPr>
+                                      <w:t>Extra Documentatie voor Hotel Simulatie</w:t>
+                                    </w:r>
+                                  </w:p>
+                                </w:sdtContent>
+                              </w:sdt>
+                            </w:tc>
+                            <w:tc>
+                              <w:tcPr>
+                                <w:tcW w:w="2432" w:type="pct"/>
+                                <w:vAlign w:val="center"/>
+                              </w:tcPr>
+                              <w:p>
+                                <w:pPr>
+                                  <w:pStyle w:val="Geenafstand"/>
+                                  <w:rPr>
+                                    <w:caps/>
+                                    <w:color w:val="ED7D31" w:themeColor="accent2"/>
+                                    <w:sz w:val="26"/>
+                                    <w:szCs w:val="26"/>
+                                  </w:rPr>
+                                </w:pPr>
+                                <w:r>
+                                  <w:rPr>
+                                    <w:caps/>
+                                    <w:color w:val="ED7D31" w:themeColor="accent2"/>
+                                    <w:sz w:val="26"/>
+                                    <w:szCs w:val="26"/>
+                                  </w:rPr>
+                                  <w:t>Abstract</w:t>
+                                </w:r>
+                              </w:p>
+                              <w:sdt>
+                                <w:sdtPr>
+                                  <w:rPr>
+                                    <w:color w:val="000000" w:themeColor="text1"/>
+                                  </w:rPr>
+                                  <w:alias w:val="Samenvatting"/>
+                                  <w:tag w:val=""/>
+                                  <w:id w:val="-2036181933"/>
+                                  <w:dataBinding w:prefixMappings="xmlns:ns0='http://schemas.microsoft.com/office/2006/coverPageProps' " w:xpath="/ns0:CoverPageProperties[1]/ns0:Abstract[1]" w:storeItemID="{55AF091B-3C7A-41E3-B477-F2FDAA23CFDA}"/>
+                                  <w:text/>
+                                </w:sdtPr>
+                                <w:sdtContent>
+                                  <w:p>
+                                    <w:pPr>
+                                      <w:rPr>
+                                        <w:color w:val="000000" w:themeColor="text1"/>
+                                      </w:rPr>
+                                    </w:pPr>
+                                    <w:r>
+                                      <w:rPr>
+                                        <w:color w:val="000000" w:themeColor="text1"/>
+                                      </w:rPr>
+                                      <w:t>Extra gedocumenteerde uitleg over de code en werking in de Hotel Simulatie voor een Project voor klas 2 Software Engineering in Haagse Hogeschool HBO-ICT vestiging Zoetermeer.</w:t>
+                                    </w:r>
+                                  </w:p>
+                                </w:sdtContent>
+                              </w:sdt>
+                              <w:sdt>
+                                <w:sdtPr>
+                                  <w:rPr>
+                                    <w:color w:val="ED7D31" w:themeColor="accent2"/>
+                                    <w:sz w:val="26"/>
+                                    <w:szCs w:val="26"/>
+                                  </w:rPr>
+                                  <w:alias w:val="Auteur"/>
+                                  <w:tag w:val=""/>
+                                  <w:id w:val="-279026076"/>
+                                  <w:dataBinding w:prefixMappings="xmlns:ns0='http://purl.org/dc/elements/1.1/' xmlns:ns1='http://schemas.openxmlformats.org/package/2006/metadata/core-properties' " w:xpath="/ns1:coreProperties[1]/ns0:creator[1]" w:storeItemID="{6C3C8BC8-F283-45AE-878A-BAB7291924A1}"/>
+                                  <w:text/>
+                                </w:sdtPr>
+                                <w:sdtContent>
+                                  <w:p>
+                                    <w:pPr>
+                                      <w:pStyle w:val="Geenafstand"/>
+                                      <w:rPr>
+                                        <w:color w:val="ED7D31" w:themeColor="accent2"/>
+                                        <w:sz w:val="26"/>
+                                        <w:szCs w:val="26"/>
+                                      </w:rPr>
+                                    </w:pPr>
+                                    <w:r>
+                                      <w:rPr>
+                                        <w:color w:val="ED7D31" w:themeColor="accent2"/>
+                                        <w:sz w:val="26"/>
+                                        <w:szCs w:val="26"/>
+                                      </w:rPr>
+                                      <w:t>Bruschke, D.H.W. (17023785)</w:t>
+                                    </w:r>
+                                  </w:p>
+                                </w:sdtContent>
+                              </w:sdt>
+                              <w:p>
+                                <w:pPr>
+                                  <w:pStyle w:val="Geenafstand"/>
+                                </w:pPr>
+                                <w:sdt>
+                                  <w:sdtPr>
+                                    <w:rPr>
+                                      <w:color w:val="44546A" w:themeColor="text2"/>
+                                    </w:rPr>
+                                    <w:alias w:val="Cursus"/>
+                                    <w:tag w:val="Cursus"/>
+                                    <w:id w:val="-710501431"/>
+                                    <w:dataBinding w:prefixMappings="xmlns:ns0='http://purl.org/dc/elements/1.1/' xmlns:ns1='http://schemas.openxmlformats.org/package/2006/metadata/core-properties' " w:xpath="/ns1:coreProperties[1]/ns1:category[1]" w:storeItemID="{6C3C8BC8-F283-45AE-878A-BAB7291924A1}"/>
+                                    <w:text/>
+                                  </w:sdtPr>
+                                  <w:sdtContent>
+                                    <w:r>
+                                      <w:rPr>
+                                        <w:color w:val="44546A" w:themeColor="text2"/>
+                                      </w:rPr>
+                                      <w:t>HBO-ICT Zoetermeer</w:t>
+                                    </w:r>
+                                  </w:sdtContent>
+                                </w:sdt>
+                              </w:p>
+                            </w:tc>
+                          </w:tr>
+                        </w:tbl>
+                        <w:p/>
+                      </w:txbxContent>
+                    </v:textbox>
+                    <w10:wrap anchorx="page" anchory="page"/>
+                  </v:shape>
+                </w:pict>
+              </mc:Fallback>
+            </mc:AlternateContent>
+          </w:r>
+          <w:r>
+            <w:br w:type="page"/>
+          </w:r>
+        </w:p>
+      </w:sdtContent>
+    </w:sdt>
     <w:p>
       <w:pPr>
         <w:pStyle w:val="Titel"/>
@@ -10,7 +653,8 @@
         </w:pBdr>
       </w:pPr>
       <w:r>
-        <w:t>Project Hotel</w:t>
+        <w:lastRenderedPageBreak/>
+        <w:t>Introductie</w:t>
       </w:r>
     </w:p>
     <w:p/>
@@ -19,15 +663,7 @@
         <w:t xml:space="preserve">Voor de Hotel Simulatie die </w:t>
       </w:r>
       <w:r>
-        <w:t xml:space="preserve">voor het eerste blok in jaar 2 van HBO-ICT Zoetermeer gemaakt moet worden, hebben we een aantal keuzes gemaakt die van toepassing op de code zijn. Ook voor verschillende onderdelen van het hotel hebben we een paar keuzes gemaakt die beter gedocumenteerd kunnen worden dan met wat </w:t>
-      </w:r>
-      <w:proofErr w:type="spellStart"/>
-      <w:r>
-        <w:t>uitge-commente</w:t>
-      </w:r>
-      <w:proofErr w:type="spellEnd"/>
-      <w:r>
-        <w:t xml:space="preserve"> code. Vandaar dat daar een apart document voor is gemaakt.</w:t>
+        <w:t>voor het eerste blok in jaar 2 van HBO-ICT Zoetermeer gemaakt moet worden, hebben we een aantal keuzes gemaakt die van toepassing op de code zijn. Ook voor verschillende onderdelen van het hotel hebben we een paar keuzes gemaakt die beter gedocumenteerd kunnen worden dan met wat uitge-commente code. Vandaar dat daar een apart document voor is gemaakt.</w:t>
       </w:r>
     </w:p>
     <w:p>
@@ -75,6 +711,7 @@
             <w:rPr>
               <w:rFonts w:eastAsiaTheme="minorEastAsia"/>
               <w:noProof/>
+              <w:lang w:val="en-US"/>
             </w:rPr>
           </w:pPr>
           <w:r>
@@ -102,7 +739,7 @@
             </w:rPr>
             <w:fldChar w:fldCharType="separate"/>
           </w:r>
-          <w:hyperlink w:anchor="_Toc527653842" w:history="1">
+          <w:hyperlink w:anchor="_Toc527891058" w:history="1">
             <w:r>
               <w:rPr>
                 <w:rStyle w:val="Hyperlink"/>
@@ -129,7 +766,7 @@
                 <w:noProof/>
                 <w:webHidden/>
               </w:rPr>
-              <w:instrText xml:space="preserve"> PAGEREF _Toc527653842 \h </w:instrText>
+              <w:instrText xml:space="preserve"> PAGEREF _Toc527891058 \h </w:instrText>
             </w:r>
             <w:r>
               <w:rPr>
@@ -169,9 +806,10 @@
             <w:rPr>
               <w:rFonts w:eastAsiaTheme="minorEastAsia"/>
               <w:noProof/>
+              <w:lang w:val="en-US"/>
             </w:rPr>
           </w:pPr>
-          <w:hyperlink w:anchor="_Toc527653843" w:history="1">
+          <w:hyperlink w:anchor="_Toc527891059" w:history="1">
             <w:r>
               <w:rPr>
                 <w:rStyle w:val="Hyperlink"/>
@@ -198,7 +836,7 @@
                 <w:noProof/>
                 <w:webHidden/>
               </w:rPr>
-              <w:instrText xml:space="preserve"> PAGEREF _Toc527653843 \h </w:instrText>
+              <w:instrText xml:space="preserve"> PAGEREF _Toc527891059 \h </w:instrText>
             </w:r>
             <w:r>
               <w:rPr>
@@ -238,9 +876,10 @@
             <w:rPr>
               <w:rFonts w:eastAsiaTheme="minorEastAsia"/>
               <w:noProof/>
+              <w:lang w:val="en-US"/>
             </w:rPr>
           </w:pPr>
-          <w:hyperlink w:anchor="_Toc527653844" w:history="1">
+          <w:hyperlink w:anchor="_Toc527891060" w:history="1">
             <w:r>
               <w:rPr>
                 <w:rStyle w:val="Hyperlink"/>
@@ -267,7 +906,7 @@
                 <w:noProof/>
                 <w:webHidden/>
               </w:rPr>
-              <w:instrText xml:space="preserve"> PAGEREF _Toc527653844 \h </w:instrText>
+              <w:instrText xml:space="preserve"> PAGEREF _Toc527891060 \h </w:instrText>
             </w:r>
             <w:r>
               <w:rPr>
@@ -307,9 +946,10 @@
             <w:rPr>
               <w:rFonts w:eastAsiaTheme="minorEastAsia"/>
               <w:noProof/>
+              <w:lang w:val="en-US"/>
             </w:rPr>
           </w:pPr>
-          <w:hyperlink w:anchor="_Toc527653845" w:history="1">
+          <w:hyperlink w:anchor="_Toc527891061" w:history="1">
             <w:r>
               <w:rPr>
                 <w:rStyle w:val="Hyperlink"/>
@@ -336,7 +976,7 @@
                 <w:noProof/>
                 <w:webHidden/>
               </w:rPr>
-              <w:instrText xml:space="preserve"> PAGEREF _Toc527653845 \h </w:instrText>
+              <w:instrText xml:space="preserve"> PAGEREF _Toc527891061 \h </w:instrText>
             </w:r>
             <w:r>
               <w:rPr>
@@ -376,9 +1016,10 @@
             <w:rPr>
               <w:rFonts w:eastAsiaTheme="minorEastAsia"/>
               <w:noProof/>
+              <w:lang w:val="en-US"/>
             </w:rPr>
           </w:pPr>
-          <w:hyperlink w:anchor="_Toc527653846" w:history="1">
+          <w:hyperlink w:anchor="_Toc527891062" w:history="1">
             <w:r>
               <w:rPr>
                 <w:rStyle w:val="Hyperlink"/>
@@ -405,7 +1046,7 @@
                 <w:noProof/>
                 <w:webHidden/>
               </w:rPr>
-              <w:instrText xml:space="preserve"> PAGEREF _Toc527653846 \h </w:instrText>
+              <w:instrText xml:space="preserve"> PAGEREF _Toc527891062 \h </w:instrText>
             </w:r>
             <w:r>
               <w:rPr>
@@ -445,9 +1086,10 @@
             <w:rPr>
               <w:rFonts w:eastAsiaTheme="minorEastAsia"/>
               <w:noProof/>
+              <w:lang w:val="en-US"/>
             </w:rPr>
           </w:pPr>
-          <w:hyperlink w:anchor="_Toc527653847" w:history="1">
+          <w:hyperlink w:anchor="_Toc527891063" w:history="1">
             <w:r>
               <w:rPr>
                 <w:rStyle w:val="Hyperlink"/>
@@ -474,7 +1116,7 @@
                 <w:noProof/>
                 <w:webHidden/>
               </w:rPr>
-              <w:instrText xml:space="preserve"> PAGEREF _Toc527653847 \h </w:instrText>
+              <w:instrText xml:space="preserve"> PAGEREF _Toc527891063 \h </w:instrText>
             </w:r>
             <w:r>
               <w:rPr>
@@ -514,9 +1156,10 @@
             <w:rPr>
               <w:rFonts w:eastAsiaTheme="minorEastAsia"/>
               <w:noProof/>
+              <w:lang w:val="en-US"/>
             </w:rPr>
           </w:pPr>
-          <w:hyperlink w:anchor="_Toc527653848" w:history="1">
+          <w:hyperlink w:anchor="_Toc527891064" w:history="1">
             <w:r>
               <w:rPr>
                 <w:rStyle w:val="Hyperlink"/>
@@ -543,7 +1186,7 @@
                 <w:noProof/>
                 <w:webHidden/>
               </w:rPr>
-              <w:instrText xml:space="preserve"> PAGEREF _Toc527653848 \h </w:instrText>
+              <w:instrText xml:space="preserve"> PAGEREF _Toc527891064 \h </w:instrText>
             </w:r>
             <w:r>
               <w:rPr>
@@ -576,6 +1219,146 @@
         </w:p>
         <w:p>
           <w:pPr>
+            <w:pStyle w:val="Inhopg2"/>
+            <w:tabs>
+              <w:tab w:val="right" w:leader="dot" w:pos="9016"/>
+            </w:tabs>
+            <w:rPr>
+              <w:rFonts w:eastAsiaTheme="minorEastAsia"/>
+              <w:noProof/>
+              <w:lang w:val="en-US"/>
+            </w:rPr>
+          </w:pPr>
+          <w:hyperlink w:anchor="_Toc527891065" w:history="1">
+            <w:r>
+              <w:rPr>
+                <w:rStyle w:val="Hyperlink"/>
+                <w:noProof/>
+              </w:rPr>
+              <w:t>QuickestRoute</w:t>
+            </w:r>
+            <w:r>
+              <w:rPr>
+                <w:noProof/>
+                <w:webHidden/>
+              </w:rPr>
+              <w:tab/>
+            </w:r>
+            <w:r>
+              <w:rPr>
+                <w:noProof/>
+                <w:webHidden/>
+              </w:rPr>
+              <w:fldChar w:fldCharType="begin"/>
+            </w:r>
+            <w:r>
+              <w:rPr>
+                <w:noProof/>
+                <w:webHidden/>
+              </w:rPr>
+              <w:instrText xml:space="preserve"> PAGEREF _Toc527891065 \h </w:instrText>
+            </w:r>
+            <w:r>
+              <w:rPr>
+                <w:noProof/>
+                <w:webHidden/>
+              </w:rPr>
+            </w:r>
+            <w:r>
+              <w:rPr>
+                <w:noProof/>
+                <w:webHidden/>
+              </w:rPr>
+              <w:fldChar w:fldCharType="separate"/>
+            </w:r>
+            <w:r>
+              <w:rPr>
+                <w:noProof/>
+                <w:webHidden/>
+              </w:rPr>
+              <w:t>9</w:t>
+            </w:r>
+            <w:r>
+              <w:rPr>
+                <w:noProof/>
+                <w:webHidden/>
+              </w:rPr>
+              <w:fldChar w:fldCharType="end"/>
+            </w:r>
+          </w:hyperlink>
+        </w:p>
+        <w:p>
+          <w:pPr>
+            <w:pStyle w:val="Inhopg3"/>
+            <w:tabs>
+              <w:tab w:val="right" w:leader="dot" w:pos="9016"/>
+            </w:tabs>
+            <w:rPr>
+              <w:rFonts w:eastAsiaTheme="minorEastAsia"/>
+              <w:noProof/>
+              <w:lang w:val="en-US"/>
+            </w:rPr>
+          </w:pPr>
+          <w:hyperlink w:anchor="_Toc527891066" w:history="1">
+            <w:r>
+              <w:rPr>
+                <w:rStyle w:val="Hyperlink"/>
+                <w:noProof/>
+              </w:rPr>
+              <w:t>Route Class</w:t>
+            </w:r>
+            <w:r>
+              <w:rPr>
+                <w:noProof/>
+                <w:webHidden/>
+              </w:rPr>
+              <w:tab/>
+            </w:r>
+            <w:r>
+              <w:rPr>
+                <w:noProof/>
+                <w:webHidden/>
+              </w:rPr>
+              <w:fldChar w:fldCharType="begin"/>
+            </w:r>
+            <w:r>
+              <w:rPr>
+                <w:noProof/>
+                <w:webHidden/>
+              </w:rPr>
+              <w:instrText xml:space="preserve"> PAGEREF _Toc527891066 \h </w:instrText>
+            </w:r>
+            <w:r>
+              <w:rPr>
+                <w:noProof/>
+                <w:webHidden/>
+              </w:rPr>
+            </w:r>
+            <w:r>
+              <w:rPr>
+                <w:noProof/>
+                <w:webHidden/>
+              </w:rPr>
+              <w:fldChar w:fldCharType="separate"/>
+            </w:r>
+            <w:r>
+              <w:rPr>
+                <w:noProof/>
+                <w:webHidden/>
+              </w:rPr>
+              <w:t>10</w:t>
+            </w:r>
+            <w:r>
+              <w:rPr>
+                <w:noProof/>
+                <w:webHidden/>
+              </w:rPr>
+              <w:fldChar w:fldCharType="end"/>
+            </w:r>
+          </w:hyperlink>
+        </w:p>
+        <w:p>
+          <w:pPr>
             <w:rPr>
               <w:lang w:val="en-US"/>
             </w:rPr>
@@ -611,7 +1394,7 @@
           <w:bottom w:val="single" w:sz="6" w:space="1" w:color="auto"/>
         </w:pBdr>
       </w:pPr>
-      <w:bookmarkStart w:id="0" w:name="_Toc527653842"/>
+      <w:bookmarkStart w:id="0" w:name="_Toc527891058"/>
       <w:r>
         <w:lastRenderedPageBreak/>
         <w:t>Lift</w:t>
@@ -686,11 +1469,13 @@
           <w:bottom w:val="single" w:sz="6" w:space="1" w:color="auto"/>
         </w:pBdr>
       </w:pPr>
-      <w:bookmarkStart w:id="1" w:name="_Toc527653843"/>
+      <w:bookmarkStart w:id="1" w:name="_Interactie_met_de"/>
+      <w:bookmarkStart w:id="2" w:name="_Toc527891059"/>
+      <w:bookmarkEnd w:id="1"/>
       <w:r>
         <w:t>Interactie met de klant</w:t>
       </w:r>
-      <w:bookmarkEnd w:id="1"/>
+      <w:bookmarkEnd w:id="2"/>
     </w:p>
     <w:p>
       <w:pPr>
@@ -921,11 +1706,7 @@
           </mc:Choice>
           <mc:Fallback>
             <w:pict>
-              <v:shapetype id="_x0000_t202" coordsize="21600,21600" o:spt="202" path="m,l,21600r21600,l21600,xe">
-                <v:stroke joinstyle="miter"/>
-                <v:path gradientshapeok="t" o:connecttype="rect"/>
-              </v:shapetype>
-              <v:shape id="Text Box 2" o:spid="_x0000_s1026" type="#_x0000_t202" style="position:absolute;margin-left:398.8pt;margin-top:99.75pt;width:450pt;height:110.6pt;z-index:251659264;visibility:visible;mso-wrap-style:square;mso-width-percent:0;mso-height-percent:200;mso-wrap-distance-left:9pt;mso-wrap-distance-top:3.6pt;mso-wrap-distance-right:9pt;mso-wrap-distance-bottom:3.6pt;mso-position-horizontal:right;mso-position-horizontal-relative:margin;mso-position-vertical:absolute;mso-position-vertical-relative:text;mso-width-percent:0;mso-height-percent:200;mso-width-relative:margin;mso-height-relative:margin;v-text-anchor:top" o:gfxdata="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">
+              <v:shape id="Text Box 2" o:spid="_x0000_s1027" type="#_x0000_t202" style="position:absolute;margin-left:398.8pt;margin-top:99.75pt;width:450pt;height:110.6pt;z-index:251659264;visibility:visible;mso-wrap-style:square;mso-width-percent:0;mso-height-percent:200;mso-wrap-distance-left:9pt;mso-wrap-distance-top:3.6pt;mso-wrap-distance-right:9pt;mso-wrap-distance-bottom:3.6pt;mso-position-horizontal:right;mso-position-horizontal-relative:margin;mso-position-vertical:absolute;mso-position-vertical-relative:text;mso-width-percent:0;mso-height-percent:200;mso-width-relative:margin;mso-height-relative:margin;v-text-anchor:top" o:gfxdata="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">
                 <v:textbox style="mso-fit-shape-to-text:t">
                   <w:txbxContent>
                     <w:p>
@@ -1753,7 +2534,7 @@
           </mc:Choice>
           <mc:Fallback>
             <w:pict>
-              <v:shape id="_x0000_s1027" type="#_x0000_t202" style="position:absolute;margin-left:398.8pt;margin-top:85.85pt;width:450pt;height:110.6pt;z-index:251667456;visibility:visible;mso-wrap-style:square;mso-width-percent:0;mso-height-percent:200;mso-wrap-distance-left:9pt;mso-wrap-distance-top:3.6pt;mso-wrap-distance-right:9pt;mso-wrap-distance-bottom:3.6pt;mso-position-horizontal:right;mso-position-horizontal-relative:margin;mso-position-vertical:absolute;mso-position-vertical-relative:text;mso-width-percent:0;mso-height-percent:200;mso-width-relative:margin;mso-height-relative:margin;v-text-anchor:top" o:gfxdata="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">
+              <v:shape id="_x0000_s1028" type="#_x0000_t202" style="position:absolute;margin-left:398.8pt;margin-top:85.85pt;width:450pt;height:110.6pt;z-index:251667456;visibility:visible;mso-wrap-style:square;mso-width-percent:0;mso-height-percent:200;mso-wrap-distance-left:9pt;mso-wrap-distance-top:3.6pt;mso-wrap-distance-right:9pt;mso-wrap-distance-bottom:3.6pt;mso-position-horizontal:right;mso-position-horizontal-relative:margin;mso-position-vertical:absolute;mso-position-vertical-relative:text;mso-width-percent:0;mso-height-percent:200;mso-width-relative:margin;mso-height-relative:margin;v-text-anchor:top" o:gfxdata="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">
                 <v:textbox style="mso-fit-shape-to-text:t">
                   <w:txbxContent>
                     <w:p>
@@ -2296,13 +3077,16 @@
         </w:rPr>
         <w:t xml:space="preserve">zie hoofdstuk </w:t>
       </w:r>
-      <w:r>
-        <w:rPr>
-          <w:b/>
-          <w:i/>
-        </w:rPr>
-        <w:t>Pathfinding</w:t>
-      </w:r>
+      <w:hyperlink w:anchor="_QuickestRoute" w:history="1">
+        <w:r>
+          <w:rPr>
+            <w:rStyle w:val="Hyperlink"/>
+            <w:b/>
+            <w:i/>
+          </w:rPr>
+          <w:t>Pathfinding</w:t>
+        </w:r>
+      </w:hyperlink>
       <w:r>
         <w:rPr>
           <w:i/>
@@ -2545,36 +3329,68 @@
         </w:rPr>
         <w:t xml:space="preserve">zie kopje </w:t>
       </w:r>
-      <w:r>
-        <w:rPr>
-          <w:b/>
+      <w:hyperlink w:anchor="_Route_calculatie" w:history="1">
+        <w:r>
+          <w:rPr>
+            <w:rStyle w:val="Hyperlink"/>
+            <w:b/>
+            <w:i/>
+          </w:rPr>
+          <w:t xml:space="preserve">Route </w:t>
+        </w:r>
+        <w:r>
+          <w:rPr>
+            <w:rStyle w:val="Hyperlink"/>
+            <w:b/>
+            <w:i/>
+          </w:rPr>
+          <w:t>C</w:t>
+        </w:r>
+        <w:r>
+          <w:rPr>
+            <w:rStyle w:val="Hyperlink"/>
+            <w:b/>
+            <w:i/>
+          </w:rPr>
+          <w:t>alculatie</w:t>
+        </w:r>
+      </w:hyperlink>
+      <w:r>
+        <w:rPr>
           <w:i/>
         </w:rPr>
-        <w:t>Route calculatie</w:t>
+        <w:t xml:space="preserve"> voor meer informatie</w:t>
       </w:r>
       <w:r>
         <w:rPr>
           <w:i/>
         </w:rPr>
-        <w:t xml:space="preserve"> voor meer informatie</w:t>
+        <w:t xml:space="preserve"> </w:t>
       </w:r>
       <w:r>
         <w:rPr>
           <w:i/>
         </w:rPr>
+        <w:t>over de</w:t>
+      </w:r>
+      <w:r>
         <w:t xml:space="preserve"> </w:t>
       </w:r>
       <w:r>
-        <w:t xml:space="preserve">over de </w:t>
-      </w:r>
-      <w:r>
-        <w:rPr>
-          <w:b/>
+        <w:rPr>
+          <w:b/>
+          <w:i/>
         </w:rPr>
         <w:t>UpdateList()</w:t>
       </w:r>
       <w:r>
-        <w:t xml:space="preserve"> methode</w:t>
+        <w:t xml:space="preserve"> </w:t>
+      </w:r>
+      <w:r>
+        <w:rPr>
+          <w:i/>
+        </w:rPr>
+        <w:t>methode</w:t>
       </w:r>
       <w:r>
         <w:rPr>
@@ -2598,11 +3414,13 @@
           <w:bottom w:val="single" w:sz="6" w:space="1" w:color="auto"/>
         </w:pBdr>
       </w:pPr>
-      <w:bookmarkStart w:id="2" w:name="_Toc527653844"/>
+      <w:bookmarkStart w:id="3" w:name="_Route_calculatie"/>
+      <w:bookmarkStart w:id="4" w:name="_Toc527891060"/>
+      <w:bookmarkEnd w:id="3"/>
       <w:r>
         <w:t>Route calculatie</w:t>
       </w:r>
-      <w:bookmarkEnd w:id="2"/>
+      <w:bookmarkEnd w:id="4"/>
     </w:p>
     <w:p>
       <w:pPr>
@@ -2827,7 +3645,7 @@
           </mc:Choice>
           <mc:Fallback>
             <w:pict>
-              <v:shape id="_x0000_s1028" type="#_x0000_t202" style="position:absolute;margin-left:398.8pt;margin-top:222.75pt;width:450pt;height:65.25pt;z-index:251661312;visibility:visible;mso-wrap-style:square;mso-width-percent:0;mso-height-percent:0;mso-wrap-distance-left:9pt;mso-wrap-distance-top:3.6pt;mso-wrap-distance-right:9pt;mso-wrap-distance-bottom:3.6pt;mso-position-horizontal:right;mso-position-horizontal-relative:margin;mso-position-vertical:absolute;mso-position-vertical-relative:text;mso-width-percent:0;mso-height-percent:0;mso-width-relative:margin;mso-height-relative:margin;v-text-anchor:top" o:gfxdata="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">
+              <v:shape id="_x0000_s1029" type="#_x0000_t202" style="position:absolute;margin-left:398.8pt;margin-top:222.75pt;width:450pt;height:65.25pt;z-index:251661312;visibility:visible;mso-wrap-style:square;mso-width-percent:0;mso-height-percent:0;mso-wrap-distance-left:9pt;mso-wrap-distance-top:3.6pt;mso-wrap-distance-right:9pt;mso-wrap-distance-bottom:3.6pt;mso-position-horizontal:right;mso-position-horizontal-relative:margin;mso-position-vertical:absolute;mso-position-vertical-relative:text;mso-width-percent:0;mso-height-percent:0;mso-width-relative:margin;mso-height-relative:margin;v-text-anchor:top" o:gfxdata="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">
                 <v:textbox>
                   <w:txbxContent>
                     <w:p>
@@ -3375,11 +4193,11 @@
           <w:bottom w:val="single" w:sz="6" w:space="1" w:color="auto"/>
         </w:pBdr>
       </w:pPr>
-      <w:bookmarkStart w:id="3" w:name="_Toc527653845"/>
+      <w:bookmarkStart w:id="5" w:name="_Toc527891061"/>
       <w:r>
         <w:t>Slimme Lift</w:t>
       </w:r>
-      <w:bookmarkEnd w:id="3"/>
+      <w:bookmarkEnd w:id="5"/>
     </w:p>
     <w:p>
       <w:pPr>
@@ -3748,7 +4566,7 @@
           </mc:Choice>
           <mc:Fallback>
             <w:pict>
-              <v:shape id="_x0000_s1029" type="#_x0000_t202" style="position:absolute;margin-left:398.8pt;margin-top:51.35pt;width:450pt;height:132pt;z-index:251663360;visibility:visible;mso-wrap-style:square;mso-width-percent:0;mso-height-percent:0;mso-wrap-distance-left:9pt;mso-wrap-distance-top:3.6pt;mso-wrap-distance-right:9pt;mso-wrap-distance-bottom:3.6pt;mso-position-horizontal:right;mso-position-horizontal-relative:margin;mso-position-vertical:absolute;mso-position-vertical-relative:text;mso-width-percent:0;mso-height-percent:0;mso-width-relative:margin;mso-height-relative:margin;v-text-anchor:top" o:gfxdata="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">
+              <v:shape id="_x0000_s1030" type="#_x0000_t202" style="position:absolute;margin-left:398.8pt;margin-top:51.35pt;width:450pt;height:132pt;z-index:251663360;visibility:visible;mso-wrap-style:square;mso-width-percent:0;mso-height-percent:0;mso-wrap-distance-left:9pt;mso-wrap-distance-top:3.6pt;mso-wrap-distance-right:9pt;mso-wrap-distance-bottom:3.6pt;mso-position-horizontal:right;mso-position-horizontal-relative:margin;mso-position-vertical:absolute;mso-position-vertical-relative:text;mso-width-percent:0;mso-height-percent:0;mso-width-relative:margin;mso-height-relative:margin;v-text-anchor:top" o:gfxdata="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">
                 <v:textbox>
                   <w:txbxContent>
                     <w:p>
@@ -4871,7 +5689,7 @@
           </mc:Choice>
           <mc:Fallback>
             <w:pict>
-              <v:shape id="_x0000_s1030" type="#_x0000_t202" style="position:absolute;margin-left:398.05pt;margin-top:14.25pt;width:449.25pt;height:110.6pt;z-index:251665408;visibility:visible;mso-wrap-style:square;mso-width-percent:0;mso-height-percent:200;mso-wrap-distance-left:9pt;mso-wrap-distance-top:3.6pt;mso-wrap-distance-right:9pt;mso-wrap-distance-bottom:3.6pt;mso-position-horizontal:right;mso-position-horizontal-relative:margin;mso-position-vertical:absolute;mso-position-vertical-relative:text;mso-width-percent:0;mso-height-percent:200;mso-width-relative:margin;mso-height-relative:margin;v-text-anchor:top" o:gfxdata="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">
+              <v:shape id="_x0000_s1031" type="#_x0000_t202" style="position:absolute;margin-left:398.05pt;margin-top:14.25pt;width:449.25pt;height:110.6pt;z-index:251665408;visibility:visible;mso-wrap-style:square;mso-width-percent:0;mso-height-percent:200;mso-wrap-distance-left:9pt;mso-wrap-distance-top:3.6pt;mso-wrap-distance-right:9pt;mso-wrap-distance-bottom:3.6pt;mso-position-horizontal:right;mso-position-horizontal-relative:margin;mso-position-vertical:absolute;mso-position-vertical-relative:text;mso-width-percent:0;mso-height-percent:200;mso-width-relative:margin;mso-height-relative:margin;v-text-anchor:top" o:gfxdata="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">
                 <v:textbox style="mso-fit-shape-to-text:t">
                   <w:txbxContent>
                     <w:p>
@@ -5789,12 +6607,12 @@
           <w:bottom w:val="single" w:sz="6" w:space="1" w:color="auto"/>
         </w:pBdr>
       </w:pPr>
-      <w:bookmarkStart w:id="4" w:name="_Toc527653846"/>
+      <w:bookmarkStart w:id="6" w:name="_Toc527891062"/>
       <w:r>
         <w:lastRenderedPageBreak/>
         <w:t>Pathfinding</w:t>
       </w:r>
-      <w:bookmarkEnd w:id="4"/>
+      <w:bookmarkEnd w:id="6"/>
     </w:p>
     <w:p>
       <w:pPr>
@@ -5940,11 +6758,11 @@
           <w:bottom w:val="single" w:sz="6" w:space="1" w:color="auto"/>
         </w:pBdr>
       </w:pPr>
-      <w:bookmarkStart w:id="5" w:name="_Toc527653847"/>
+      <w:bookmarkStart w:id="7" w:name="_Toc527891063"/>
       <w:r>
         <w:t>Graph</w:t>
       </w:r>
-      <w:bookmarkEnd w:id="5"/>
+      <w:bookmarkEnd w:id="7"/>
     </w:p>
     <w:p>
       <w:pPr>
@@ -6052,11 +6870,11 @@
           <w:bottom w:val="single" w:sz="6" w:space="1" w:color="auto"/>
         </w:pBdr>
       </w:pPr>
-      <w:bookmarkStart w:id="6" w:name="_Toc527653848"/>
+      <w:bookmarkStart w:id="8" w:name="_Toc527891064"/>
       <w:r>
         <w:t>CreateGraph</w:t>
       </w:r>
-      <w:bookmarkEnd w:id="6"/>
+      <w:bookmarkEnd w:id="8"/>
     </w:p>
     <w:p>
       <w:pPr>
@@ -6436,27 +7254,7 @@
                                 <w:szCs w:val="19"/>
                                 <w:lang w:val="en-US"/>
                               </w:rPr>
-                              <w:t xml:space="preserve">.Area = </w:t>
-                            </w:r>
-                            <w:r>
-                              <w:rPr>
-                                <w:rFonts w:ascii="Consolas" w:hAnsi="Consolas" w:cs="Consolas"/>
-                                <w:color w:val="000000"/>
-                                <w:sz w:val="19"/>
-                                <w:szCs w:val="19"/>
-                                <w:lang w:val="en-US"/>
-                              </w:rPr>
-                              <w:t>A</w:t>
-                            </w:r>
-                            <w:r>
-                              <w:rPr>
-                                <w:rFonts w:ascii="Consolas" w:hAnsi="Consolas" w:cs="Consolas"/>
-                                <w:color w:val="000000"/>
-                                <w:sz w:val="19"/>
-                                <w:szCs w:val="19"/>
-                                <w:lang w:val="en-US"/>
-                              </w:rPr>
-                              <w:t>rea;</w:t>
+                              <w:t>.Area = Area;</w:t>
                             </w:r>
                           </w:p>
                           <w:p>
@@ -6654,7 +7452,7 @@
           </mc:Choice>
           <mc:Fallback>
             <w:pict>
-              <v:shape id="Tekstvak 2" o:spid="_x0000_s1031" type="#_x0000_t202" style="position:absolute;margin-left:398.95pt;margin-top:48.9pt;width:450.15pt;height:96.6pt;z-index:251669504;visibility:visible;mso-wrap-style:square;mso-width-percent:0;mso-height-percent:0;mso-wrap-distance-left:9pt;mso-wrap-distance-top:3.6pt;mso-wrap-distance-right:9pt;mso-wrap-distance-bottom:3.6pt;mso-position-horizontal:right;mso-position-horizontal-relative:margin;mso-position-vertical:absolute;mso-position-vertical-relative:text;mso-width-percent:0;mso-height-percent:0;mso-width-relative:margin;mso-height-relative:margin;v-text-anchor:top" o:gfxdata="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">
+              <v:shape id="Tekstvak 2" o:spid="_x0000_s1032" type="#_x0000_t202" style="position:absolute;margin-left:398.95pt;margin-top:48.9pt;width:450.15pt;height:96.6pt;z-index:251669504;visibility:visible;mso-wrap-style:square;mso-width-percent:0;mso-height-percent:0;mso-wrap-distance-left:9pt;mso-wrap-distance-top:3.6pt;mso-wrap-distance-right:9pt;mso-wrap-distance-bottom:3.6pt;mso-position-horizontal:right;mso-position-horizontal-relative:margin;mso-position-vertical:absolute;mso-position-vertical-relative:text;mso-width-percent:0;mso-height-percent:0;mso-width-relative:margin;mso-height-relative:margin;v-text-anchor:top" o:gfxdata="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">
                 <v:textbox>
                   <w:txbxContent>
                     <w:p>
@@ -6750,27 +7548,7 @@
                           <w:szCs w:val="19"/>
                           <w:lang w:val="en-US"/>
                         </w:rPr>
-                        <w:t xml:space="preserve">.Area = </w:t>
-                      </w:r>
-                      <w:r>
-                        <w:rPr>
-                          <w:rFonts w:ascii="Consolas" w:hAnsi="Consolas" w:cs="Consolas"/>
-                          <w:color w:val="000000"/>
-                          <w:sz w:val="19"/>
-                          <w:szCs w:val="19"/>
-                          <w:lang w:val="en-US"/>
-                        </w:rPr>
-                        <w:t>A</w:t>
-                      </w:r>
-                      <w:r>
-                        <w:rPr>
-                          <w:rFonts w:ascii="Consolas" w:hAnsi="Consolas" w:cs="Consolas"/>
-                          <w:color w:val="000000"/>
-                          <w:sz w:val="19"/>
-                          <w:szCs w:val="19"/>
-                          <w:lang w:val="en-US"/>
-                        </w:rPr>
-                        <w:t>rea;</w:t>
+                        <w:t>.Area = Area;</w:t>
                       </w:r>
                     </w:p>
                     <w:p>
@@ -7005,55 +7783,7 @@
           <w:sz w:val="18"/>
           <w:szCs w:val="18"/>
         </w:rPr>
-        <w:t>Een van de</w:t>
-      </w:r>
-      <w:r>
-        <w:rPr>
-          <w:i/>
-          <w:sz w:val="18"/>
-          <w:szCs w:val="18"/>
-        </w:rPr>
-        <w:t xml:space="preserve"> methode</w:t>
-      </w:r>
-      <w:r>
-        <w:rPr>
-          <w:i/>
-          <w:sz w:val="18"/>
-          <w:szCs w:val="18"/>
-        </w:rPr>
-        <w:t>s</w:t>
-      </w:r>
-      <w:r>
-        <w:rPr>
-          <w:i/>
-          <w:sz w:val="18"/>
-          <w:szCs w:val="18"/>
-        </w:rPr>
-        <w:t xml:space="preserve"> uit de </w:t>
-      </w:r>
-      <w:r>
-        <w:rPr>
-          <w:i/>
-          <w:sz w:val="18"/>
-          <w:szCs w:val="18"/>
-        </w:rPr>
-        <w:t>Node</w:t>
-      </w:r>
-      <w:r>
-        <w:rPr>
-          <w:i/>
-          <w:sz w:val="18"/>
-          <w:szCs w:val="18"/>
-        </w:rPr>
-        <w:t>.cs class</w:t>
-      </w:r>
-      <w:r>
-        <w:rPr>
-          <w:i/>
-          <w:sz w:val="18"/>
-          <w:szCs w:val="18"/>
-        </w:rPr>
-        <w:t>, wordt gebruikt om zichzelf te vullen met data.</w:t>
+        <w:t>Een van de methodes uit de Node.cs class, wordt gebruikt om zichzelf te vullen met data.</w:t>
       </w:r>
     </w:p>
     <w:p>
@@ -7217,10 +7947,13 @@
     </w:p>
     <w:p>
       <w:r>
+        <w:rPr>
+          <w:noProof/>
+        </w:rPr>
         <w:drawing>
           <wp:inline distT="0" distB="0" distL="0" distR="0" wp14:anchorId="0B7E4DC9" wp14:editId="493FE7F9">
-            <wp:extent cx="5659395" cy="4539306"/>
-            <wp:effectExtent l="0" t="0" r="0" b="0"/>
+            <wp:extent cx="5389238" cy="4322618"/>
+            <wp:effectExtent l="133350" t="114300" r="154940" b="154305"/>
             <wp:docPr id="7" name="Afbeelding 7"/>
             <wp:cNvGraphicFramePr>
               <a:graphicFrameLocks xmlns:a="http://schemas.openxmlformats.org/drawingml/2006/main" noChangeAspect="1"/>
@@ -7233,7 +7966,7 @@
                     <pic:cNvPicPr/>
                   </pic:nvPicPr>
                   <pic:blipFill>
-                    <a:blip r:embed="rId7"/>
+                    <a:blip r:embed="rId9"/>
                     <a:stretch>
                       <a:fillRect/>
                     </a:stretch>
@@ -7241,11 +7974,41 @@
                   <pic:spPr>
                     <a:xfrm>
                       <a:off x="0" y="0"/>
-                      <a:ext cx="5694850" cy="4567744"/>
+                      <a:ext cx="5434391" cy="4358835"/>
                     </a:xfrm>
                     <a:prstGeom prst="rect">
                       <a:avLst/>
                     </a:prstGeom>
+                    <a:solidFill>
+                      <a:srgbClr val="FFFFFF">
+                        <a:shade val="85000"/>
+                      </a:srgbClr>
+                    </a:solidFill>
+                    <a:ln w="88900" cap="sq">
+                      <a:solidFill>
+                        <a:srgbClr val="FFFFFF"/>
+                      </a:solidFill>
+                      <a:miter lim="800000"/>
+                    </a:ln>
+                    <a:effectLst>
+                      <a:outerShdw blurRad="55000" dist="18000" dir="5400000" algn="tl" rotWithShape="0">
+                        <a:srgbClr val="000000">
+                          <a:alpha val="40000"/>
+                        </a:srgbClr>
+                      </a:outerShdw>
+                    </a:effectLst>
+                    <a:scene3d>
+                      <a:camera prst="orthographicFront"/>
+                      <a:lightRig rig="twoPt" dir="t">
+                        <a:rot lat="0" lon="0" rev="7200000"/>
+                      </a:lightRig>
+                    </a:scene3d>
+                    <a:sp3d>
+                      <a:bevelT w="25400" h="19050"/>
+                      <a:contourClr>
+                        <a:srgbClr val="FFFFFF"/>
+                      </a:contourClr>
+                    </a:sp3d>
                   </pic:spPr>
                 </pic:pic>
               </a:graphicData>
@@ -7445,6 +8208,8 @@
       <w:r>
         <w:br w:type="page"/>
       </w:r>
+      <w:bookmarkStart w:id="9" w:name="_GoBack"/>
+      <w:bookmarkEnd w:id="9"/>
     </w:p>
     <w:p>
       <w:pPr>
@@ -7453,10 +8218,14 @@
           <w:bottom w:val="single" w:sz="6" w:space="1" w:color="auto"/>
         </w:pBdr>
       </w:pPr>
+      <w:bookmarkStart w:id="10" w:name="_QuickestRoute"/>
+      <w:bookmarkStart w:id="11" w:name="_Toc527891065"/>
+      <w:bookmarkEnd w:id="10"/>
       <w:r>
         <w:lastRenderedPageBreak/>
         <w:t>QuickestRoute</w:t>
       </w:r>
+      <w:bookmarkEnd w:id="11"/>
     </w:p>
     <w:p/>
     <w:p>
@@ -7517,10 +8286,13 @@
     </w:p>
     <w:p>
       <w:r>
+        <w:rPr>
+          <w:noProof/>
+        </w:rPr>
         <w:drawing>
           <wp:inline distT="0" distB="0" distL="0" distR="0" wp14:anchorId="0C1FBB1F" wp14:editId="0206A6E4">
-            <wp:extent cx="5784112" cy="4639340"/>
-            <wp:effectExtent l="0" t="0" r="7620" b="8890"/>
+            <wp:extent cx="5463265" cy="4381994"/>
+            <wp:effectExtent l="133350" t="114300" r="137795" b="152400"/>
             <wp:docPr id="10" name="Afbeelding 10"/>
             <wp:cNvGraphicFramePr>
               <a:graphicFrameLocks xmlns:a="http://schemas.openxmlformats.org/drawingml/2006/main" noChangeAspect="1"/>
@@ -7533,7 +8305,7 @@
                     <pic:cNvPicPr/>
                   </pic:nvPicPr>
                   <pic:blipFill>
-                    <a:blip r:embed="rId8"/>
+                    <a:blip r:embed="rId10"/>
                     <a:stretch>
                       <a:fillRect/>
                     </a:stretch>
@@ -7541,11 +8313,41 @@
                   <pic:spPr>
                     <a:xfrm>
                       <a:off x="0" y="0"/>
-                      <a:ext cx="5808768" cy="4659116"/>
+                      <a:ext cx="5497931" cy="4409799"/>
                     </a:xfrm>
                     <a:prstGeom prst="rect">
                       <a:avLst/>
                     </a:prstGeom>
+                    <a:solidFill>
+                      <a:srgbClr val="FFFFFF">
+                        <a:shade val="85000"/>
+                      </a:srgbClr>
+                    </a:solidFill>
+                    <a:ln w="88900" cap="sq">
+                      <a:solidFill>
+                        <a:srgbClr val="FFFFFF"/>
+                      </a:solidFill>
+                      <a:miter lim="800000"/>
+                    </a:ln>
+                    <a:effectLst>
+                      <a:outerShdw blurRad="55000" dist="18000" dir="5400000" algn="tl" rotWithShape="0">
+                        <a:srgbClr val="000000">
+                          <a:alpha val="40000"/>
+                        </a:srgbClr>
+                      </a:outerShdw>
+                    </a:effectLst>
+                    <a:scene3d>
+                      <a:camera prst="orthographicFront"/>
+                      <a:lightRig rig="twoPt" dir="t">
+                        <a:rot lat="0" lon="0" rev="7200000"/>
+                      </a:lightRig>
+                    </a:scene3d>
+                    <a:sp3d>
+                      <a:bevelT w="25400" h="19050"/>
+                      <a:contourClr>
+                        <a:srgbClr val="FFFFFF"/>
+                      </a:contourClr>
+                    </a:sp3d>
                   </pic:spPr>
                 </pic:pic>
               </a:graphicData>
@@ -7601,7 +8403,19 @@
         <w:t xml:space="preserve">trap </w:t>
       </w:r>
       <w:r>
-        <w:t xml:space="preserve">route korter is dan naar de lift toe, en vanaf de lift naar de eindbestemming, dan wordt er gekozen voor de trap route. Als dat niet zo is, dan gaat de klant eerst naar de gele </w:t>
+        <w:t>route korter is dan naar de lift toe, en vanaf de lift naar de eindbestemming</w:t>
+      </w:r>
+      <w:r>
+        <w:t>.</w:t>
+      </w:r>
+      <w:r>
+        <w:t xml:space="preserve"> </w:t>
+      </w:r>
+      <w:r>
+        <w:t>D</w:t>
+      </w:r>
+      <w:r>
+        <w:t xml:space="preserve">an wordt er gekozen voor de trap route. Als dat niet zo is, dan gaat de klant eerst naar de gele </w:t>
       </w:r>
       <w:r>
         <w:rPr>
@@ -7610,7 +8424,13 @@
         <w:t>Node</w:t>
       </w:r>
       <w:r>
-        <w:t xml:space="preserve"> toe om de huidige positie en de directie (</w:t>
+        <w:t xml:space="preserve"> toe om de huidige positie en de </w:t>
+      </w:r>
+      <w:r>
+        <w:t>richting</w:t>
+      </w:r>
+      <w:r>
+        <w:t xml:space="preserve"> (</w:t>
       </w:r>
       <w:r>
         <w:rPr>
@@ -7618,13 +8438,16 @@
         </w:rPr>
         <w:t xml:space="preserve">zie hoofdstuk </w:t>
       </w:r>
-      <w:r>
-        <w:rPr>
-          <w:b/>
-          <w:i/>
-        </w:rPr>
-        <w:t>Lift</w:t>
-      </w:r>
+      <w:hyperlink w:anchor="_Interactie_met_de" w:history="1">
+        <w:r>
+          <w:rPr>
+            <w:rStyle w:val="Hyperlink"/>
+            <w:b/>
+            <w:i/>
+          </w:rPr>
+          <w:t>Lift</w:t>
+        </w:r>
+      </w:hyperlink>
       <w:r>
         <w:rPr>
           <w:i/>
@@ -7642,6 +8465,9 @@
     </w:p>
     <w:p>
       <w:r>
+        <w:rPr>
+          <w:noProof/>
+        </w:rPr>
         <w:lastRenderedPageBreak/>
         <w:drawing>
           <wp:anchor distT="0" distB="0" distL="114300" distR="114300" simplePos="0" relativeHeight="251670528" behindDoc="0" locked="0" layoutInCell="1" allowOverlap="1" wp14:anchorId="284CFDF3">
@@ -7652,8 +8478,8 @@
             <wp:positionV relativeFrom="paragraph">
               <wp:posOffset>0</wp:posOffset>
             </wp:positionV>
-            <wp:extent cx="1972945" cy="5443855"/>
-            <wp:effectExtent l="0" t="0" r="8255" b="4445"/>
+            <wp:extent cx="1553845" cy="4286885"/>
+            <wp:effectExtent l="114300" t="114300" r="103505" b="151765"/>
             <wp:wrapSquare wrapText="bothSides"/>
             <wp:docPr id="11" name="Afbeelding 11"/>
             <wp:cNvGraphicFramePr>
@@ -7667,7 +8493,7 @@
                     <pic:cNvPicPr/>
                   </pic:nvPicPr>
                   <pic:blipFill>
-                    <a:blip r:embed="rId9">
+                    <a:blip r:embed="rId11">
                       <a:extLst>
                         <a:ext uri="{28A0092B-C50C-407E-A947-70E740481C1C}">
                           <a14:useLocalDpi xmlns:a14="http://schemas.microsoft.com/office/drawing/2010/main" val="0"/>
@@ -7681,11 +8507,41 @@
                   <pic:spPr>
                     <a:xfrm>
                       <a:off x="0" y="0"/>
-                      <a:ext cx="1975006" cy="5447945"/>
+                      <a:ext cx="1573509" cy="4340436"/>
                     </a:xfrm>
                     <a:prstGeom prst="rect">
                       <a:avLst/>
                     </a:prstGeom>
+                    <a:solidFill>
+                      <a:srgbClr val="FFFFFF">
+                        <a:shade val="85000"/>
+                      </a:srgbClr>
+                    </a:solidFill>
+                    <a:ln w="88900" cap="sq">
+                      <a:solidFill>
+                        <a:srgbClr val="FFFFFF"/>
+                      </a:solidFill>
+                      <a:miter lim="800000"/>
+                    </a:ln>
+                    <a:effectLst>
+                      <a:outerShdw blurRad="55000" dist="18000" dir="5400000" algn="tl" rotWithShape="0">
+                        <a:srgbClr val="000000">
+                          <a:alpha val="40000"/>
+                        </a:srgbClr>
+                      </a:outerShdw>
+                    </a:effectLst>
+                    <a:scene3d>
+                      <a:camera prst="orthographicFront"/>
+                      <a:lightRig rig="twoPt" dir="t">
+                        <a:rot lat="0" lon="0" rev="7200000"/>
+                      </a:lightRig>
+                    </a:scene3d>
+                    <a:sp3d>
+                      <a:bevelT w="25400" h="19050"/>
+                      <a:contourClr>
+                        <a:srgbClr val="FFFFFF"/>
+                      </a:contourClr>
+                    </a:sp3d>
                   </pic:spPr>
                 </pic:pic>
               </a:graphicData>
@@ -7798,9 +8654,11 @@
           <w:bottom w:val="single" w:sz="6" w:space="1" w:color="auto"/>
         </w:pBdr>
       </w:pPr>
+      <w:bookmarkStart w:id="12" w:name="_Toc527891066"/>
       <w:r>
         <w:t>Route Class</w:t>
       </w:r>
+      <w:bookmarkEnd w:id="12"/>
     </w:p>
     <w:p>
       <w:pPr>
@@ -7811,14 +8669,14 @@
       <w:pPr>
         <w:pStyle w:val="Geenafstand"/>
       </w:pPr>
-      <w:bookmarkStart w:id="7" w:name="_GoBack"/>
-      <w:bookmarkEnd w:id="7"/>
     </w:p>
     <w:sectPr>
-      <w:footerReference w:type="default" r:id="rId10"/>
+      <w:footerReference w:type="default" r:id="rId12"/>
       <w:pgSz w:w="11906" w:h="16838"/>
       <w:pgMar w:top="1440" w:right="1440" w:bottom="1440" w:left="1440" w:header="720" w:footer="720" w:gutter="0"/>
+      <w:pgNumType w:start="0"/>
       <w:cols w:space="720"/>
+      <w:titlePg/>
       <w:docGrid w:linePitch="360"/>
     </w:sectPr>
   </w:body>
@@ -8512,6 +9370,7 @@
   </w:style>
   <w:style w:type="paragraph" w:styleId="Geenafstand">
     <w:name w:val="No Spacing"/>
+    <w:link w:val="GeenafstandChar"/>
     <w:uiPriority w:val="1"/>
     <w:qFormat/>
     <w:rsid w:val="000C7B43"/>
@@ -8645,6 +9504,28 @@
     <w:link w:val="Voettekst"/>
     <w:uiPriority w:val="99"/>
     <w:rsid w:val="00674590"/>
+    <w:rPr>
+      <w:lang w:val="nl-NL"/>
+    </w:rPr>
+  </w:style>
+  <w:style w:type="character" w:styleId="Onopgelostemelding">
+    <w:name w:val="Unresolved Mention"/>
+    <w:basedOn w:val="Standaardalinea-lettertype"/>
+    <w:uiPriority w:val="99"/>
+    <w:semiHidden/>
+    <w:unhideWhenUsed/>
+    <w:rsid w:val="009F0209"/>
+    <w:rPr>
+      <w:color w:val="605E5C"/>
+      <w:shd w:val="clear" w:color="auto" w:fill="E1DFDD"/>
+    </w:rPr>
+  </w:style>
+  <w:style w:type="character" w:customStyle="1" w:styleId="GeenafstandChar">
+    <w:name w:val="Geen afstand Char"/>
+    <w:basedOn w:val="Standaardalinea-lettertype"/>
+    <w:link w:val="Geenafstand"/>
+    <w:uiPriority w:val="1"/>
+    <w:rsid w:val="00603FB6"/>
     <w:rPr>
       <w:lang w:val="nl-NL"/>
     </w:rPr>
@@ -8948,11 +9829,30 @@
 </file>
 
 <file path=customXml/item1.xml><?xml version="1.0" encoding="utf-8"?>
+<CoverPageProperties xmlns="http://schemas.microsoft.com/office/2006/coverPageProps">
+  <PublishDate/>
+  <Abstract>Extra gedocumenteerde uitleg over de code en werking in de Hotel Simulatie voor een Project voor klas 2 Software Engineering in Haagse Hogeschool HBO-ICT vestiging Zoetermeer.</Abstract>
+  <CompanyAddress/>
+  <CompanyPhone/>
+  <CompanyFax/>
+  <CompanyEmail/>
+</CoverPageProperties>
+</file>
+
+<file path=customXml/item2.xml><?xml version="1.0" encoding="utf-8"?>
 <b:Sources xmlns:b="http://schemas.openxmlformats.org/officeDocument/2006/bibliography" xmlns="http://schemas.openxmlformats.org/officeDocument/2006/bibliography" SelectedStyle="\APASixthEditionOfficeOnline.xsl" StyleName="APA" Version="6"/>
 </file>
 
 <file path=customXml/itemProps1.xml><?xml version="1.0" encoding="utf-8"?>
-<ds:datastoreItem xmlns:ds="http://schemas.openxmlformats.org/officeDocument/2006/customXml" ds:itemID="{1B126080-FD11-49BC-98B8-13418B88684B}">
+<ds:datastoreItem xmlns:ds="http://schemas.openxmlformats.org/officeDocument/2006/customXml" ds:itemID="{55AF091B-3C7A-41E3-B477-F2FDAA23CFDA}">
+  <ds:schemaRefs>
+    <ds:schemaRef ds:uri="http://schemas.microsoft.com/office/2006/coverPageProps"/>
+  </ds:schemaRefs>
+</ds:datastoreItem>
+</file>
+
+<file path=customXml/itemProps2.xml><?xml version="1.0" encoding="utf-8"?>
+<ds:datastoreItem xmlns:ds="http://schemas.openxmlformats.org/officeDocument/2006/customXml" ds:itemID="{BB2A24D3-9E27-438C-B8D7-EB0DC68EFD08}">
   <ds:schemaRefs>
     <ds:schemaRef ds:uri="http://schemas.openxmlformats.org/officeDocument/2006/bibliography"/>
   </ds:schemaRefs>

</xml_diff>

<commit_message>
Added all the Documentation for all classes
</commit_message>
<xml_diff>
--- a/References/Project Hotel - Documentatie.docx
+++ b/References/Project Hotel - Documentatie.docx
@@ -10,6 +10,7 @@
           <w:docPartUnique/>
         </w:docPartObj>
       </w:sdtPr>
+      <w:sdtEndPr/>
       <w:sdtContent>
         <w:p>
           <w:r>
@@ -161,6 +162,7 @@
                                         <w:dataBinding w:prefixMappings="xmlns:ns0='http://purl.org/dc/elements/1.1/' xmlns:ns1='http://schemas.openxmlformats.org/package/2006/metadata/core-properties' " w:xpath="/ns1:coreProperties[1]/ns0:title[1]" w:storeItemID="{6C3C8BC8-F283-45AE-878A-BAB7291924A1}"/>
                                         <w:text/>
                                       </w:sdtPr>
+                                      <w:sdtEndPr/>
                                       <w:sdtContent>
                                         <w:p>
                                           <w:pPr>
@@ -199,6 +201,7 @@
                                         <w:dataBinding w:prefixMappings="xmlns:ns0='http://purl.org/dc/elements/1.1/' xmlns:ns1='http://schemas.openxmlformats.org/package/2006/metadata/core-properties' " w:xpath="/ns1:coreProperties[1]/ns0:subject[1]" w:storeItemID="{6C3C8BC8-F283-45AE-878A-BAB7291924A1}"/>
                                         <w:text/>
                                       </w:sdtPr>
+                                      <w:sdtEndPr/>
                                       <w:sdtContent>
                                         <w:p>
                                           <w:pPr>
@@ -256,6 +259,7 @@
                                         <w:dataBinding w:prefixMappings="xmlns:ns0='http://schemas.microsoft.com/office/2006/coverPageProps' " w:xpath="/ns0:CoverPageProperties[1]/ns0:Abstract[1]" w:storeItemID="{55AF091B-3C7A-41E3-B477-F2FDAA23CFDA}"/>
                                         <w:text/>
                                       </w:sdtPr>
+                                      <w:sdtEndPr/>
                                       <w:sdtContent>
                                         <w:p>
                                           <w:pPr>
@@ -285,6 +289,7 @@
                                         <w:dataBinding w:prefixMappings="xmlns:ns0='http://purl.org/dc/elements/1.1/' xmlns:ns1='http://schemas.openxmlformats.org/package/2006/metadata/core-properties' " w:xpath="/ns1:coreProperties[1]/ns0:creator[1]" w:storeItemID="{6C3C8BC8-F283-45AE-878A-BAB7291924A1}"/>
                                         <w:text/>
                                       </w:sdtPr>
+                                      <w:sdtEndPr/>
                                       <w:sdtContent>
                                         <w:p>
                                           <w:pPr>
@@ -321,6 +326,7 @@
                                           <w:dataBinding w:prefixMappings="xmlns:ns0='http://purl.org/dc/elements/1.1/' xmlns:ns1='http://schemas.openxmlformats.org/package/2006/metadata/core-properties' " w:xpath="/ns1:coreProperties[1]/ns1:category[1]" w:storeItemID="{6C3C8BC8-F283-45AE-878A-BAB7291924A1}"/>
                                           <w:text/>
                                         </w:sdtPr>
+                                        <w:sdtEndPr/>
                                         <w:sdtContent>
                                           <w:r>
                                             <w:rPr>
@@ -457,6 +463,7 @@
                                   <w:dataBinding w:prefixMappings="xmlns:ns0='http://purl.org/dc/elements/1.1/' xmlns:ns1='http://schemas.openxmlformats.org/package/2006/metadata/core-properties' " w:xpath="/ns1:coreProperties[1]/ns0:title[1]" w:storeItemID="{6C3C8BC8-F283-45AE-878A-BAB7291924A1}"/>
                                   <w:text/>
                                 </w:sdtPr>
+                                <w:sdtEndPr/>
                                 <w:sdtContent>
                                   <w:p>
                                     <w:pPr>
@@ -495,6 +502,7 @@
                                   <w:dataBinding w:prefixMappings="xmlns:ns0='http://purl.org/dc/elements/1.1/' xmlns:ns1='http://schemas.openxmlformats.org/package/2006/metadata/core-properties' " w:xpath="/ns1:coreProperties[1]/ns0:subject[1]" w:storeItemID="{6C3C8BC8-F283-45AE-878A-BAB7291924A1}"/>
                                   <w:text/>
                                 </w:sdtPr>
+                                <w:sdtEndPr/>
                                 <w:sdtContent>
                                   <w:p>
                                     <w:pPr>
@@ -552,6 +560,7 @@
                                   <w:dataBinding w:prefixMappings="xmlns:ns0='http://schemas.microsoft.com/office/2006/coverPageProps' " w:xpath="/ns0:CoverPageProperties[1]/ns0:Abstract[1]" w:storeItemID="{55AF091B-3C7A-41E3-B477-F2FDAA23CFDA}"/>
                                   <w:text/>
                                 </w:sdtPr>
+                                <w:sdtEndPr/>
                                 <w:sdtContent>
                                   <w:p>
                                     <w:pPr>
@@ -581,6 +590,7 @@
                                   <w:dataBinding w:prefixMappings="xmlns:ns0='http://purl.org/dc/elements/1.1/' xmlns:ns1='http://schemas.openxmlformats.org/package/2006/metadata/core-properties' " w:xpath="/ns1:coreProperties[1]/ns0:creator[1]" w:storeItemID="{6C3C8BC8-F283-45AE-878A-BAB7291924A1}"/>
                                   <w:text/>
                                 </w:sdtPr>
+                                <w:sdtEndPr/>
                                 <w:sdtContent>
                                   <w:p>
                                     <w:pPr>
@@ -617,6 +627,7 @@
                                     <w:dataBinding w:prefixMappings="xmlns:ns0='http://purl.org/dc/elements/1.1/' xmlns:ns1='http://schemas.openxmlformats.org/package/2006/metadata/core-properties' " w:xpath="/ns1:coreProperties[1]/ns1:category[1]" w:storeItemID="{6C3C8BC8-F283-45AE-878A-BAB7291924A1}"/>
                                     <w:text/>
                                   </w:sdtPr>
+                                  <w:sdtEndPr/>
                                   <w:sdtContent>
                                     <w:r>
                                       <w:rPr>
@@ -8201,15 +8212,43 @@
         <w:t xml:space="preserve"> gebruiken.</w:t>
       </w:r>
       <w:r>
-        <w:t xml:space="preserve"> Laten we er een voorbeeld aan geven.</w:t>
+        <w:t xml:space="preserve"> Laten we er een voorbeeld aan geven</w:t>
+      </w:r>
+      <w:r>
+        <w:t xml:space="preserve"> (</w:t>
+      </w:r>
+      <w:r>
+        <w:rPr>
+          <w:i/>
+        </w:rPr>
+        <w:t xml:space="preserve">zie </w:t>
+      </w:r>
+      <w:hyperlink w:anchor="_QuickestRoute" w:history="1">
+        <w:r>
+          <w:rPr>
+            <w:rStyle w:val="Hyperlink"/>
+            <w:i/>
+          </w:rPr>
+          <w:t>QuickestRoute</w:t>
+        </w:r>
+      </w:hyperlink>
+      <w:r>
+        <w:rPr>
+          <w:i/>
+        </w:rPr>
+        <w:t xml:space="preserve"> voor meer informatie</w:t>
+      </w:r>
+      <w:r>
+        <w:t>)</w:t>
+      </w:r>
+      <w:r>
+        <w:t>.</w:t>
       </w:r>
     </w:p>
     <w:p>
       <w:r>
         <w:br w:type="page"/>
       </w:r>
-      <w:bookmarkStart w:id="9" w:name="_GoBack"/>
-      <w:bookmarkEnd w:id="9"/>
     </w:p>
     <w:p>
       <w:pPr>
@@ -8218,14 +8257,14 @@
           <w:bottom w:val="single" w:sz="6" w:space="1" w:color="auto"/>
         </w:pBdr>
       </w:pPr>
-      <w:bookmarkStart w:id="10" w:name="_QuickestRoute"/>
-      <w:bookmarkStart w:id="11" w:name="_Toc527891065"/>
-      <w:bookmarkEnd w:id="10"/>
+      <w:bookmarkStart w:id="9" w:name="_QuickestRoute"/>
+      <w:bookmarkStart w:id="10" w:name="_Toc527891065"/>
+      <w:bookmarkEnd w:id="9"/>
       <w:r>
         <w:lastRenderedPageBreak/>
         <w:t>QuickestRoute</w:t>
       </w:r>
-      <w:bookmarkEnd w:id="11"/>
+      <w:bookmarkEnd w:id="10"/>
     </w:p>
     <w:p/>
     <w:p>
@@ -8645,30 +8684,11 @@
       <w:r>
         <w:t>. In dit voorbeeld is het dus efficiënter voor de klant om de lift te nemen, dan om de trap te gebruiken. Als de lift op een andere positie stond met een andere richting, dan had de klant de trap-route genomen.</w:t>
       </w:r>
-    </w:p>
-    <w:p/>
-    <w:p>
-      <w:pPr>
-        <w:pStyle w:val="Kop3"/>
-        <w:pBdr>
-          <w:bottom w:val="single" w:sz="6" w:space="1" w:color="auto"/>
-        </w:pBdr>
-      </w:pPr>
-      <w:bookmarkStart w:id="12" w:name="_Toc527891066"/>
-      <w:r>
-        <w:t>Route Class</w:t>
-      </w:r>
-      <w:bookmarkEnd w:id="12"/>
-    </w:p>
-    <w:p>
-      <w:pPr>
-        <w:pStyle w:val="Geenafstand"/>
-      </w:pPr>
-    </w:p>
-    <w:p>
-      <w:pPr>
-        <w:pStyle w:val="Geenafstand"/>
-      </w:pPr>
+      <w:bookmarkStart w:id="11" w:name="_GoBack"/>
+      <w:bookmarkEnd w:id="11"/>
+      <w:r>
+        <w:t xml:space="preserve"> </w:t>
+      </w:r>
     </w:p>
     <w:sectPr>
       <w:footerReference w:type="default" r:id="rId12"/>
@@ -9852,7 +9872,7 @@
 </file>
 
 <file path=customXml/itemProps2.xml><?xml version="1.0" encoding="utf-8"?>
-<ds:datastoreItem xmlns:ds="http://schemas.openxmlformats.org/officeDocument/2006/customXml" ds:itemID="{BB2A24D3-9E27-438C-B8D7-EB0DC68EFD08}">
+<ds:datastoreItem xmlns:ds="http://schemas.openxmlformats.org/officeDocument/2006/customXml" ds:itemID="{09A329E4-6A1C-4926-B920-3042BB49E458}">
   <ds:schemaRefs>
     <ds:schemaRef ds:uri="http://schemas.openxmlformats.org/officeDocument/2006/bibliography"/>
   </ds:schemaRefs>

</xml_diff>